<commit_message>
Down to four threads to resolve
</commit_message>
<xml_diff>
--- a/Knowledge-ji comments.docx
+++ b/Knowledge-ji comments.docx
@@ -2477,8 +2477,13 @@
         </w:numPr>
       </w:pPr>
       <w:r>
-        <w:t xml:space="preserve">In the cases that remain, is hero rational in taking the option that is optimal iff </w:t>
-      </w:r>
+        <w:t xml:space="preserve">In the cases that remain, is hero rational in </w:t>
+      </w:r>
+      <w:bookmarkStart w:id="12" w:name="_Hlk176288919"/>
+      <w:r>
+        <w:t xml:space="preserve">taking the option that is optimal iff </w:t>
+      </w:r>
+      <w:bookmarkEnd w:id="12"/>
       <w:r>
         <w:rPr>
           <w:i/>
@@ -2486,16 +2491,16 @@
         </w:rPr>
         <w:t>p</w:t>
       </w:r>
-      <w:commentRangeStart w:id="12"/>
+      <w:commentRangeStart w:id="13"/>
       <w:r>
         <w:t>.</w:t>
       </w:r>
-      <w:commentRangeEnd w:id="12"/>
+      <w:commentRangeEnd w:id="13"/>
       <w:r>
         <w:rPr>
           <w:rStyle w:val="CommentReference"/>
         </w:rPr>
-        <w:commentReference w:id="12"/>
+        <w:commentReference w:id="13"/>
       </w:r>
       <w:r>
         <w:t xml:space="preserve"> If the answer is yes in </w:t>
@@ -2615,7 +2620,7 @@
       <w:pPr>
         <w:pStyle w:val="Heading2"/>
       </w:pPr>
-      <w:bookmarkStart w:id="13" w:name="sec-orthodox"/>
+      <w:bookmarkStart w:id="14" w:name="sec-orthodox"/>
       <w:bookmarkEnd w:id="10"/>
       <w:r>
         <w:t>2.3 Against Orthodoxy</w:t>
@@ -2633,7 +2638,7 @@
       <w:pPr>
         <w:pStyle w:val="Heading3"/>
       </w:pPr>
-      <w:bookmarkStart w:id="14" w:name="sec-orthodoxmoore"/>
+      <w:bookmarkStart w:id="15" w:name="sec-orthodoxmoore"/>
       <w:r>
         <w:t>2.3.1 Moore’s Paradox</w:t>
       </w:r>
@@ -2825,7 +2830,7 @@
       <w:pPr>
         <w:pStyle w:val="BodyText"/>
       </w:pPr>
-      <w:commentRangeStart w:id="15"/>
+      <w:commentRangeStart w:id="16"/>
       <w:r>
         <w:t xml:space="preserve">The standard move by contextualists here is to simply deny that there is a tight connection between knowledge and assertion (Cohen, 2004; DeRose, 2002). (So this is really a sophisticated form of a response I just rejected.) What they say instead is that there is a kind of meta-linguistic standard for assertion. It is epistemically responsible to say that </w:t>
       </w:r>
@@ -2857,12 +2862,12 @@
       <w:r>
         <w:t>The most obvious reason to reject this line of reasoning is that it is implausible that meta-linguistic norms like this exist. Imagine we were conversing with Chamari about her reasons for declining the bet in Bengali rather than English, and at every line a contribution with the same content was made. Would the reason her first answer was inappropriate be that some English sentence would be false if uttered in her context, or that some Bengali sentence would be false? If it’s an English sentence, it’s very weird that English would have this normative force over conversations in Bengali. If it’s Bengali, then it’s odd that the standard for assertion changes from language to language.</w:t>
       </w:r>
-      <w:commentRangeEnd w:id="15"/>
+      <w:commentRangeEnd w:id="16"/>
       <w:r>
         <w:rPr>
           <w:rStyle w:val="CommentReference"/>
         </w:rPr>
-        <w:commentReference w:id="15"/>
+        <w:commentReference w:id="16"/>
       </w:r>
     </w:p>
     <w:p>
@@ -2935,22 +2940,30 @@
       </w:r>
       <w:r>
         <w:br/>
-        <w:t xml:space="preserve">You: Hang on, you just </w:t>
-      </w:r>
-      <w:commentRangeStart w:id="16"/>
+        <w:t xml:space="preserve">You: </w:t>
+      </w:r>
+      <w:bookmarkStart w:id="17" w:name="_Hlk176288945"/>
+      <w:r>
+        <w:t xml:space="preserve">Hang on, you just </w:t>
+      </w:r>
+      <w:commentRangeStart w:id="18"/>
       <w:r>
         <w:t xml:space="preserve">say </w:t>
       </w:r>
-      <w:commentRangeEnd w:id="16"/>
+      <w:commentRangeEnd w:id="18"/>
       <w:r>
         <w:rPr>
           <w:rStyle w:val="CommentReference"/>
           <w:rFonts w:eastAsiaTheme="minorHAnsi" w:cs="Times New Roman (Body CS)"/>
         </w:rPr>
-        <w:commentReference w:id="16"/>
-      </w:r>
-      <w:r>
-        <w:t>it was fought in 1415, on October 25 to be precise.</w:t>
+        <w:commentReference w:id="18"/>
+      </w:r>
+      <w:r>
+        <w:t xml:space="preserve">it </w:t>
+      </w:r>
+      <w:bookmarkEnd w:id="17"/>
+      <w:r>
+        <w:t>was fought in 1415, on October 25 to be precise.</w:t>
       </w:r>
       <w:r>
         <w:br/>
@@ -2989,8 +3002,8 @@
       <w:pPr>
         <w:pStyle w:val="Heading3"/>
       </w:pPr>
-      <w:bookmarkStart w:id="17" w:name="sec-superknow"/>
-      <w:bookmarkEnd w:id="14"/>
+      <w:bookmarkStart w:id="19" w:name="sec-superknow"/>
+      <w:bookmarkEnd w:id="15"/>
       <w:r>
         <w:t>2.3.2 Super Knowledge to the Rescue?</w:t>
       </w:r>
@@ -3143,8 +3156,8 @@
       <w:pPr>
         <w:pStyle w:val="Heading3"/>
       </w:pPr>
-      <w:bookmarkStart w:id="18" w:name="sec-probrescue"/>
-      <w:bookmarkEnd w:id="17"/>
+      <w:bookmarkStart w:id="20" w:name="sec-probrescue"/>
+      <w:bookmarkEnd w:id="19"/>
       <w:r>
         <w:t>2.3.3 Rational Credences to the Rescue?</w:t>
       </w:r>
@@ -3309,8 +3322,8 @@
       <w:pPr>
         <w:pStyle w:val="Heading3"/>
       </w:pPr>
-      <w:bookmarkStart w:id="19" w:name="sec-orthodoxevidence"/>
-      <w:bookmarkEnd w:id="18"/>
+      <w:bookmarkStart w:id="21" w:name="sec-orthodoxevidence"/>
+      <w:bookmarkEnd w:id="20"/>
       <w:r>
         <w:t>2.3.4 Evidential Probability</w:t>
       </w:r>
@@ -3482,9 +3495,17 @@
         <w:pStyle w:val="BodyText"/>
       </w:pPr>
       <w:r>
-        <w:t xml:space="preserve">Descartes, via a very different route, walked into a version of this problem. And his answer was to (implicitly) take us to be infallible observers of our own minds, and (explicitly) offer a theistic explanation for how we can know about the external world given just this psychologistic evidence. Nowadays, most people think that’s wrong on both counts: we can be rationally uncertain about even our own minds, and there is no good path from purely psychological evidence to knowledge of the external world. </w:t>
-      </w:r>
-      <w:commentRangeStart w:id="20"/>
+        <w:t xml:space="preserve">Descartes, via a very different route, walked into a version of this problem. And his answer was to (implicitly) take us to be infallible observers of our own minds, and (explicitly) offer a theistic explanation for how we can know about the external world given just this psychologistic evidence. Nowadays, </w:t>
+      </w:r>
+      <w:bookmarkStart w:id="22" w:name="_Hlk176288974"/>
+      <w:r>
+        <w:t xml:space="preserve">most people think that’s wrong </w:t>
+      </w:r>
+      <w:bookmarkEnd w:id="22"/>
+      <w:r>
+        <w:t xml:space="preserve">on both counts: we can be rationally uncertain about even our own minds, and there is no good path from purely psychological evidence to knowledge of the external world. </w:t>
+      </w:r>
+      <w:commentRangeStart w:id="23"/>
       <w:r>
         <w:t xml:space="preserve">The orthodox theorist ends up in a state worse than Cartesian </w:t>
       </w:r>
@@ -3496,21 +3517,21 @@
       <w:r>
         <w:t>.</w:t>
       </w:r>
-      <w:commentRangeEnd w:id="20"/>
+      <w:commentRangeEnd w:id="23"/>
       <w:r>
         <w:rPr>
           <w:rStyle w:val="CommentReference"/>
         </w:rPr>
-        <w:commentReference w:id="20"/>
+        <w:commentReference w:id="23"/>
       </w:r>
     </w:p>
     <w:p>
       <w:pPr>
         <w:pStyle w:val="Heading2"/>
       </w:pPr>
-      <w:bookmarkStart w:id="21" w:name="sec-oddsandstakes"/>
-      <w:bookmarkEnd w:id="13"/>
-      <w:bookmarkEnd w:id="19"/>
+      <w:bookmarkStart w:id="24" w:name="sec-oddsandstakes"/>
+      <w:bookmarkEnd w:id="14"/>
+      <w:bookmarkEnd w:id="21"/>
       <w:r>
         <w:lastRenderedPageBreak/>
         <w:t>2.4 Odds and Stakes</w:t>
@@ -3977,7 +3998,7 @@
               <w:pStyle w:val="ImageCaption"/>
               <w:spacing w:before="200"/>
             </w:pPr>
-            <w:bookmarkStart w:id="22" w:name="tbl-google"/>
+            <w:bookmarkStart w:id="25" w:name="tbl-google"/>
             <w:r>
               <w:t>Table 2.1: Darja’s choice between answering the question, and checking Google.</w:t>
             </w:r>
@@ -4137,7 +4158,7 @@
                 </w:p>
               </w:tc>
             </w:tr>
-            <w:bookmarkEnd w:id="22"/>
+            <w:bookmarkEnd w:id="25"/>
           </w:tbl>
           <w:p/>
         </w:tc>
@@ -4181,8 +4202,8 @@
       <w:pPr>
         <w:pStyle w:val="Heading2"/>
       </w:pPr>
-      <w:bookmarkStart w:id="23" w:name="sec-whatinterests"/>
-      <w:bookmarkEnd w:id="21"/>
+      <w:bookmarkStart w:id="26" w:name="sec-whatinterests"/>
+      <w:bookmarkEnd w:id="24"/>
       <w:r>
         <w:lastRenderedPageBreak/>
         <w:t>2.5 Theoretical Interests Matter</w:t>
@@ -4553,8 +4574,8 @@
       <w:pPr>
         <w:pStyle w:val="Heading2"/>
       </w:pPr>
-      <w:bookmarkStart w:id="24" w:name="sec-global"/>
-      <w:bookmarkEnd w:id="23"/>
+      <w:bookmarkStart w:id="27" w:name="sec-global"/>
+      <w:bookmarkEnd w:id="26"/>
       <w:r>
         <w:t>2.6 Global Interest Relativity</w:t>
       </w:r>
@@ -4649,8 +4670,8 @@
       <w:pPr>
         <w:pStyle w:val="Heading2"/>
       </w:pPr>
-      <w:bookmarkStart w:id="25" w:name="sec-neutrality"/>
-      <w:bookmarkEnd w:id="24"/>
+      <w:bookmarkStart w:id="28" w:name="sec-neutrality"/>
+      <w:bookmarkEnd w:id="27"/>
       <w:r>
         <w:t>2.7 Neutrality</w:t>
       </w:r>
@@ -4667,7 +4688,7 @@
       <w:pPr>
         <w:pStyle w:val="Heading3"/>
       </w:pPr>
-      <w:bookmarkStart w:id="26" w:name="sec-neutrality-contextualism"/>
+      <w:bookmarkStart w:id="29" w:name="sec-neutrality-contextualism"/>
       <w:r>
         <w:t>2.7.1 Neutrality about Contextualism</w:t>
       </w:r>
@@ -4817,8 +4838,8 @@
       <w:pPr>
         <w:pStyle w:val="Heading3"/>
       </w:pPr>
-      <w:bookmarkStart w:id="27" w:name="sec-neutrality-k-nec"/>
-      <w:bookmarkEnd w:id="26"/>
+      <w:bookmarkStart w:id="30" w:name="sec-neutrality-k-nec"/>
+      <w:bookmarkEnd w:id="29"/>
       <w:r>
         <w:t>2.7.2 Other Aspects of Neutrality</w:t>
       </w:r>
@@ -4875,7 +4896,7 @@
         <w:lastRenderedPageBreak/>
         <w:t xml:space="preserve">The existing arguments for and against K-Nec are intricate and interesting, and I don’t have anything useful to add to them. </w:t>
       </w:r>
-      <w:commentRangeStart w:id="28"/>
+      <w:commentRangeStart w:id="31"/>
       <w:r>
         <w:t>All I will note is that the argument of this chapter doesn’t rely on K-Nec, and I’m mostly going to set it aside.</w:t>
       </w:r>
@@ -4887,12 +4908,12 @@
       <w:r>
         <w:t>I’m obviously not going to offer anything like a full theory of knowledge. I am defending a particular necessary condition on knowledge</w:t>
       </w:r>
-      <w:commentRangeEnd w:id="28"/>
+      <w:commentRangeEnd w:id="31"/>
       <w:r>
         <w:rPr>
           <w:rStyle w:val="CommentReference"/>
         </w:rPr>
-        <w:commentReference w:id="28"/>
+        <w:commentReference w:id="31"/>
       </w:r>
       <w:r>
         <w:t>. That condition entails that knowledge is interest-relative given some common-sense assumptions about how widespread knowledge is. And that’s just about as far as I’ll go.</w:t>
@@ -4957,10 +4978,10 @@
       <w:pPr>
         <w:pStyle w:val="Heading1"/>
       </w:pPr>
-      <w:bookmarkStart w:id="29" w:name="sec-belief"/>
+      <w:bookmarkStart w:id="32" w:name="sec-belief"/>
       <w:bookmarkEnd w:id="7"/>
-      <w:bookmarkEnd w:id="25"/>
-      <w:bookmarkEnd w:id="27"/>
+      <w:bookmarkEnd w:id="28"/>
+      <w:bookmarkEnd w:id="30"/>
       <w:r>
         <w:lastRenderedPageBreak/>
         <w:t>3. Belief</w:t>
@@ -4970,7 +4991,7 @@
       <w:pPr>
         <w:pStyle w:val="Heading2"/>
       </w:pPr>
-      <w:bookmarkStart w:id="30" w:name="sec-beliefsinterests"/>
+      <w:bookmarkStart w:id="33" w:name="sec-beliefsinterests"/>
       <w:r>
         <w:t>3.1 Beliefs and Interests</w:t>
       </w:r>
@@ -4979,16 +5000,21 @@
       <w:pPr>
         <w:pStyle w:val="FirstParagraph"/>
       </w:pPr>
-      <w:commentRangeStart w:id="31"/>
-      <w:r>
-        <w:t xml:space="preserve">One core premise of this book is that someone knows something iff they properly take it to be settled. </w:t>
-      </w:r>
-      <w:commentRangeEnd w:id="31"/>
+      <w:bookmarkStart w:id="34" w:name="_Hlk176289362"/>
+      <w:commentRangeStart w:id="35"/>
+      <w:r>
+        <w:t xml:space="preserve">One core premise of this book </w:t>
+      </w:r>
+      <w:bookmarkEnd w:id="34"/>
+      <w:r>
+        <w:t xml:space="preserve">is that someone knows something iff they properly take it to be settled. </w:t>
+      </w:r>
+      <w:commentRangeEnd w:id="35"/>
       <w:r>
         <w:rPr>
           <w:rStyle w:val="CommentReference"/>
         </w:rPr>
-        <w:commentReference w:id="31"/>
+        <w:commentReference w:id="35"/>
       </w:r>
       <w:r>
         <w:t>Taking something to be settled is what we might call believing it. Or, at least, it’s a philosophically significant precisification of the notion of belief. Since belief and settling will play such an important role in the rest of this book, I’m going to discuss them here before we turn to knowledge.</w:t>
@@ -5425,8 +5451,8 @@
       <w:pPr>
         <w:pStyle w:val="Heading2"/>
       </w:pPr>
-      <w:bookmarkStart w:id="32" w:name="sec-mapslegends"/>
-      <w:bookmarkEnd w:id="30"/>
+      <w:bookmarkStart w:id="36" w:name="sec-mapslegends"/>
+      <w:bookmarkEnd w:id="33"/>
       <w:r>
         <w:t>3.2 Maps and Legends</w:t>
       </w:r>
@@ -5498,8 +5524,8 @@
       <w:pPr>
         <w:pStyle w:val="Heading2"/>
       </w:pPr>
-      <w:bookmarkStart w:id="33" w:name="sec-stubbie"/>
-      <w:bookmarkEnd w:id="32"/>
+      <w:bookmarkStart w:id="37" w:name="sec-stubbie"/>
+      <w:bookmarkEnd w:id="36"/>
       <w:r>
         <w:t>3.3 Belief and Stubbornness</w:t>
       </w:r>
@@ -5520,16 +5546,24 @@
       <w:pPr>
         <w:pStyle w:val="BodyText"/>
       </w:pPr>
-      <w:commentRangeStart w:id="34"/>
-      <w:r>
-        <w:t>I think we should say that Stubbie is irrationally stubborn, and part of his irrationality consists in steering by the same map, in holding onto the same beliefs, in situations where this is uncalled for. Stubbie really believes that a simple supply-demand model is predictive even in complicated cases. He’s wrong, and his evidence shows that he is wrong, but our theory of belief had better allow for some false, irrational beliefs.</w:t>
-      </w:r>
-      <w:commentRangeEnd w:id="34"/>
+      <w:commentRangeStart w:id="38"/>
+      <w:r>
+        <w:t xml:space="preserve">I think we should say that Stubbie is irrationally stubborn, and part of his irrationality consists in steering by the same map, in holding onto the same beliefs, in situations where this is uncalled for. </w:t>
+      </w:r>
+      <w:bookmarkStart w:id="39" w:name="_Hlk176289682"/>
+      <w:r>
+        <w:t xml:space="preserve">Stubbie really believes that </w:t>
+      </w:r>
+      <w:bookmarkEnd w:id="39"/>
+      <w:r>
+        <w:t>a simple supply-demand model is predictive even in complicated cases. He’s wrong, and his evidence shows that he is wrong, but our theory of belief had better allow for some false, irrational beliefs.</w:t>
+      </w:r>
+      <w:commentRangeEnd w:id="38"/>
       <w:r>
         <w:rPr>
           <w:rStyle w:val="CommentReference"/>
         </w:rPr>
-        <w:commentReference w:id="34"/>
+        <w:commentReference w:id="38"/>
       </w:r>
     </w:p>
     <w:p>
@@ -5573,16 +5607,16 @@
       <w:r>
         <w:t xml:space="preserve">This version of Stubbie’s case opens up the possibility that no beliefs are really interest-relative. </w:t>
       </w:r>
-      <w:commentRangeStart w:id="35"/>
+      <w:commentRangeStart w:id="40"/>
       <w:r>
         <w:t xml:space="preserve">Sometimes a change in circumstances might cause someone to change the map they steer by, but that’s the only way that interests matter. </w:t>
       </w:r>
-      <w:commentRangeEnd w:id="35"/>
+      <w:commentRangeEnd w:id="40"/>
       <w:r>
         <w:rPr>
           <w:rStyle w:val="CommentReference"/>
         </w:rPr>
-        <w:commentReference w:id="35"/>
+        <w:commentReference w:id="40"/>
       </w:r>
       <w:r>
         <w:t>I don’t think this is right, but I’m much less confident of this than I am of most of the other claims in this book.</w:t>
@@ -5595,16 +5629,16 @@
       <w:r>
         <w:t xml:space="preserve">There are three significant differences between the way that interests change the beliefs of normal people to how they change Stubbie’s beliefs. </w:t>
       </w:r>
-      <w:commentRangeStart w:id="36"/>
+      <w:commentRangeStart w:id="41"/>
       <w:r>
         <w:t>First, they are reversible. Someone who switches to a more complicated model, or to thinking that a source provides probability rather than knowledge, can easily switch back. Second, they are predictable. For a reasonably well-functioning thinker, we can say when they will switch maps.</w:t>
       </w:r>
-      <w:commentRangeEnd w:id="36"/>
+      <w:commentRangeEnd w:id="41"/>
       <w:r>
         <w:rPr>
           <w:rStyle w:val="CommentReference"/>
         </w:rPr>
-        <w:commentReference w:id="36"/>
+        <w:commentReference w:id="41"/>
       </w:r>
       <w:r>
         <w:t xml:space="preserve"> It will be when the stakes are high, or the odds are long, or the question pushes on the limitations of their models. Third, they are not emotionally loaded. The natural way to tell this variant of Stubbie’s story involves shock; he feels the change in his attitude. But when you or I play the Red-Blue game, we switch from thinking something is true to thinking it is probable without any significant phenomenology. I think these three differences are enough to justify saying that in the normal case, the change of interests constitutes a change of beliefs, while in Stubbie’s case, the change of interests merely causes a change of beliefs. And if that’s right, the belief itself is interest-relative, in normal cases.</w:t>
@@ -5634,8 +5668,8 @@
       <w:pPr>
         <w:pStyle w:val="Heading2"/>
       </w:pPr>
-      <w:bookmarkStart w:id="37" w:name="sec-given"/>
-      <w:bookmarkEnd w:id="33"/>
+      <w:bookmarkStart w:id="42" w:name="sec-given"/>
+      <w:bookmarkEnd w:id="37"/>
       <w:r>
         <w:t>3.4 Taking As Given</w:t>
       </w:r>
@@ -5743,19 +5777,27 @@
       <w:r>
         <w:t xml:space="preserve">And </w:t>
       </w:r>
-      <w:commentRangeStart w:id="38"/>
+      <w:commentRangeStart w:id="43"/>
       <w:r>
         <w:t xml:space="preserve">thought </w:t>
       </w:r>
-      <w:commentRangeEnd w:id="38"/>
+      <w:commentRangeEnd w:id="43"/>
       <w:r>
         <w:rPr>
           <w:rStyle w:val="CommentReference"/>
         </w:rPr>
-        <w:commentReference w:id="38"/>
-      </w:r>
-      <w:r>
-        <w:t>he might not make it explicit, at some level Sully surely knows this. If pushed, he’d endorse the conditional “If I’ve misremembered when the curse-busting World Series win was, and the Red Sox didn’t win in 2004, then bet A might do better than bet B”. So while he is disposed to use dominance reasoning in deciding whether to take A or B, this disposition rests on taking some facts about the world for granted.</w:t>
+        <w:commentReference w:id="43"/>
+      </w:r>
+      <w:r>
+        <w:t xml:space="preserve">he might not make it explicit, </w:t>
+      </w:r>
+      <w:bookmarkStart w:id="44" w:name="_Hlk176290217"/>
+      <w:r>
+        <w:t xml:space="preserve">at some level Sully surely knows </w:t>
+      </w:r>
+      <w:bookmarkEnd w:id="44"/>
+      <w:r>
+        <w:t>this. If pushed, he’d endorse the conditional “If I’ve misremembered when the curse-busting World Series win was, and the Red Sox didn’t win in 2004, then bet A might do better than bet B”. So while he is disposed to use dominance reasoning in deciding whether to take A or B, this disposition rests on taking some facts about the world for granted.</w:t>
       </w:r>
     </w:p>
     <w:p>
@@ -5786,7 +5828,7 @@
               <w:pStyle w:val="ImageCaption"/>
               <w:spacing w:before="200"/>
             </w:pPr>
-            <w:bookmarkStart w:id="39" w:name="tbl-redsox"/>
+            <w:bookmarkStart w:id="45" w:name="tbl-redsox"/>
             <w:r>
               <w:t>Table 3.1: Betting on the Red Sox</w:t>
             </w:r>
@@ -5938,7 +5980,7 @@
                 </w:p>
               </w:tc>
             </w:tr>
-            <w:bookmarkEnd w:id="39"/>
+            <w:bookmarkEnd w:id="45"/>
           </w:tbl>
           <w:p/>
         </w:tc>
@@ -6110,8 +6152,8 @@
       <w:pPr>
         <w:pStyle w:val="Heading2"/>
       </w:pPr>
-      <w:bookmarkStart w:id="40" w:name="sec-block"/>
-      <w:bookmarkEnd w:id="37"/>
+      <w:bookmarkStart w:id="46" w:name="sec-block"/>
+      <w:bookmarkEnd w:id="42"/>
       <w:r>
         <w:t>3.5 Blocking Belief</w:t>
       </w:r>
@@ -6838,8 +6880,8 @@
       <w:pPr>
         <w:pStyle w:val="Heading2"/>
       </w:pPr>
-      <w:bookmarkStart w:id="41" w:name="sec-questions"/>
-      <w:bookmarkEnd w:id="40"/>
+      <w:bookmarkStart w:id="47" w:name="sec-questions"/>
+      <w:bookmarkEnd w:id="46"/>
       <w:r>
         <w:t>3.6 Questions and Conditional Questions</w:t>
       </w:r>
@@ -7417,8 +7459,8 @@
       <w:pPr>
         <w:pStyle w:val="Heading2"/>
       </w:pPr>
-      <w:bookmarkStart w:id="42" w:name="sec-mychanges"/>
-      <w:bookmarkEnd w:id="41"/>
+      <w:bookmarkStart w:id="48" w:name="sec-mychanges"/>
+      <w:bookmarkEnd w:id="47"/>
       <w:r>
         <w:t>3.7 A Million Dead End Streets</w:t>
       </w:r>
@@ -7649,7 +7691,7 @@
       <w:pPr>
         <w:pStyle w:val="Heading3"/>
       </w:pPr>
-      <w:bookmarkStart w:id="43" w:name="sec-mecorrect"/>
+      <w:bookmarkStart w:id="49" w:name="sec-mecorrect"/>
       <w:r>
         <w:t>3.7.1 Correctness</w:t>
       </w:r>
@@ -7773,8 +7815,8 @@
       <w:pPr>
         <w:pStyle w:val="Heading3"/>
       </w:pPr>
-      <w:bookmarkStart w:id="44" w:name="sec-meimpractical"/>
-      <w:bookmarkEnd w:id="43"/>
+      <w:bookmarkStart w:id="50" w:name="sec-meimpractical"/>
+      <w:bookmarkEnd w:id="49"/>
       <w:r>
         <w:t>3.7.2 Impractical Propositions</w:t>
       </w:r>
@@ -7849,8 +7891,8 @@
       <w:pPr>
         <w:pStyle w:val="Heading3"/>
       </w:pPr>
-      <w:bookmarkStart w:id="45" w:name="sec-threeway"/>
-      <w:bookmarkEnd w:id="44"/>
+      <w:bookmarkStart w:id="51" w:name="sec-threeway"/>
+      <w:bookmarkEnd w:id="50"/>
       <w:r>
         <w:t>3.7.3 Choices with More Than Two Options</w:t>
       </w:r>
@@ -7903,8 +7945,8 @@
       <w:pPr>
         <w:pStyle w:val="Heading3"/>
       </w:pPr>
-      <w:bookmarkStart w:id="46" w:name="sec-meties"/>
-      <w:bookmarkEnd w:id="45"/>
+      <w:bookmarkStart w:id="52" w:name="sec-meties"/>
+      <w:bookmarkEnd w:id="51"/>
       <w:r>
         <w:t>3.7.4 Hard Times and Close Calls</w:t>
       </w:r>
@@ -8386,8 +8428,8 @@
       <w:pPr>
         <w:pStyle w:val="Heading3"/>
       </w:pPr>
-      <w:bookmarkStart w:id="47" w:name="sec-modalupdate"/>
-      <w:bookmarkEnd w:id="46"/>
+      <w:bookmarkStart w:id="53" w:name="sec-modalupdate"/>
+      <w:bookmarkEnd w:id="52"/>
       <w:r>
         <w:t>3.7.5 Updates and Modals</w:t>
       </w:r>
@@ -9023,9 +9065,9 @@
       <w:pPr>
         <w:pStyle w:val="Heading2"/>
       </w:pPr>
-      <w:bookmarkStart w:id="48" w:name="sec-usc"/>
-      <w:bookmarkEnd w:id="42"/>
-      <w:bookmarkEnd w:id="47"/>
+      <w:bookmarkStart w:id="54" w:name="sec-usc"/>
+      <w:bookmarkEnd w:id="48"/>
+      <w:bookmarkEnd w:id="53"/>
       <w:r>
         <w:t>3.8 Ross and Schroeder’s Theory</w:t>
       </w:r>
@@ -9960,9 +10002,9 @@
       <w:pPr>
         <w:pStyle w:val="Heading1"/>
       </w:pPr>
-      <w:bookmarkStart w:id="49" w:name="sec-knowledge"/>
-      <w:bookmarkEnd w:id="29"/>
-      <w:bookmarkEnd w:id="48"/>
+      <w:bookmarkStart w:id="55" w:name="sec-knowledge"/>
+      <w:bookmarkEnd w:id="32"/>
+      <w:bookmarkEnd w:id="54"/>
       <w:r>
         <w:lastRenderedPageBreak/>
         <w:t>4. Knowledge</w:t>
@@ -10062,7 +10104,7 @@
       <w:pPr>
         <w:pStyle w:val="Heading2"/>
       </w:pPr>
-      <w:bookmarkStart w:id="50" w:name="sec-makdec"/>
+      <w:bookmarkStart w:id="56" w:name="sec-makdec"/>
       <w:r>
         <w:lastRenderedPageBreak/>
         <w:t>4.1 Ten Decision Commandments</w:t>
@@ -10105,7 +10147,7 @@
               <w:pStyle w:val="ImageCaption"/>
               <w:spacing w:before="200"/>
             </w:pPr>
-            <w:bookmarkStart w:id="51" w:name="tbl-walkbus"/>
+            <w:bookmarkStart w:id="57" w:name="tbl-walkbus"/>
             <w:r>
               <w:t>Table 4.1: Ragnar’s trip to work</w:t>
             </w:r>
@@ -10254,7 +10296,7 @@
                 </w:p>
               </w:tc>
             </w:tr>
-            <w:bookmarkEnd w:id="51"/>
+            <w:bookmarkEnd w:id="57"/>
           </w:tbl>
           <w:p/>
         </w:tc>
@@ -10673,8 +10715,8 @@
       <w:pPr>
         <w:pStyle w:val="Heading2"/>
       </w:pPr>
-      <w:bookmarkStart w:id="52" w:name="sec-icecream"/>
-      <w:bookmarkEnd w:id="50"/>
+      <w:bookmarkStart w:id="58" w:name="sec-icecream"/>
+      <w:bookmarkEnd w:id="56"/>
       <w:r>
         <w:t>4.2 Knowing Where the Ice Cream Goes</w:t>
       </w:r>
@@ -10809,7 +10851,7 @@
               <w:pStyle w:val="ImageCaption"/>
               <w:spacing w:before="200"/>
             </w:pPr>
-            <w:bookmarkStart w:id="53" w:name="tbl-hotelling"/>
+            <w:bookmarkStart w:id="59" w:name="tbl-hotelling"/>
             <w:r>
               <w:t>Table 4.2: Payouts in the Hotelling game</w:t>
             </w:r>
@@ -11381,7 +11423,7 @@
                 </w:p>
               </w:tc>
             </w:tr>
-            <w:bookmarkEnd w:id="53"/>
+            <w:bookmarkEnd w:id="59"/>
           </w:tbl>
           <w:p/>
         </w:tc>
@@ -11391,8 +11433,13 @@
       <w:pPr>
         <w:pStyle w:val="BodyText"/>
       </w:pPr>
-      <w:r>
-        <w:t xml:space="preserve">Assume that it is common knowledge, in the sense of Lewis (1969), that this is the payout table, and that each player will not make choices that are strictly dominated. That is, for each </w:t>
+      <w:bookmarkStart w:id="60" w:name="_Hlk176290244"/>
+      <w:r>
+        <w:t>Assume that it is common knowledge</w:t>
+      </w:r>
+      <w:bookmarkEnd w:id="60"/>
+      <w:r>
+        <w:t xml:space="preserve">, in the sense of Lewis (1969), that this is the payout table, and that each player will not make choices that are strictly dominated. That is, for each </w:t>
       </w:r>
       <w:r>
         <w:rPr>
@@ -11439,16 +11486,16 @@
       <w:pPr>
         <w:pStyle w:val="BodyText"/>
       </w:pPr>
-      <w:commentRangeStart w:id="54"/>
+      <w:commentRangeStart w:id="61"/>
       <w:r>
         <w:t xml:space="preserve">Row’s option 1 is strictly dominated by option 2; option 2 gets 1 more sale in three possible states, and 3 more sales in the other two, so it should be excluded. The same goes for option 5, which is strictly dominated by option 4. And, since the game is symmetric, the same goes for Column’s options 1 and 5. </w:t>
       </w:r>
-      <w:commentRangeEnd w:id="54"/>
+      <w:commentRangeEnd w:id="61"/>
       <w:r>
         <w:rPr>
           <w:rStyle w:val="CommentReference"/>
         </w:rPr>
-        <w:commentReference w:id="54"/>
+        <w:commentReference w:id="61"/>
       </w:r>
       <w:r>
         <w:t xml:space="preserve">By the common knowledge </w:t>
@@ -11478,7 +11525,7 @@
               <w:pStyle w:val="ImageCaption"/>
               <w:spacing w:before="200"/>
             </w:pPr>
-            <w:bookmarkStart w:id="55" w:name="tbl-hotelling-iterated"/>
+            <w:bookmarkStart w:id="62" w:name="tbl-hotelling-iterated"/>
             <w:r>
               <w:t>Table 4.3: The Hotelling game after one iteration</w:t>
             </w:r>
@@ -11748,7 +11795,7 @@
                 </w:p>
               </w:tc>
             </w:tr>
-            <w:bookmarkEnd w:id="55"/>
+            <w:bookmarkEnd w:id="62"/>
           </w:tbl>
           <w:p/>
         </w:tc>
@@ -11865,8 +11912,8 @@
       <w:pPr>
         <w:pStyle w:val="Heading2"/>
       </w:pPr>
-      <w:bookmarkStart w:id="56" w:name="sec-other-answers"/>
-      <w:bookmarkEnd w:id="52"/>
+      <w:bookmarkStart w:id="63" w:name="sec-other-answers"/>
+      <w:bookmarkEnd w:id="58"/>
       <w:r>
         <w:t>4.3 Other Answers</w:t>
       </w:r>
@@ -11889,7 +11936,7 @@
       <w:pPr>
         <w:pStyle w:val="Heading3"/>
       </w:pPr>
-      <w:bookmarkStart w:id="57" w:name="sec-none-of-the-above"/>
+      <w:bookmarkStart w:id="64" w:name="sec-none-of-the-above"/>
       <w:r>
         <w:t>4.3.1 None of the Above</w:t>
       </w:r>
@@ -11993,8 +12040,8 @@
       <w:pPr>
         <w:pStyle w:val="Heading3"/>
       </w:pPr>
-      <w:bookmarkStart w:id="58" w:name="sec-kae-evidence"/>
-      <w:bookmarkEnd w:id="57"/>
+      <w:bookmarkStart w:id="65" w:name="sec-kae-evidence"/>
+      <w:bookmarkEnd w:id="64"/>
       <w:r>
         <w:t>4.3.2 Evidence</w:t>
       </w:r>
@@ -12155,8 +12202,8 @@
       <w:pPr>
         <w:pStyle w:val="Heading3"/>
       </w:pPr>
-      <w:bookmarkStart w:id="59" w:name="sec-kae-high-prob"/>
-      <w:bookmarkEnd w:id="58"/>
+      <w:bookmarkStart w:id="66" w:name="sec-kae-high-prob"/>
+      <w:bookmarkEnd w:id="65"/>
       <w:r>
         <w:t>4.3.3 Sufficiently High Probability</w:t>
       </w:r>
@@ -12174,32 +12221,40 @@
         <w:pStyle w:val="BodyText"/>
       </w:pPr>
       <w:r>
-        <w:t xml:space="preserve">The first thing to note is that if this is to be plausible, the notion of sufficiency here must be interest-relative. It’s often fine to ignore propositions that have a one in 10,000 chance of being true. When planning what to do a fine sunny day with a clear weather forecast, I simply ignore the chance that there will be a passing shower, even though that probably still has a 1 in </w:t>
-      </w:r>
-      <w:commentRangeStart w:id="60"/>
+        <w:t xml:space="preserve">The first thing to note is that if this is to be plausible, the notion of sufficiency here must be interest-relative. It’s often fine to ignore propositions that have a one in 10,000 chance of being true. When planning what to do a fine sunny day with a clear weather forecast, I </w:t>
+      </w:r>
+      <w:bookmarkStart w:id="67" w:name="_Hlk176290306"/>
+      <w:r>
+        <w:t xml:space="preserve">simply ignore the chance </w:t>
+      </w:r>
+      <w:bookmarkEnd w:id="67"/>
+      <w:r>
+        <w:t xml:space="preserve">that there will be a passing shower, even though that probably still has a 1 in </w:t>
+      </w:r>
+      <w:commentRangeStart w:id="68"/>
       <w:r>
         <w:t xml:space="preserve">10000 </w:t>
       </w:r>
-      <w:commentRangeEnd w:id="60"/>
+      <w:commentRangeEnd w:id="68"/>
       <w:r>
         <w:rPr>
           <w:rStyle w:val="CommentReference"/>
         </w:rPr>
-        <w:commentReference w:id="60"/>
+        <w:commentReference w:id="68"/>
       </w:r>
       <w:r>
         <w:t xml:space="preserve">chance. But it’s absurd to ignore one in 10,000 chances when deciding what insurance to buy. Fewer than one home in 10,000 burns down in any given year; </w:t>
       </w:r>
-      <w:commentRangeStart w:id="61"/>
+      <w:commentRangeStart w:id="69"/>
       <w:r>
         <w:t>that’s not a reason to skip fire insurance for the year</w:t>
       </w:r>
-      <w:commentRangeEnd w:id="61"/>
+      <w:commentRangeEnd w:id="69"/>
       <w:r>
         <w:rPr>
           <w:rStyle w:val="CommentReference"/>
         </w:rPr>
-        <w:commentReference w:id="61"/>
+        <w:commentReference w:id="69"/>
       </w:r>
       <w:r>
         <w:t>.</w:t>
@@ -12340,8 +12395,8 @@
       <w:pPr>
         <w:pStyle w:val="Heading3"/>
       </w:pPr>
-      <w:bookmarkStart w:id="62" w:name="sec-kae-wrapping-ip"/>
-      <w:bookmarkEnd w:id="59"/>
+      <w:bookmarkStart w:id="70" w:name="sec-kae-wrapping-ip"/>
+      <w:bookmarkEnd w:id="66"/>
       <w:r>
         <w:t>4.3.4 Wrapping Up</w:t>
       </w:r>
@@ -12388,9 +12443,9 @@
       <w:pPr>
         <w:pStyle w:val="Heading2"/>
       </w:pPr>
-      <w:bookmarkStart w:id="63" w:name="sec-from-kae-to-irt"/>
-      <w:bookmarkEnd w:id="56"/>
-      <w:bookmarkEnd w:id="62"/>
+      <w:bookmarkStart w:id="71" w:name="sec-from-kae-to-irt"/>
+      <w:bookmarkEnd w:id="63"/>
+      <w:bookmarkEnd w:id="70"/>
       <w:r>
         <w:t>4.4 From KAE to Interest-Relativity</w:t>
       </w:r>
@@ -12423,7 +12478,7 @@
               <w:pStyle w:val="ImageCaption"/>
               <w:spacing w:before="200"/>
             </w:pPr>
-            <w:bookmarkStart w:id="64" w:name="tbl-assume-agincourt"/>
+            <w:bookmarkStart w:id="72" w:name="tbl-assume-agincourt"/>
             <w:r>
               <w:t>Table 4.4: What the Red-Blue game looks like if Anisa assumes that the Battle of Agincourt was in 1415.</w:t>
             </w:r>
@@ -12660,7 +12715,7 @@
                 </w:p>
               </w:tc>
             </w:tr>
-            <w:bookmarkEnd w:id="64"/>
+            <w:bookmarkEnd w:id="72"/>
           </w:tbl>
           <w:p/>
         </w:tc>
@@ -12682,8 +12737,8 @@
       <w:pPr>
         <w:pStyle w:val="Heading2"/>
       </w:pPr>
-      <w:bookmarkStart w:id="65" w:name="sec-theoreticalknowledge"/>
-      <w:bookmarkEnd w:id="63"/>
+      <w:bookmarkStart w:id="73" w:name="sec-theoreticalknowledge"/>
+      <w:bookmarkEnd w:id="71"/>
       <w:r>
         <w:t>4.5 Theoretical Knowledge</w:t>
       </w:r>
@@ -12831,16 +12886,16 @@
       <w:r>
         <w:t xml:space="preserve">So the starting point is that what’s known is what can be used. What I’m going to ultimately defend is a much more restricted thesis. </w:t>
       </w:r>
-      <w:commentRangeStart w:id="66"/>
+      <w:commentRangeStart w:id="74"/>
       <w:r>
         <w:t xml:space="preserve">Using what is known provides immunity from a particular criticism: that your starting point might not be true. </w:t>
       </w:r>
-      <w:commentRangeEnd w:id="66"/>
+      <w:commentRangeEnd w:id="74"/>
       <w:r>
         <w:rPr>
           <w:rStyle w:val="CommentReference"/>
         </w:rPr>
-        <w:commentReference w:id="66"/>
+        <w:commentReference w:id="74"/>
       </w:r>
       <w:r>
         <w:t>I’m going to say a little bit about why this immunity claim is correct, and then say much more about why I prefer this way of talking about the role of knowledge in reasoning.</w:t>
@@ -13389,8 +13444,8 @@
       <w:pPr>
         <w:pStyle w:val="Heading2"/>
       </w:pPr>
-      <w:bookmarkStart w:id="67" w:name="knowledge-and-closure"/>
-      <w:bookmarkEnd w:id="65"/>
+      <w:bookmarkStart w:id="75" w:name="knowledge-and-closure"/>
+      <w:bookmarkEnd w:id="73"/>
       <w:r>
         <w:lastRenderedPageBreak/>
         <w:t>4.6 Knowledge and Closure</w:t>
@@ -13484,10 +13539,12 @@
       <w:pPr>
         <w:pStyle w:val="DefinitionTerm"/>
       </w:pPr>
+      <w:bookmarkStart w:id="76" w:name="_Hlk176290394"/>
       <w:r>
         <w:t>Multiple Premise Closure</w:t>
       </w:r>
     </w:p>
+    <w:bookmarkEnd w:id="76"/>
     <w:p>
       <w:pPr>
         <w:pStyle w:val="Definition"/>
@@ -13550,18 +13607,26 @@
         <w:pStyle w:val="BodyText"/>
       </w:pPr>
       <w:r>
-        <w:t xml:space="preserve">It is not trivial to prove that my version of IRT satisfies these closure conditions. One reason for this is that I have not stated a sufficient condition for knowledge. </w:t>
-      </w:r>
-      <w:commentRangeStart w:id="68"/>
+        <w:t xml:space="preserve">It is not trivial to prove that my version of IRT satisfies these closure conditions. One </w:t>
+      </w:r>
+      <w:bookmarkStart w:id="77" w:name="_Hlk176290374"/>
+      <w:r>
+        <w:t xml:space="preserve">reason for this is that I have not stated </w:t>
+      </w:r>
+      <w:bookmarkEnd w:id="77"/>
+      <w:r>
+        <w:t xml:space="preserve">a sufficient condition for knowledge. </w:t>
+      </w:r>
+      <w:commentRangeStart w:id="78"/>
       <w:r>
         <w:t xml:space="preserve">all </w:t>
       </w:r>
-      <w:commentRangeEnd w:id="68"/>
+      <w:commentRangeEnd w:id="78"/>
       <w:r>
         <w:rPr>
           <w:rStyle w:val="CommentReference"/>
         </w:rPr>
-        <w:commentReference w:id="68"/>
+        <w:commentReference w:id="78"/>
       </w:r>
       <w:r>
         <w:t>that I have said is that knowledge is incompatible with a certain kind of caution. So in principle I cannot show that if some conditions obtain then someone knows something. What I can show is that introducing new conditions linking knowledge with relevant questions does not introduce new violations of the closure conditions.</w:t>
@@ -13571,7 +13636,7 @@
       <w:pPr>
         <w:pStyle w:val="Heading3"/>
       </w:pPr>
-      <w:bookmarkStart w:id="69" w:name="sec-andelim"/>
+      <w:bookmarkStart w:id="79" w:name="sec-andelim"/>
       <w:r>
         <w:lastRenderedPageBreak/>
         <w:t>4.6.1 Single Premise Closure</w:t>
@@ -14327,8 +14392,8 @@
       <w:pPr>
         <w:pStyle w:val="Heading3"/>
       </w:pPr>
-      <w:bookmarkStart w:id="70" w:name="sec-andintro"/>
-      <w:bookmarkEnd w:id="69"/>
+      <w:bookmarkStart w:id="80" w:name="sec-andintro"/>
+      <w:bookmarkEnd w:id="79"/>
       <w:r>
         <w:t>4.6.2 Multiple Premise Closure</w:t>
       </w:r>
@@ -15301,9 +15366,9 @@
       <w:pPr>
         <w:pStyle w:val="Heading2"/>
       </w:pPr>
-      <w:bookmarkStart w:id="71" w:name="sec-closuresummary"/>
-      <w:bookmarkEnd w:id="67"/>
-      <w:bookmarkEnd w:id="70"/>
+      <w:bookmarkStart w:id="81" w:name="sec-closuresummary"/>
+      <w:bookmarkEnd w:id="75"/>
+      <w:bookmarkEnd w:id="80"/>
       <w:r>
         <w:t>4.7 Summary</w:t>
       </w:r>
@@ -15351,9 +15416,9 @@
       <w:pPr>
         <w:pStyle w:val="Heading1"/>
       </w:pPr>
-      <w:bookmarkStart w:id="72" w:name="sec-inquiry"/>
-      <w:bookmarkEnd w:id="49"/>
-      <w:bookmarkEnd w:id="71"/>
+      <w:bookmarkStart w:id="82" w:name="sec-inquiry"/>
+      <w:bookmarkEnd w:id="55"/>
+      <w:bookmarkEnd w:id="81"/>
       <w:r>
         <w:lastRenderedPageBreak/>
         <w:t>5. Inquiry</w:t>
@@ -15585,7 +15650,7 @@
       <w:pPr>
         <w:pStyle w:val="Heading2"/>
       </w:pPr>
-      <w:bookmarkStart w:id="73" w:name="sec-settling"/>
+      <w:bookmarkStart w:id="83" w:name="sec-settling"/>
       <w:r>
         <w:t>5.1 Starting and Settling</w:t>
       </w:r>
@@ -15796,7 +15861,7 @@
       <w:pPr>
         <w:pStyle w:val="Heading3"/>
       </w:pPr>
-      <w:bookmarkStart w:id="74" w:name="sec-sensitiveinquiry"/>
+      <w:bookmarkStart w:id="84" w:name="sec-sensitiveinquiry"/>
       <w:r>
         <w:t>5.1.1 Sensitivity Chasing</w:t>
       </w:r>
@@ -16029,8 +16094,8 @@
       <w:pPr>
         <w:pStyle w:val="Heading3"/>
       </w:pPr>
-      <w:bookmarkStart w:id="75" w:name="sec-rulesinquiry"/>
-      <w:bookmarkEnd w:id="74"/>
+      <w:bookmarkStart w:id="85" w:name="sec-rulesinquiry"/>
+      <w:bookmarkEnd w:id="84"/>
       <w:r>
         <w:lastRenderedPageBreak/>
         <w:t>5.1.2 Rules</w:t>
@@ -16086,7 +16151,15 @@
         <w:pStyle w:val="BodyText"/>
       </w:pPr>
       <w:r>
-        <w:t xml:space="preserve">Often following rules about when to inquire will be part of one’s professional responsibilities. I presented an example like this in chapter 7 of </w:t>
+        <w:t xml:space="preserve">Often following rules about when to inquire will be part of one’s professional responsibilities. I </w:t>
+      </w:r>
+      <w:bookmarkStart w:id="86" w:name="_Hlk176290460"/>
+      <w:r>
+        <w:t xml:space="preserve">presented an example like this in chapter </w:t>
+      </w:r>
+      <w:bookmarkEnd w:id="86"/>
+      <w:r>
+        <w:t xml:space="preserve">7 of </w:t>
       </w:r>
       <w:r>
         <w:rPr>
@@ -16098,24 +16171,24 @@
       <w:r>
         <w:t xml:space="preserve"> - an inspector who is sent to do a random check of an establishment he had checked just a few days before. </w:t>
       </w:r>
-      <w:commentRangeStart w:id="76"/>
+      <w:commentRangeStart w:id="87"/>
       <w:r>
         <w:t>He knows everything is working well; he just checked it! But it’s his job to check, and it’s good to have random spot checks on top of regular checks, so it’s good to run this inquiry. That’s true even though the inspector knows how it will end.</w:t>
       </w:r>
-      <w:commentRangeEnd w:id="76"/>
+      <w:commentRangeEnd w:id="87"/>
       <w:r>
         <w:rPr>
           <w:rStyle w:val="CommentReference"/>
         </w:rPr>
-        <w:commentReference w:id="76"/>
+        <w:commentReference w:id="87"/>
       </w:r>
     </w:p>
     <w:p>
       <w:pPr>
         <w:pStyle w:val="Heading3"/>
       </w:pPr>
-      <w:bookmarkStart w:id="77" w:name="sec-understandinginquiry"/>
-      <w:bookmarkEnd w:id="75"/>
+      <w:bookmarkStart w:id="88" w:name="sec-understandinginquiry"/>
+      <w:bookmarkEnd w:id="85"/>
       <w:r>
         <w:t>5.1.3 Understanding</w:t>
       </w:r>
@@ -16200,8 +16273,8 @@
       <w:pPr>
         <w:pStyle w:val="Heading3"/>
       </w:pPr>
-      <w:bookmarkStart w:id="78" w:name="sec-defraginquiry"/>
-      <w:bookmarkEnd w:id="77"/>
+      <w:bookmarkStart w:id="89" w:name="sec-defraginquiry"/>
+      <w:bookmarkEnd w:id="88"/>
       <w:r>
         <w:lastRenderedPageBreak/>
         <w:t>5.1.4 Defragmentation</w:t>
@@ -16255,8 +16328,8 @@
       <w:pPr>
         <w:pStyle w:val="Heading3"/>
       </w:pPr>
-      <w:bookmarkStart w:id="79" w:name="sec-rawlsinquiry"/>
-      <w:bookmarkEnd w:id="78"/>
+      <w:bookmarkStart w:id="90" w:name="sec-rawlsinquiry"/>
+      <w:bookmarkEnd w:id="89"/>
       <w:r>
         <w:lastRenderedPageBreak/>
         <w:t>5.1.5 Public Reason</w:t>
@@ -16327,8 +16400,8 @@
       <w:pPr>
         <w:pStyle w:val="Heading3"/>
       </w:pPr>
-      <w:bookmarkStart w:id="80" w:name="sec-evgather"/>
-      <w:bookmarkEnd w:id="79"/>
+      <w:bookmarkStart w:id="91" w:name="sec-evgather"/>
+      <w:bookmarkEnd w:id="90"/>
       <w:r>
         <w:t>5.1.6 Evidence Gathering</w:t>
       </w:r>
@@ -16386,8 +16459,8 @@
       <w:pPr>
         <w:pStyle w:val="Heading3"/>
       </w:pPr>
-      <w:bookmarkStart w:id="81" w:name="sec-friedmaninquiry"/>
-      <w:bookmarkEnd w:id="80"/>
+      <w:bookmarkStart w:id="92" w:name="sec-friedmaninquiry"/>
+      <w:bookmarkEnd w:id="91"/>
       <w:r>
         <w:t>5.1.7 Possible Responses</w:t>
       </w:r>
@@ -16466,9 +16539,9 @@
       <w:pPr>
         <w:pStyle w:val="Heading2"/>
       </w:pPr>
-      <w:bookmarkStart w:id="82" w:name="sec-irtinquiry"/>
-      <w:bookmarkEnd w:id="73"/>
-      <w:bookmarkEnd w:id="81"/>
+      <w:bookmarkStart w:id="93" w:name="sec-irtinquiry"/>
+      <w:bookmarkEnd w:id="83"/>
+      <w:bookmarkEnd w:id="92"/>
       <w:r>
         <w:t>5.2 Using Knowledge in Inquiry</w:t>
       </w:r>
@@ -16486,9 +16559,17 @@
         <w:pStyle w:val="BodyText"/>
       </w:pPr>
       <w:r>
-        <w:t xml:space="preserve">The core principle in my version of IRT is that someone who uses what they know in inquiry is immune to criticism on the grounds that what they are doing is epistemically risky. Equivalently, they are immune to criticism on the grounds that their premises might be false. </w:t>
-      </w:r>
-      <w:commentRangeStart w:id="83"/>
+        <w:t xml:space="preserve">The core principle in my version of IRT is that someone who uses what they know in inquiry is immune to criticism on the grounds that what they are doing is epistemically risky. Equivalently, they are </w:t>
+      </w:r>
+      <w:bookmarkStart w:id="94" w:name="_Hlk176290715"/>
+      <w:r>
+        <w:t xml:space="preserve">immune to criticism on the grounds </w:t>
+      </w:r>
+      <w:bookmarkEnd w:id="94"/>
+      <w:r>
+        <w:t xml:space="preserve">that their premises might be false. </w:t>
+      </w:r>
+      <w:commentRangeStart w:id="95"/>
       <w:r>
         <w:t xml:space="preserve">That’s compatible with saying that someone can know </w:t>
       </w:r>
@@ -16512,12 +16593,12 @@
       <w:r>
         <w:t xml:space="preserve"> in inquiry. </w:t>
       </w:r>
-      <w:commentRangeEnd w:id="83"/>
+      <w:commentRangeEnd w:id="95"/>
       <w:r>
         <w:rPr>
           <w:rStyle w:val="CommentReference"/>
         </w:rPr>
-        <w:commentReference w:id="83"/>
+        <w:commentReference w:id="95"/>
       </w:r>
       <w:r>
         <w:t xml:space="preserve">I motivated that restriction in </w:t>
@@ -16690,8 +16771,8 @@
       <w:pPr>
         <w:pStyle w:val="Heading2"/>
       </w:pPr>
-      <w:bookmarkStart w:id="84" w:name="sec-independence"/>
-      <w:bookmarkEnd w:id="82"/>
+      <w:bookmarkStart w:id="96" w:name="sec-independence"/>
+      <w:bookmarkEnd w:id="93"/>
       <w:r>
         <w:lastRenderedPageBreak/>
         <w:t>5.3 Independence</w:t>
@@ -16897,19 +16978,27 @@
         <w:lastRenderedPageBreak/>
         <w:t xml:space="preserve">she should do nothing. The disagreement gives her a reason to double check each calculation she did, but she’s already carried out that double check. </w:t>
       </w:r>
-      <w:commentRangeStart w:id="85"/>
+      <w:commentRangeStart w:id="97"/>
       <w:r>
         <w:t>This is, I think, the intuitively right result. If someone has already double checked their work, they should infer that someone who disagrees is wrong</w:t>
       </w:r>
-      <w:commentRangeEnd w:id="85"/>
+      <w:commentRangeEnd w:id="97"/>
       <w:r>
         <w:rPr>
           <w:rStyle w:val="CommentReference"/>
         </w:rPr>
-        <w:commentReference w:id="85"/>
-      </w:r>
-      <w:r>
-        <w:t>. Perhaps in some rare case they could get reason to double check the ‘combined’ inquiry, consisting of the initial inquiry plus the double check. But that’s rare; usually they should just point out their work.</w:t>
+        <w:commentReference w:id="97"/>
+      </w:r>
+      <w:r>
+        <w:t xml:space="preserve">. Perhaps in some rare case they could get reason to double check the ‘combined’ inquiry, consisting of the initial inquiry plus the double check. But that’s rare; </w:t>
+      </w:r>
+      <w:bookmarkStart w:id="98" w:name="_Hlk176290976"/>
+      <w:r>
+        <w:t xml:space="preserve">usually they should just point </w:t>
+      </w:r>
+      <w:bookmarkEnd w:id="98"/>
+      <w:r>
+        <w:t>out their work.</w:t>
       </w:r>
     </w:p>
     <w:p>
@@ -16924,8 +17013,8 @@
       <w:pPr>
         <w:pStyle w:val="Heading2"/>
       </w:pPr>
-      <w:bookmarkStart w:id="86" w:name="sec-doublecheck"/>
-      <w:bookmarkEnd w:id="84"/>
+      <w:bookmarkStart w:id="99" w:name="sec-doublecheck"/>
+      <w:bookmarkEnd w:id="96"/>
       <w:r>
         <w:t>5.4 Double Checking</w:t>
       </w:r>
@@ -16981,16 +17070,16 @@
       <w:r>
         <w:t xml:space="preserve">I think there are pretty good arguments that checking the chart is the right thing to do </w:t>
       </w:r>
-      <w:commentRangeStart w:id="87"/>
+      <w:commentRangeStart w:id="100"/>
       <w:r>
         <w:t>even if the surgeon knows which kidney is diseased</w:t>
       </w:r>
-      <w:commentRangeEnd w:id="87"/>
+      <w:commentRangeEnd w:id="100"/>
       <w:r>
         <w:rPr>
           <w:rStyle w:val="CommentReference"/>
         </w:rPr>
-        <w:commentReference w:id="87"/>
+        <w:commentReference w:id="100"/>
       </w:r>
       <w:r>
         <w:t>, so this case isn’t a problem for the views about knowledge and action that I’m defending.</w:t>
@@ -17268,8 +17357,8 @@
       <w:pPr>
         <w:pStyle w:val="Heading2"/>
       </w:pPr>
-      <w:bookmarkStart w:id="88" w:name="sec-need"/>
-      <w:bookmarkEnd w:id="86"/>
+      <w:bookmarkStart w:id="101" w:name="sec-need"/>
+      <w:bookmarkEnd w:id="99"/>
       <w:r>
         <w:t>5.5 The Need to Inquire</w:t>
       </w:r>
@@ -17642,8 +17731,8 @@
       <w:pPr>
         <w:pStyle w:val="Heading2"/>
       </w:pPr>
-      <w:bookmarkStart w:id="89" w:name="sec-multiple"/>
-      <w:bookmarkEnd w:id="88"/>
+      <w:bookmarkStart w:id="102" w:name="sec-multiple"/>
+      <w:bookmarkEnd w:id="101"/>
       <w:r>
         <w:t>5.6 Multiple Inquiries</w:t>
       </w:r>
@@ -17655,16 +17744,16 @@
       <w:r>
         <w:t xml:space="preserve">IRT says that what one </w:t>
       </w:r>
-      <w:commentRangeStart w:id="90"/>
+      <w:commentRangeStart w:id="103"/>
       <w:r>
         <w:t>knows is a function of</w:t>
       </w:r>
-      <w:commentRangeEnd w:id="90"/>
+      <w:commentRangeEnd w:id="103"/>
       <w:r>
         <w:rPr>
           <w:rStyle w:val="CommentReference"/>
         </w:rPr>
-        <w:commentReference w:id="90"/>
+        <w:commentReference w:id="103"/>
       </w:r>
       <w:r>
         <w:t xml:space="preserve"> what one is inquiring into. It would be very convenient if there was a position in the logical form of knowledge ascriptions for inquiries. That is, it would be very convenient if the logical form of </w:t>
@@ -18386,7 +18475,7 @@
       <w:pPr>
         <w:pStyle w:val="BodyText"/>
       </w:pPr>
-      <w:commentRangeStart w:id="91"/>
+      <w:commentRangeStart w:id="104"/>
       <w:r>
         <w:t xml:space="preserve">Once upon a time I had hoped this book would include an argument that the development of interest-invariant epistemology was just such a reaction to the invention of the printing press and, somewhat later, to the adoption of scientific journals as important conduits for sharing information in distributed inquiries. And I still think something like this is arguably true, at least if we mean the development of interest-invariant norms for what I called in </w:t>
       </w:r>
@@ -18401,12 +18490,12 @@
       <w:r>
         <w:t xml:space="preserve"> ‘sub-optimal’ epistemology. But defending this claim would require a different book, and a writer with very different skills, to this one.</w:t>
       </w:r>
-      <w:commentRangeEnd w:id="91"/>
+      <w:commentRangeEnd w:id="104"/>
       <w:r>
         <w:rPr>
           <w:rStyle w:val="CommentReference"/>
         </w:rPr>
-        <w:commentReference w:id="91"/>
+        <w:commentReference w:id="104"/>
       </w:r>
     </w:p>
     <w:p>
@@ -18421,9 +18510,9 @@
       <w:pPr>
         <w:pStyle w:val="Heading1"/>
       </w:pPr>
-      <w:bookmarkStart w:id="92" w:name="sec-ties"/>
-      <w:bookmarkEnd w:id="72"/>
-      <w:bookmarkEnd w:id="89"/>
+      <w:bookmarkStart w:id="105" w:name="sec-ties"/>
+      <w:bookmarkEnd w:id="82"/>
+      <w:bookmarkEnd w:id="102"/>
       <w:r>
         <w:lastRenderedPageBreak/>
         <w:t>6. Ties</w:t>
@@ -18500,7 +18589,7 @@
       <w:r>
         <w:t xml:space="preserve"> but </w:t>
       </w:r>
-      <w:commentRangeStart w:id="93"/>
+      <w:commentRangeStart w:id="106"/>
       <w:proofErr w:type="spellStart"/>
       <w:r>
         <w:t>not</w:t>
@@ -18512,13 +18601,13 @@
         </w:rPr>
         <w:t>p</w:t>
       </w:r>
-      <w:commentRangeEnd w:id="93"/>
+      <w:commentRangeEnd w:id="106"/>
       <w:proofErr w:type="spellEnd"/>
       <w:r>
         <w:rPr>
           <w:rStyle w:val="CommentReference"/>
         </w:rPr>
-        <w:commentReference w:id="93"/>
+        <w:commentReference w:id="106"/>
       </w:r>
       <w:r>
         <w:t>. Further, they argue that the natural ways to modify IRT to avoid this result make the theory implausibly sceptical. The various ways I’ve defended IRT over the years are not vulnerable to the first objection, since I was always careful to avoid this kind of closure failure. But they were vulnerable to the second objection, since they did lead to some very sceptical results in the cases that Zweber, and Anderson and Hawthorne, discuss. So the point of this chapter is to describe a version of IRT that avoids their challenge.</w:t>
@@ -18536,7 +18625,7 @@
       <w:pPr>
         <w:pStyle w:val="Heading2"/>
       </w:pPr>
-      <w:bookmarkStart w:id="94" w:name="sec-frankielee"/>
+      <w:bookmarkStart w:id="107" w:name="sec-frankielee"/>
       <w:r>
         <w:lastRenderedPageBreak/>
         <w:t>6.1 An Example</w:t>
@@ -19926,8 +20015,8 @@
       <w:pPr>
         <w:pStyle w:val="Heading2"/>
       </w:pPr>
-      <w:bookmarkStart w:id="95" w:name="sec-tiesresponse"/>
-      <w:bookmarkEnd w:id="94"/>
+      <w:bookmarkStart w:id="108" w:name="sec-tiesresponse"/>
+      <w:bookmarkEnd w:id="107"/>
       <w:r>
         <w:t>6.2 Responding to the Challenge, Quickly</w:t>
       </w:r>
@@ -20083,8 +20172,8 @@
       <w:pPr>
         <w:pStyle w:val="Heading2"/>
       </w:pPr>
-      <w:bookmarkStart w:id="96" w:name="sec-backearth"/>
-      <w:bookmarkEnd w:id="95"/>
+      <w:bookmarkStart w:id="109" w:name="sec-backearth"/>
+      <w:bookmarkEnd w:id="108"/>
       <w:r>
         <w:lastRenderedPageBreak/>
         <w:t>6.3 Back to Earth</w:t>
@@ -20124,18 +20213,26 @@
       </w:r>
       <w:r>
         <w:lastRenderedPageBreak/>
-        <w:t>milk. The milk bottles have sell-by dates printed in big letters on the front.</w:t>
-      </w:r>
-      <w:commentRangeStart w:id="97"/>
+        <w:t xml:space="preserve">milk. The milk bottles have sell-by dates </w:t>
+      </w:r>
+      <w:bookmarkStart w:id="110" w:name="_Hlk176292476"/>
+      <w:r>
+        <w:t>printed in big letters</w:t>
+      </w:r>
+      <w:bookmarkEnd w:id="110"/>
+      <w:r>
+        <w:t xml:space="preserve"> on the front.</w:t>
+      </w:r>
+      <w:commentRangeStart w:id="111"/>
       <w:r>
         <w:t xml:space="preserve"> </w:t>
       </w:r>
-      <w:commentRangeEnd w:id="97"/>
+      <w:commentRangeEnd w:id="111"/>
       <w:r>
         <w:rPr>
           <w:rStyle w:val="CommentReference"/>
         </w:rPr>
-        <w:commentReference w:id="97"/>
+        <w:commentReference w:id="111"/>
       </w:r>
       <w:r>
         <w:rPr>
@@ -20179,8 +20276,8 @@
       <w:pPr>
         <w:pStyle w:val="Heading2"/>
       </w:pPr>
-      <w:bookmarkStart w:id="98" w:name="sec-supermarketquestions"/>
-      <w:bookmarkEnd w:id="96"/>
+      <w:bookmarkStart w:id="112" w:name="sec-supermarketquestions"/>
+      <w:bookmarkEnd w:id="109"/>
       <w:r>
         <w:t>6.4 I Have Questions</w:t>
       </w:r>
@@ -20295,8 +20392,8 @@
       <w:pPr>
         <w:pStyle w:val="Heading2"/>
       </w:pPr>
-      <w:bookmarkStart w:id="99" w:name="sec-satisfied"/>
-      <w:bookmarkEnd w:id="98"/>
+      <w:bookmarkStart w:id="113" w:name="sec-satisfied"/>
+      <w:bookmarkEnd w:id="112"/>
       <w:r>
         <w:t>6.5 You’ll Never Be Satisfied (If You Try to Maximise)</w:t>
       </w:r>
@@ -20426,8 +20523,8 @@
       <w:pPr>
         <w:pStyle w:val="Heading2"/>
       </w:pPr>
-      <w:bookmarkStart w:id="100" w:name="sec-deliberationcosts"/>
-      <w:bookmarkEnd w:id="99"/>
+      <w:bookmarkStart w:id="114" w:name="sec-deliberationcosts"/>
+      <w:bookmarkEnd w:id="113"/>
       <w:r>
         <w:t>6.6 Deliberation Costs and Infinite Regresses</w:t>
       </w:r>
@@ -20741,19 +20838,19 @@
       <w:r>
         <w:t>What Conlisk doesn’t add is that they might suggest that there is a regress worry for any attempt to add informational constraints. Imagine that inside one of these models, an agent is deciding what to have for dinner. Let Q be the initial optimisation problem as the Martians see it. That is, Q is the problem of finding the best outcome, the best dinner, given full knowledge of the situation, but the actual computational limitations of the agent. Then we suggest that we should also account for the informational limitations. Let’s see if this will work, they say. Let I be the function that transforms a problem into one that is sensitive to the informational limitations of the agent. But if we’re really sensitive to informational limitations, we should note that I(Q) is also a problem the agent has to solve under conditions of less than full information.</w:t>
       </w:r>
-      <w:commentRangeStart w:id="101"/>
+      <w:commentRangeStart w:id="115"/>
       <w:r>
         <w:rPr>
           <w:rStyle w:val="FootnoteReference"/>
         </w:rPr>
         <w:footnoteReference w:id="62"/>
       </w:r>
-      <w:commentRangeEnd w:id="101"/>
+      <w:commentRangeEnd w:id="115"/>
       <w:r>
         <w:rPr>
           <w:rStyle w:val="CommentReference"/>
         </w:rPr>
-        <w:commentReference w:id="101"/>
+        <w:commentReference w:id="115"/>
       </w:r>
       <w:r>
         <w:t xml:space="preserve"> So the </w:t>
@@ -20844,7 +20941,7 @@
       <w:pPr>
         <w:pStyle w:val="BodyText"/>
       </w:pPr>
-      <w:commentRangeStart w:id="102"/>
+      <w:commentRangeStart w:id="116"/>
       <w:r>
         <w:t xml:space="preserve">Both the human and the Martian arguments look good to me. We should add in both computational and informational limitations into our model of the ideal agent. But note something else that comes from thinking about these Jackson cases. In solving a limitation sensitive problem, we aren’t trying to approximate a solution to the </w:t>
       </w:r>
@@ -20852,12 +20949,12 @@
         <w:lastRenderedPageBreak/>
         <w:t>limination insensitive problem. This is part of why the regress can stop here. To solve F(X), we don’t have to solve X, and then see how close the various computationally feasible solutions get to this solution. That’s true in general because of Jackson cases, but it’s especially true when X is itself a complex problem. In trying to solve F(I(O)), i.e., I(F(O)), we aren’t trying to maximise expected value, and then approximate that solution given computational limitations. Nor are we trying to be optimal by Martian standards (i.e., solve F(O)), then approximate that given informational limitations. We’re just trying to get as good an outcome as we can, given our limitations. Doing that does not require solving any iterated problem about how well we can solve F(I(O)) given various limitations, any more than rationally picking berries requires drawing Marshallian curves.</w:t>
       </w:r>
-      <w:commentRangeEnd w:id="102"/>
+      <w:commentRangeEnd w:id="116"/>
       <w:r>
         <w:rPr>
           <w:rStyle w:val="CommentReference"/>
         </w:rPr>
-        <w:commentReference w:id="102"/>
+        <w:commentReference w:id="116"/>
       </w:r>
     </w:p>
     <w:p>
@@ -20916,8 +21013,8 @@
       <w:pPr>
         <w:pStyle w:val="Heading2"/>
       </w:pPr>
-      <w:bookmarkStart w:id="103" w:name="sec-ignorancebliss"/>
-      <w:bookmarkEnd w:id="100"/>
+      <w:bookmarkStart w:id="117" w:name="sec-ignorancebliss"/>
+      <w:bookmarkEnd w:id="114"/>
       <w:r>
         <w:t>6.7 Ignorance is Bliss</w:t>
       </w:r>
@@ -20960,9 +21057,17 @@
         <w:pStyle w:val="BodyText"/>
       </w:pPr>
       <w:r>
-        <w:t xml:space="preserve">This chapter started with the problem that cases like Frankie Lee’s seemed to lead to rampant scepticism given pragmatic theories like IRT. The solution to this problem was more pragmatism. Rational choosers typically do not use a model where the probability of a forgery or contamination is 0.99999. This model is more trouble than it’s worth, since there is no actionable difference between it and one where the probability is 1. In cases where one can do something about the risk, like taking the plastic banknote, or checking inside the egg carton, is is often worthwhile to do something. And in those cases, but only those cases, IRT does have sceptical consequences. </w:t>
-      </w:r>
-      <w:commentRangeStart w:id="104"/>
+        <w:t xml:space="preserve">This chapter started with the problem that cases like Frankie Lee’s seemed to lead to rampant scepticism given pragmatic theories like IRT. The solution to this problem was more pragmatism. Rational choosers typically do not use a model where the probability of a forgery or contamination is 0.99999. This model is more trouble than it’s worth, since there is no actionable difference between it and one where the probability is 1. In cases where one can do something about the risk, like taking the plastic banknote, or checking inside the egg carton, is is often worthwhile to do something. And in those cases, but </w:t>
+      </w:r>
+      <w:bookmarkStart w:id="118" w:name="_Hlk176292407"/>
+      <w:r>
+        <w:t>only those cases</w:t>
+      </w:r>
+      <w:bookmarkEnd w:id="118"/>
+      <w:r>
+        <w:t xml:space="preserve">, IRT does have sceptical consequences. </w:t>
+      </w:r>
+      <w:commentRangeStart w:id="119"/>
       <w:r>
         <w:t xml:space="preserve">In </w:t>
       </w:r>
@@ -20974,12 +21079,12 @@
       <w:r>
         <w:t xml:space="preserve"> However</w:t>
       </w:r>
-      <w:commentRangeEnd w:id="104"/>
+      <w:commentRangeEnd w:id="119"/>
       <w:r>
         <w:rPr>
           <w:rStyle w:val="CommentReference"/>
         </w:rPr>
-        <w:commentReference w:id="104"/>
+        <w:commentReference w:id="119"/>
       </w:r>
       <w:r>
         <w:t>, if there is something to do about the differences between nearly 1 and 1, such as with plastic banknotes or looking inside an egg carton, then the more complex model should be used. In general, the simpler model is the best choice, and when it is, IRT is consistent with the chooser having a lot of knowledge.</w:t>
@@ -21001,16 +21106,16 @@
       <w:r>
         <w:t xml:space="preserve">On the other hand, David doesn’t know the eggs aren’t cracked. The toy model that says </w:t>
       </w:r>
-      <w:commentRangeStart w:id="105"/>
+      <w:commentRangeStart w:id="120"/>
       <w:r>
         <w:t>all available eggs on uncracked is bad.</w:t>
       </w:r>
-      <w:commentRangeEnd w:id="105"/>
+      <w:commentRangeEnd w:id="120"/>
       <w:r>
         <w:rPr>
           <w:rStyle w:val="CommentReference"/>
         </w:rPr>
-        <w:commentReference w:id="105"/>
+        <w:commentReference w:id="120"/>
       </w:r>
       <w:r>
         <w:t xml:space="preserve"> It isn’t bad because it’s wrong. It’s bad because there is a model that will yield better long run results even once we account for its complexity. That’s the model that says that only eggs that have been visually inspected are certain to be uncracked; all other eggs are at best probably uncracked. So David doesn’t know the eggs aren’t cracked. And note this would be true even if improvements in the supply chain made the probability of cracked eggs much lower than it is today. What matters in the canned goods case is not just that the risk of contamination is low, it’s also that there isn’t anything to do about it. As long as it remains easy to flip the lid of egg cartons to check whether they are cracked, it will be hard to know without flipping they aren’t cracked.</w:t>
@@ -21035,16 +21140,16 @@
         <w:lastRenderedPageBreak/>
         <w:t xml:space="preserve">worth checking that you aren’t buying milk that expires tomorrow. </w:t>
       </w:r>
-      <w:commentRangeStart w:id="106"/>
+      <w:commentRangeStart w:id="121"/>
       <w:r>
         <w:t>So before you check, you don’t know that the milk you pick up doesn’t expire tomorrow. (And, like in the eggs case, that’s true even if the shop very very rarely sells milk that close to the expiry date.) But there is no way to check whether a particular unexpired milk has gone bad. You can’t easily open a milk bottle in the supermarket and smell it, for example. So that’s the kind of rare and uncheckable problem that the sensible chooser will ignore. Their toy model will include that in a well functioning store, all milk that is well away from the expiry date is safe. So once they’ve checked the expiry date, they know it is safe (assuming it is safe).</w:t>
       </w:r>
-      <w:commentRangeEnd w:id="106"/>
+      <w:commentRangeEnd w:id="121"/>
       <w:r>
         <w:rPr>
           <w:rStyle w:val="CommentReference"/>
         </w:rPr>
-        <w:commentReference w:id="106"/>
+        <w:commentReference w:id="121"/>
       </w:r>
     </w:p>
     <w:p>
@@ -21076,9 +21181,9 @@
       <w:pPr>
         <w:pStyle w:val="Heading1"/>
       </w:pPr>
-      <w:bookmarkStart w:id="107" w:name="sec-changes"/>
-      <w:bookmarkEnd w:id="92"/>
-      <w:bookmarkEnd w:id="103"/>
+      <w:bookmarkStart w:id="122" w:name="sec-changes"/>
+      <w:bookmarkEnd w:id="105"/>
+      <w:bookmarkEnd w:id="117"/>
       <w:r>
         <w:lastRenderedPageBreak/>
         <w:t>7. Changes</w:t>
@@ -21164,7 +21269,7 @@
       <w:pPr>
         <w:pStyle w:val="Heading2"/>
       </w:pPr>
-      <w:bookmarkStart w:id="108" w:name="sec-overview"/>
+      <w:bookmarkStart w:id="123" w:name="sec-overview"/>
       <w:r>
         <w:lastRenderedPageBreak/>
         <w:t>7.1 Overview of Replies</w:t>
@@ -21273,8 +21378,8 @@
       <w:pPr>
         <w:pStyle w:val="Heading2"/>
       </w:pPr>
-      <w:bookmarkStart w:id="109" w:name="sec-gettier"/>
-      <w:bookmarkEnd w:id="108"/>
+      <w:bookmarkStart w:id="124" w:name="sec-gettier"/>
+      <w:bookmarkEnd w:id="123"/>
       <w:r>
         <w:t>7.2 So Long JTB</w:t>
       </w:r>
@@ -22147,8 +22252,8 @@
       <w:pPr>
         <w:pStyle w:val="Heading2"/>
       </w:pPr>
-      <w:bookmarkStart w:id="110" w:name="sec-building"/>
-      <w:bookmarkEnd w:id="109"/>
+      <w:bookmarkStart w:id="125" w:name="sec-building"/>
+      <w:bookmarkEnd w:id="124"/>
       <w:r>
         <w:t>7.3 Making Up Knowledge</w:t>
       </w:r>
@@ -22393,8 +22498,8 @@
       <w:pPr>
         <w:pStyle w:val="Heading2"/>
       </w:pPr>
-      <w:bookmarkStart w:id="111" w:name="sec-das"/>
-      <w:bookmarkEnd w:id="110"/>
+      <w:bookmarkStart w:id="126" w:name="sec-das"/>
+      <w:bookmarkEnd w:id="125"/>
       <w:r>
         <w:t>7.4 Every Theory is Interest-Relative</w:t>
       </w:r>
@@ -22512,9 +22617,9 @@
       <w:pPr>
         <w:pStyle w:val="Heading1"/>
       </w:pPr>
-      <w:bookmarkStart w:id="112" w:name="sec-ratbel"/>
-      <w:bookmarkEnd w:id="107"/>
-      <w:bookmarkEnd w:id="111"/>
+      <w:bookmarkStart w:id="127" w:name="sec-ratbel"/>
+      <w:bookmarkEnd w:id="122"/>
+      <w:bookmarkEnd w:id="126"/>
       <w:r>
         <w:lastRenderedPageBreak/>
         <w:t>8. Rationality</w:t>
@@ -22562,7 +22667,7 @@
       <w:pPr>
         <w:pStyle w:val="Heading2"/>
       </w:pPr>
-      <w:bookmarkStart w:id="113" w:name="sec-atomism"/>
+      <w:bookmarkStart w:id="128" w:name="sec-atomism"/>
       <w:r>
         <w:t>8.1 Atomism about Rational Belief</w:t>
       </w:r>
@@ -23279,8 +23384,8 @@
       <w:pPr>
         <w:pStyle w:val="Heading2"/>
       </w:pPr>
-      <w:bookmarkStart w:id="114" w:name="sec-lockecoin"/>
-      <w:bookmarkEnd w:id="113"/>
+      <w:bookmarkStart w:id="129" w:name="sec-lockecoin"/>
+      <w:bookmarkEnd w:id="128"/>
       <w:r>
         <w:t>8.2 Coin Puzzles</w:t>
       </w:r>
@@ -23456,8 +23561,8 @@
       <w:pPr>
         <w:pStyle w:val="Heading2"/>
       </w:pPr>
-      <w:bookmarkStart w:id="115" w:name="sec-lockegames"/>
-      <w:bookmarkEnd w:id="114"/>
+      <w:bookmarkStart w:id="130" w:name="sec-lockegames"/>
+      <w:bookmarkEnd w:id="129"/>
       <w:r>
         <w:t>8.3 Playing Games</w:t>
       </w:r>
@@ -23590,7 +23695,7 @@
               <w:pStyle w:val="ImageCaption"/>
               <w:spacing w:before="200"/>
             </w:pPr>
-            <w:bookmarkStart w:id="116" w:name="tbl-underspecified"/>
+            <w:bookmarkStart w:id="131" w:name="tbl-underspecified"/>
             <w:r>
               <w:t>Table 8.1: An underspecified decision problem.</w:t>
             </w:r>
@@ -23775,7 +23880,7 @@
                 </w:p>
               </w:tc>
             </w:tr>
-            <w:bookmarkEnd w:id="116"/>
+            <w:bookmarkEnd w:id="131"/>
           </w:tbl>
           <w:p/>
         </w:tc>
@@ -23937,7 +24042,7 @@
               <w:pStyle w:val="ImageCaption"/>
               <w:spacing w:before="200"/>
             </w:pPr>
-            <w:bookmarkStart w:id="117" w:name="tbl-simple-game"/>
+            <w:bookmarkStart w:id="132" w:name="tbl-simple-game"/>
             <w:r>
               <w:lastRenderedPageBreak/>
               <w:t>Table 8.2: A simple game.</w:t>
@@ -24123,7 +24228,7 @@
                 </w:p>
               </w:tc>
             </w:tr>
-            <w:bookmarkEnd w:id="117"/>
+            <w:bookmarkEnd w:id="132"/>
           </w:tbl>
           <w:p/>
         </w:tc>
@@ -24298,7 +24403,7 @@
               <w:pStyle w:val="ImageCaption"/>
               <w:spacing w:before="200"/>
             </w:pPr>
-            <w:bookmarkStart w:id="118" w:name="tbl-death-damascus"/>
+            <w:bookmarkStart w:id="133" w:name="tbl-death-damascus"/>
             <w:r>
               <w:t>Table 8.3: Death in Damascus as a game.</w:t>
             </w:r>
@@ -24483,7 +24588,7 @@
                 </w:p>
               </w:tc>
             </w:tr>
-            <w:bookmarkEnd w:id="118"/>
+            <w:bookmarkEnd w:id="133"/>
           </w:tbl>
           <w:p/>
         </w:tc>
@@ -24829,7 +24934,7 @@
               <w:pStyle w:val="ImageCaption"/>
               <w:spacing w:before="200"/>
             </w:pPr>
-            <w:bookmarkStart w:id="119" w:name="tbl-up-down"/>
+            <w:bookmarkStart w:id="134" w:name="tbl-up-down"/>
             <w:r>
               <w:t>Table 8.4: The Up-Down game.</w:t>
             </w:r>
@@ -24982,7 +25087,7 @@
                 </w:p>
               </w:tc>
             </w:tr>
-            <w:bookmarkEnd w:id="119"/>
+            <w:bookmarkEnd w:id="134"/>
           </w:tbl>
           <w:p/>
         </w:tc>
@@ -25329,16 +25434,16 @@
       <w:r>
         <w:t xml:space="preserve"> were the only options, and this was common knowledge? Well, yes, I did, but if the exercise is to consider what would happen if something the agent knows to be true doesn’t obtain, then the possibility that one agent will play </w:t>
       </w:r>
-      <w:commentRangeStart w:id="120"/>
+      <w:commentRangeStart w:id="135"/>
       <w:r>
         <w:t xml:space="preserve">blue </w:t>
       </w:r>
-      <w:commentRangeEnd w:id="120"/>
+      <w:commentRangeEnd w:id="135"/>
       <w:r>
         <w:rPr>
           <w:rStyle w:val="CommentReference"/>
         </w:rPr>
-        <w:commentReference w:id="120"/>
+        <w:commentReference w:id="135"/>
       </w:r>
       <w:r>
         <w:t>certainly seems like one worth considering. It is, after all, a metaphysical possibility. And if we take it seriously, then it isn’t true that under any possible play of the game, UP does better than DOWN.</w:t>
@@ -25548,8 +25653,8 @@
       <w:pPr>
         <w:pStyle w:val="Heading2"/>
       </w:pPr>
-      <w:bookmarkStart w:id="121" w:name="sec-lockepuzzles"/>
-      <w:bookmarkEnd w:id="115"/>
+      <w:bookmarkStart w:id="136" w:name="sec-lockepuzzles"/>
+      <w:bookmarkEnd w:id="130"/>
       <w:r>
         <w:t>8.4 Puzzles for Lockeans</w:t>
       </w:r>
@@ -25566,7 +25671,7 @@
       <w:pPr>
         <w:pStyle w:val="Heading3"/>
       </w:pPr>
-      <w:bookmarkStart w:id="122" w:name="sec-lockearb"/>
+      <w:bookmarkStart w:id="137" w:name="sec-lockearb"/>
       <w:r>
         <w:t>8.4.1 Arbitrariness</w:t>
       </w:r>
@@ -25694,8 +25799,8 @@
       <w:pPr>
         <w:pStyle w:val="Heading3"/>
       </w:pPr>
-      <w:bookmarkStart w:id="123" w:name="sec-lockecorrect"/>
-      <w:bookmarkEnd w:id="122"/>
+      <w:bookmarkStart w:id="138" w:name="sec-lockecorrect"/>
+      <w:bookmarkEnd w:id="137"/>
       <w:r>
         <w:t>8.4.2 Correctness</w:t>
       </w:r>
@@ -25865,8 +25970,8 @@
       <w:pPr>
         <w:pStyle w:val="Heading3"/>
       </w:pPr>
-      <w:bookmarkStart w:id="124" w:name="sec-lockemoore"/>
-      <w:bookmarkEnd w:id="123"/>
+      <w:bookmarkStart w:id="139" w:name="sec-lockemoore"/>
+      <w:bookmarkEnd w:id="138"/>
       <w:r>
         <w:t>8.4.3 Moorean Paradoxes</w:t>
       </w:r>
@@ -25944,8 +26049,8 @@
       <w:pPr>
         <w:pStyle w:val="Heading3"/>
       </w:pPr>
-      <w:bookmarkStart w:id="125" w:name="sec-closure"/>
-      <w:bookmarkEnd w:id="124"/>
+      <w:bookmarkStart w:id="140" w:name="sec-closure"/>
+      <w:bookmarkEnd w:id="139"/>
       <w:r>
         <w:t>8.4.4 Closure and the Lockean Theory</w:t>
       </w:r>
@@ -26544,9 +26649,9 @@
       <w:pPr>
         <w:pStyle w:val="Heading2"/>
       </w:pPr>
-      <w:bookmarkStart w:id="126" w:name="sec-solving"/>
-      <w:bookmarkEnd w:id="121"/>
-      <w:bookmarkEnd w:id="125"/>
+      <w:bookmarkStart w:id="141" w:name="sec-solving"/>
+      <w:bookmarkEnd w:id="136"/>
+      <w:bookmarkEnd w:id="140"/>
       <w:r>
         <w:t>8.5 Solving the Challenges</w:t>
       </w:r>
@@ -26600,7 +26705,7 @@
       <w:pPr>
         <w:pStyle w:val="Heading3"/>
       </w:pPr>
-      <w:bookmarkStart w:id="127" w:name="coins"/>
+      <w:bookmarkStart w:id="142" w:name="coins"/>
       <w:r>
         <w:t>8.5.1 Coins</w:t>
       </w:r>
@@ -26627,8 +26732,8 @@
       <w:pPr>
         <w:pStyle w:val="Heading3"/>
       </w:pPr>
-      <w:bookmarkStart w:id="128" w:name="games"/>
-      <w:bookmarkEnd w:id="127"/>
+      <w:bookmarkStart w:id="143" w:name="games"/>
+      <w:bookmarkEnd w:id="142"/>
       <w:r>
         <w:t>8.5.2 Games</w:t>
       </w:r>
@@ -26645,8 +26750,8 @@
       <w:pPr>
         <w:pStyle w:val="Heading3"/>
       </w:pPr>
-      <w:bookmarkStart w:id="129" w:name="arbitrariness"/>
-      <w:bookmarkEnd w:id="128"/>
+      <w:bookmarkStart w:id="144" w:name="arbitrariness"/>
+      <w:bookmarkEnd w:id="143"/>
       <w:r>
         <w:t>8.5.3 Arbitrariness</w:t>
       </w:r>
@@ -26723,8 +26828,8 @@
       <w:pPr>
         <w:pStyle w:val="Heading3"/>
       </w:pPr>
-      <w:bookmarkStart w:id="130" w:name="moore"/>
-      <w:bookmarkEnd w:id="129"/>
+      <w:bookmarkStart w:id="145" w:name="moore"/>
+      <w:bookmarkEnd w:id="144"/>
       <w:r>
         <w:lastRenderedPageBreak/>
         <w:t>8.5.4 Moore</w:t>
@@ -26802,10 +26907,10 @@
       <w:pPr>
         <w:pStyle w:val="Heading1"/>
       </w:pPr>
-      <w:bookmarkStart w:id="131" w:name="sec-evidence"/>
-      <w:bookmarkEnd w:id="112"/>
-      <w:bookmarkEnd w:id="126"/>
-      <w:bookmarkEnd w:id="130"/>
+      <w:bookmarkStart w:id="146" w:name="sec-evidence"/>
+      <w:bookmarkEnd w:id="127"/>
+      <w:bookmarkEnd w:id="141"/>
+      <w:bookmarkEnd w:id="145"/>
       <w:r>
         <w:lastRenderedPageBreak/>
         <w:t>9. Evidence</w:t>
@@ -26815,7 +26920,7 @@
       <w:pPr>
         <w:pStyle w:val="Heading2"/>
       </w:pPr>
-      <w:bookmarkStart w:id="132" w:name="sec-evpuzzle"/>
+      <w:bookmarkStart w:id="147" w:name="sec-evpuzzle"/>
       <w:r>
         <w:t>9.1 A Puzzle About Evidence</w:t>
       </w:r>
@@ -27104,8 +27209,8 @@
       <w:pPr>
         <w:pStyle w:val="Heading2"/>
       </w:pPr>
-      <w:bookmarkStart w:id="133" w:name="sec-simplesolution"/>
-      <w:bookmarkEnd w:id="132"/>
+      <w:bookmarkStart w:id="148" w:name="sec-simplesolution"/>
+      <w:bookmarkEnd w:id="147"/>
       <w:r>
         <w:t>9.2 A Simple, but Incomplete, Solution</w:t>
       </w:r>
@@ -27637,8 +27742,8 @@
       <w:pPr>
         <w:pStyle w:val="Heading2"/>
       </w:pPr>
-      <w:bookmarkStart w:id="134" w:name="sec-radicalinterpretation"/>
-      <w:bookmarkEnd w:id="133"/>
+      <w:bookmarkStart w:id="149" w:name="sec-radicalinterpretation"/>
+      <w:bookmarkEnd w:id="148"/>
       <w:r>
         <w:t>9.3 The Radical Interpreter</w:t>
       </w:r>
@@ -27684,7 +27789,7 @@
               <w:pStyle w:val="ImageCaption"/>
               <w:spacing w:before="200"/>
             </w:pPr>
-            <w:bookmarkStart w:id="135" w:name="tbl-Newcomb"/>
+            <w:bookmarkStart w:id="150" w:name="tbl-Newcomb"/>
             <w:r>
               <w:t>Table 9.1: Newcomb’s Problem as a game.</w:t>
             </w:r>
@@ -27829,7 +27934,7 @@
                 </w:p>
               </w:tc>
             </w:tr>
-            <w:bookmarkEnd w:id="135"/>
+            <w:bookmarkEnd w:id="150"/>
           </w:tbl>
           <w:p/>
         </w:tc>
@@ -28085,7 +28190,7 @@
               <w:pStyle w:val="ImageCaption"/>
               <w:spacing w:before="200"/>
             </w:pPr>
-            <w:bookmarkStart w:id="136" w:name="tbl-radical-interpreter"/>
+            <w:bookmarkStart w:id="151" w:name="tbl-radical-interpreter"/>
             <w:r>
               <w:t>Table 9.2: The Radical Interpreter game.</w:t>
             </w:r>
@@ -28258,7 +28363,7 @@
                 </w:p>
               </w:tc>
             </w:tr>
-            <w:bookmarkEnd w:id="136"/>
+            <w:bookmarkEnd w:id="151"/>
           </w:tbl>
           <w:p/>
         </w:tc>
@@ -28313,8 +28418,8 @@
       <w:pPr>
         <w:pStyle w:val="Heading2"/>
       </w:pPr>
-      <w:bookmarkStart w:id="137" w:name="sec-globalgame"/>
-      <w:bookmarkEnd w:id="134"/>
+      <w:bookmarkStart w:id="152" w:name="sec-globalgame"/>
+      <w:bookmarkEnd w:id="149"/>
       <w:r>
         <w:t>9.4 Risk-Dominant Equilibria</w:t>
       </w:r>
@@ -28358,7 +28463,7 @@
               <w:pStyle w:val="ImageCaption"/>
               <w:spacing w:before="200"/>
             </w:pPr>
-            <w:bookmarkStart w:id="138" w:name="tbl-generic-game"/>
+            <w:bookmarkStart w:id="153" w:name="tbl-generic-game"/>
             <w:r>
               <w:t>Table 9.3: A generic 2 by 2 by 2 game.</w:t>
             </w:r>
@@ -28623,7 +28728,7 @@
                 </w:p>
               </w:tc>
             </w:tr>
-            <w:bookmarkEnd w:id="138"/>
+            <w:bookmarkEnd w:id="153"/>
           </w:tbl>
           <w:p/>
         </w:tc>
@@ -29236,7 +29341,7 @@
               <w:pStyle w:val="ImageCaption"/>
               <w:spacing w:before="200"/>
             </w:pPr>
-            <w:bookmarkStart w:id="139" w:name="tbl-stag-hunt"/>
+            <w:bookmarkStart w:id="154" w:name="tbl-stag-hunt"/>
             <w:r>
               <w:t>Table 9.4: A simple version of Stag Hunt.</w:t>
             </w:r>
@@ -29397,7 +29502,7 @@
                 </w:p>
               </w:tc>
             </w:tr>
-            <w:bookmarkEnd w:id="139"/>
+            <w:bookmarkEnd w:id="154"/>
           </w:tbl>
           <w:p/>
         </w:tc>
@@ -29500,7 +29605,7 @@
               <w:pStyle w:val="ImageCaption"/>
               <w:spacing w:before="200"/>
             </w:pPr>
-            <w:bookmarkStart w:id="140" w:name="tbl-global-game"/>
+            <w:bookmarkStart w:id="155" w:name="tbl-global-game"/>
             <w:r>
               <w:lastRenderedPageBreak/>
               <w:t>Table 9.5: The global game.</w:t>
@@ -29690,7 +29795,7 @@
                 </w:p>
               </w:tc>
             </w:tr>
-            <w:bookmarkEnd w:id="140"/>
+            <w:bookmarkEnd w:id="155"/>
           </w:tbl>
           <w:p/>
         </w:tc>
@@ -29913,16 +30018,16 @@
       <w:r>
         <w:t xml:space="preserve">Note that in any game we’re considering, between Human and The Radical Interpreter, Human won’t know precisely what the payoffs are. To see this, think about the case involving Parveen. </w:t>
       </w:r>
-      <w:commentRangeStart w:id="141"/>
+      <w:commentRangeStart w:id="156"/>
       <w:r>
         <w:t>Given that Parveen’s evidence is not luminous (Williamson, 2000), she won’t know precisely what the expected value of acting as if it’s part of her evidence that Rahul is in the restaurant</w:t>
       </w:r>
-      <w:commentRangeEnd w:id="141"/>
+      <w:commentRangeEnd w:id="156"/>
       <w:r>
         <w:rPr>
           <w:rStyle w:val="CommentReference"/>
         </w:rPr>
-        <w:commentReference w:id="141"/>
+        <w:commentReference w:id="156"/>
       </w:r>
       <w:r>
         <w:t>. And since the payoffs in a game table are expected payoffs, she won’t know precisely what her payoffs are. So like the player in Carlsson and van Damme’s global game, she won’t know precisely what game she’s playing. And that’s enough for the iterated dominance argument that she should play the risk-dominant equilibrium to go through.</w:t>
@@ -30040,7 +30145,7 @@
       <w:pPr>
         <w:pStyle w:val="Heading3"/>
       </w:pPr>
-      <w:bookmarkStart w:id="142" w:name="sec-cvdproof"/>
+      <w:bookmarkStart w:id="157" w:name="sec-cvdproof"/>
       <w:r>
         <w:lastRenderedPageBreak/>
         <w:t>9.4.1 The Dominance Argument for Risk-Dominant Equilibria</w:t>
@@ -31828,7 +31933,7 @@
               <w:pStyle w:val="ImageCaption"/>
               <w:spacing w:before="200"/>
             </w:pPr>
-            <w:bookmarkStart w:id="143" w:name="tbl-threshold"/>
+            <w:bookmarkStart w:id="158" w:name="tbl-threshold"/>
             <w:r>
               <w:lastRenderedPageBreak/>
               <w:t>Table 9.6: How the threshold moves towards 2.</w:t>
@@ -32183,7 +32288,7 @@
                 </w:p>
               </w:tc>
             </w:tr>
-            <w:bookmarkEnd w:id="143"/>
+            <w:bookmarkEnd w:id="158"/>
           </w:tbl>
           <w:p/>
         </w:tc>
@@ -32355,8 +32460,8 @@
       <w:pPr>
         <w:pStyle w:val="Heading3"/>
       </w:pPr>
-      <w:bookmarkStart w:id="144" w:name="sec-perfectri"/>
-      <w:bookmarkEnd w:id="142"/>
+      <w:bookmarkStart w:id="159" w:name="sec-perfectri"/>
+      <w:bookmarkEnd w:id="157"/>
       <w:r>
         <w:lastRenderedPageBreak/>
         <w:t>9.4.2 Making One Signal Precise</w:t>
@@ -33416,9 +33521,9 @@
       <w:pPr>
         <w:pStyle w:val="Heading2"/>
       </w:pPr>
-      <w:bookmarkStart w:id="145" w:name="sec-evsolution"/>
-      <w:bookmarkEnd w:id="137"/>
-      <w:bookmarkEnd w:id="144"/>
+      <w:bookmarkStart w:id="160" w:name="sec-evsolution"/>
+      <w:bookmarkEnd w:id="152"/>
+      <w:bookmarkEnd w:id="159"/>
       <w:r>
         <w:t>9.5 Objections and Replies</w:t>
       </w:r>
@@ -33663,8 +33768,8 @@
       <w:pPr>
         <w:pStyle w:val="Heading2"/>
       </w:pPr>
-      <w:bookmarkStart w:id="146" w:name="sec-cutelim"/>
-      <w:bookmarkEnd w:id="145"/>
+      <w:bookmarkStart w:id="161" w:name="sec-cutelim"/>
+      <w:bookmarkEnd w:id="160"/>
       <w:r>
         <w:t>9.6 Evidence, Knowledge and Cut-Elimination</w:t>
       </w:r>
@@ -34782,8 +34887,8 @@
       <w:pPr>
         <w:pStyle w:val="Heading2"/>
       </w:pPr>
-      <w:bookmarkStart w:id="147" w:name="sec-basic"/>
-      <w:bookmarkEnd w:id="146"/>
+      <w:bookmarkStart w:id="162" w:name="sec-basic"/>
+      <w:bookmarkEnd w:id="161"/>
       <w:r>
         <w:t>9.7 Basic Knowledge and Non-Inferential Knowledge</w:t>
       </w:r>
@@ -35397,8 +35502,8 @@
       <w:pPr>
         <w:pStyle w:val="Heading2"/>
       </w:pPr>
-      <w:bookmarkStart w:id="148" w:name="sec-neta"/>
-      <w:bookmarkEnd w:id="147"/>
+      <w:bookmarkStart w:id="163" w:name="sec-neta"/>
+      <w:bookmarkEnd w:id="162"/>
       <w:r>
         <w:lastRenderedPageBreak/>
         <w:t>9.8 Holism and Defeaters</w:t>
@@ -35638,8 +35743,8 @@
       <w:pPr>
         <w:pStyle w:val="Heading2"/>
       </w:pPr>
-      <w:bookmarkStart w:id="149" w:name="sec-weakness"/>
-      <w:bookmarkEnd w:id="148"/>
+      <w:bookmarkStart w:id="164" w:name="sec-weakness"/>
+      <w:bookmarkEnd w:id="163"/>
       <w:r>
         <w:t>9.9 Epistemic Weakness</w:t>
       </w:r>
@@ -36064,9 +36169,9 @@
       <w:pPr>
         <w:pStyle w:val="Heading1"/>
       </w:pPr>
-      <w:bookmarkStart w:id="150" w:name="sec-power"/>
-      <w:bookmarkEnd w:id="131"/>
-      <w:bookmarkEnd w:id="149"/>
+      <w:bookmarkStart w:id="165" w:name="sec-power"/>
+      <w:bookmarkEnd w:id="146"/>
+      <w:bookmarkEnd w:id="164"/>
       <w:r>
         <w:lastRenderedPageBreak/>
         <w:t>10. Power</w:t>
@@ -36647,8 +36752,8 @@
       <w:pPr>
         <w:pStyle w:val="Heading1"/>
       </w:pPr>
-      <w:bookmarkStart w:id="151" w:name="references"/>
-      <w:bookmarkEnd w:id="150"/>
+      <w:bookmarkStart w:id="166" w:name="references"/>
+      <w:bookmarkEnd w:id="165"/>
       <w:r>
         <w:lastRenderedPageBreak/>
         <w:t>References</w:t>
@@ -36658,8 +36763,8 @@
       <w:pPr>
         <w:pStyle w:val="Bibliography"/>
       </w:pPr>
-      <w:bookmarkStart w:id="152" w:name="ref-Adamson2015"/>
-      <w:bookmarkStart w:id="153" w:name="refs"/>
+      <w:bookmarkStart w:id="167" w:name="ref-Adamson2015"/>
+      <w:bookmarkStart w:id="168" w:name="refs"/>
       <w:r>
         <w:t xml:space="preserve">Adamson, Peter. (2015). </w:t>
       </w:r>
@@ -36678,8 +36783,8 @@
       <w:pPr>
         <w:pStyle w:val="Bibliography"/>
       </w:pPr>
-      <w:bookmarkStart w:id="154" w:name="ref-Adamson2019"/>
-      <w:bookmarkEnd w:id="152"/>
+      <w:bookmarkStart w:id="169" w:name="ref-Adamson2019"/>
+      <w:bookmarkEnd w:id="167"/>
       <w:r>
         <w:t xml:space="preserve">Adamson, Peter. (2019). </w:t>
       </w:r>
@@ -36698,8 +36803,8 @@
       <w:pPr>
         <w:pStyle w:val="Bibliography"/>
       </w:pPr>
-      <w:bookmarkStart w:id="155" w:name="ref-AdamsonGaneri2020"/>
-      <w:bookmarkEnd w:id="154"/>
+      <w:bookmarkStart w:id="170" w:name="ref-AdamsonGaneri2020"/>
+      <w:bookmarkEnd w:id="169"/>
       <w:r>
         <w:t xml:space="preserve">Adamson, Peter, and Jonardon Ganeri. (2020). </w:t>
       </w:r>
@@ -36718,8 +36823,8 @@
       <w:pPr>
         <w:pStyle w:val="Bibliography"/>
       </w:pPr>
-      <w:bookmarkStart w:id="156" w:name="ref-AndersonHawthorne2019a"/>
-      <w:bookmarkEnd w:id="155"/>
+      <w:bookmarkStart w:id="171" w:name="ref-AndersonHawthorne2019a"/>
+      <w:bookmarkEnd w:id="170"/>
       <w:r>
         <w:t xml:space="preserve">Anderson, Charity, and John Hawthorne. (2019a). Knowledge, practical adequacy, and stakes. </w:t>
       </w:r>
@@ -36748,8 +36853,8 @@
       <w:pPr>
         <w:pStyle w:val="Bibliography"/>
       </w:pPr>
-      <w:bookmarkStart w:id="157" w:name="ref-AndersonHawthorne2019b"/>
-      <w:bookmarkEnd w:id="156"/>
+      <w:bookmarkStart w:id="172" w:name="ref-AndersonHawthorne2019b"/>
+      <w:bookmarkEnd w:id="171"/>
       <w:r>
         <w:t xml:space="preserve">Anderson, Charity, and John Hawthorne. (2019b). Pragmatic encroachment and closure. In Brian Kim &amp; Matthew McGrath (Eds.), </w:t>
       </w:r>
@@ -36768,8 +36873,8 @@
       <w:pPr>
         <w:pStyle w:val="Bibliography"/>
       </w:pPr>
-      <w:bookmarkStart w:id="158" w:name="ref-ArmourGarb2011"/>
-      <w:bookmarkEnd w:id="157"/>
+      <w:bookmarkStart w:id="173" w:name="ref-ArmourGarb2011"/>
+      <w:bookmarkEnd w:id="172"/>
       <w:r>
         <w:t xml:space="preserve">Armour-Garb, B. (2011). Contextualism without pragmatic encroachment. </w:t>
       </w:r>
@@ -36806,8 +36911,8 @@
       <w:pPr>
         <w:pStyle w:val="Bibliography"/>
       </w:pPr>
-      <w:bookmarkStart w:id="159" w:name="ref-Aumann1999"/>
-      <w:bookmarkEnd w:id="158"/>
+      <w:bookmarkStart w:id="174" w:name="ref-Aumann1999"/>
+      <w:bookmarkEnd w:id="173"/>
       <w:r>
         <w:t xml:space="preserve">Aumann, Robert J. (1999). Interactive epistemology i: knowledge. </w:t>
       </w:r>
@@ -36844,8 +36949,8 @@
       <w:pPr>
         <w:pStyle w:val="Bibliography"/>
       </w:pPr>
-      <w:bookmarkStart w:id="160" w:name="ref-BasuSchroeder2019"/>
-      <w:bookmarkEnd w:id="159"/>
+      <w:bookmarkStart w:id="175" w:name="ref-BasuSchroeder2019"/>
+      <w:bookmarkEnd w:id="174"/>
       <w:r>
         <w:t xml:space="preserve">Basu, Rima, and Mark Schroeder. (2019). Doxastic wrongings. In Brian Kim &amp; Matthew McGrath (Eds.), </w:t>
       </w:r>
@@ -36864,8 +36969,8 @@
       <w:pPr>
         <w:pStyle w:val="Bibliography"/>
       </w:pPr>
-      <w:bookmarkStart w:id="161" w:name="ref-Bennett2017"/>
-      <w:bookmarkEnd w:id="160"/>
+      <w:bookmarkStart w:id="176" w:name="ref-Bennett2017"/>
+      <w:bookmarkEnd w:id="175"/>
       <w:r>
         <w:t xml:space="preserve">Bennett, Karen. (2017). </w:t>
       </w:r>
@@ -36884,8 +36989,8 @@
       <w:pPr>
         <w:pStyle w:val="Bibliography"/>
       </w:pPr>
-      <w:bookmarkStart w:id="162" w:name="ref-Bhatt1999"/>
-      <w:bookmarkEnd w:id="161"/>
+      <w:bookmarkStart w:id="177" w:name="ref-Bhatt1999"/>
+      <w:bookmarkEnd w:id="176"/>
       <w:r>
         <w:t xml:space="preserve">Bhatt, Rajesh. (1999). </w:t>
       </w:r>
@@ -36904,8 +37009,8 @@
       <w:pPr>
         <w:pStyle w:val="Bibliography"/>
       </w:pPr>
-      <w:bookmarkStart w:id="163" w:name="ref-Binmore2007"/>
-      <w:bookmarkEnd w:id="162"/>
+      <w:bookmarkStart w:id="178" w:name="ref-Binmore2007"/>
+      <w:bookmarkEnd w:id="177"/>
       <w:r>
         <w:t xml:space="preserve">Binmore, Ken. (2007). </w:t>
       </w:r>
@@ -36924,8 +37029,8 @@
       <w:pPr>
         <w:pStyle w:val="Bibliography"/>
       </w:pPr>
-      <w:bookmarkStart w:id="164" w:name="ref-Bird2004"/>
-      <w:bookmarkEnd w:id="163"/>
+      <w:bookmarkStart w:id="179" w:name="ref-Bird2004"/>
+      <w:bookmarkEnd w:id="178"/>
       <w:r>
         <w:t xml:space="preserve">Bird, Alexander. (2004). Is evidence non-inferential? </w:t>
       </w:r>
@@ -36962,8 +37067,8 @@
       <w:pPr>
         <w:pStyle w:val="Bibliography"/>
       </w:pPr>
-      <w:bookmarkStart w:id="165" w:name="ref-BlomeTillmann2009"/>
-      <w:bookmarkEnd w:id="164"/>
+      <w:bookmarkStart w:id="180" w:name="ref-BlomeTillmann2009"/>
+      <w:bookmarkEnd w:id="179"/>
       <w:r>
         <w:t xml:space="preserve">Blome-Tillmann, Michael. (2009). Contextualism, subject-sensitive invariantism, and the interaction of ‘knowledge’-ascriptions with modal and temporal operators. </w:t>
       </w:r>
@@ -37000,8 +37105,8 @@
       <w:pPr>
         <w:pStyle w:val="Bibliography"/>
       </w:pPr>
-      <w:bookmarkStart w:id="166" w:name="ref-Boyd2015"/>
-      <w:bookmarkEnd w:id="165"/>
+      <w:bookmarkStart w:id="181" w:name="ref-Boyd2015"/>
+      <w:bookmarkEnd w:id="180"/>
       <w:r>
         <w:t xml:space="preserve">Boyd, Kenneth. (2016). Pragmatic encroachment and epistemically responsible action. </w:t>
       </w:r>
@@ -37038,8 +37143,8 @@
       <w:pPr>
         <w:pStyle w:val="Bibliography"/>
       </w:pPr>
-      <w:bookmarkStart w:id="167" w:name="ref-Brandenburger2008"/>
-      <w:bookmarkEnd w:id="166"/>
+      <w:bookmarkStart w:id="182" w:name="ref-Brandenburger2008"/>
+      <w:bookmarkEnd w:id="181"/>
       <w:r>
         <w:lastRenderedPageBreak/>
         <w:t xml:space="preserve">Brandenburger, Adam, Amanda Friedenberg, and H. Jerome Keisler. (2008). Admissibility in games. </w:t>
@@ -37077,8 +37182,8 @@
       <w:pPr>
         <w:pStyle w:val="Bibliography"/>
       </w:pPr>
-      <w:bookmarkStart w:id="168" w:name="ref-Brittain2021"/>
-      <w:bookmarkEnd w:id="167"/>
+      <w:bookmarkStart w:id="183" w:name="ref-Brittain2021"/>
+      <w:bookmarkEnd w:id="182"/>
       <w:r>
         <w:t xml:space="preserve">Brittain, Charles, and Peter Osorio. (2021). Philo of Larissa. In Edward N. Zalta (Ed.), </w:t>
       </w:r>
@@ -37108,8 +37213,8 @@
       <w:pPr>
         <w:pStyle w:val="Bibliography"/>
       </w:pPr>
-      <w:bookmarkStart w:id="169" w:name="ref-Brown2008"/>
-      <w:bookmarkEnd w:id="168"/>
+      <w:bookmarkStart w:id="184" w:name="ref-Brown2008"/>
+      <w:bookmarkEnd w:id="183"/>
       <w:r>
         <w:t xml:space="preserve">Brown, Jessica. (2008). Subject-sensitive invariantism and the knowledge norm for practical reasoning. </w:t>
       </w:r>
@@ -37146,8 +37251,8 @@
       <w:pPr>
         <w:pStyle w:val="Bibliography"/>
       </w:pPr>
-      <w:bookmarkStart w:id="170" w:name="ref-BuchakRisk"/>
-      <w:bookmarkEnd w:id="169"/>
+      <w:bookmarkStart w:id="185" w:name="ref-BuchakRisk"/>
+      <w:bookmarkEnd w:id="184"/>
       <w:r>
         <w:t xml:space="preserve">Buchak, Lara. (2013). </w:t>
       </w:r>
@@ -37166,8 +37271,8 @@
       <w:pPr>
         <w:pStyle w:val="Bibliography"/>
       </w:pPr>
-      <w:bookmarkStart w:id="171" w:name="ref-Caplin2011"/>
-      <w:bookmarkEnd w:id="170"/>
+      <w:bookmarkStart w:id="186" w:name="ref-Caplin2011"/>
+      <w:bookmarkEnd w:id="185"/>
       <w:r>
         <w:t xml:space="preserve">Caplin, Andrew, Mark Dean, and Daniel Martin. (2011). Search and satisficing. </w:t>
       </w:r>
@@ -37204,8 +37309,8 @@
       <w:pPr>
         <w:pStyle w:val="Bibliography"/>
       </w:pPr>
-      <w:bookmarkStart w:id="172" w:name="ref-CarlssonVanDamme1993"/>
-      <w:bookmarkEnd w:id="171"/>
+      <w:bookmarkStart w:id="187" w:name="ref-CarlssonVanDamme1993"/>
+      <w:bookmarkEnd w:id="186"/>
       <w:r>
         <w:t xml:space="preserve">Carlsson, Hans, and Eric van Damme. (1993). Global games and equilibrium selection. </w:t>
       </w:r>
@@ -37242,8 +37347,8 @@
       <w:pPr>
         <w:pStyle w:val="Bibliography"/>
       </w:pPr>
-      <w:bookmarkStart w:id="173" w:name="ref-Chakravarti2017"/>
-      <w:bookmarkEnd w:id="172"/>
+      <w:bookmarkStart w:id="188" w:name="ref-Chakravarti2017"/>
+      <w:bookmarkEnd w:id="187"/>
       <w:r>
         <w:t xml:space="preserve">Chakravarti, Ashok. (2017). Imperfect information and opportunism. </w:t>
       </w:r>
@@ -37280,8 +37385,8 @@
       <w:pPr>
         <w:pStyle w:val="Bibliography"/>
       </w:pPr>
-      <w:bookmarkStart w:id="174" w:name="ref-ChernevEtAl2015"/>
-      <w:bookmarkEnd w:id="173"/>
+      <w:bookmarkStart w:id="189" w:name="ref-ChernevEtAl2015"/>
+      <w:bookmarkEnd w:id="188"/>
       <w:r>
         <w:t xml:space="preserve">Chernev, Alexander, Ulf Böckenholt, and Joseph Goodman. (2015). Choice overload: A conceptual review and meta-analysis. </w:t>
       </w:r>
@@ -37318,8 +37423,8 @@
       <w:pPr>
         <w:pStyle w:val="Bibliography"/>
       </w:pPr>
-      <w:bookmarkStart w:id="175" w:name="ref-Cherniak1986"/>
-      <w:bookmarkEnd w:id="174"/>
+      <w:bookmarkStart w:id="190" w:name="ref-Cherniak1986"/>
+      <w:bookmarkEnd w:id="189"/>
       <w:r>
         <w:t xml:space="preserve">Cherniak, Christopher. (1986). </w:t>
       </w:r>
@@ -37338,8 +37443,8 @@
       <w:pPr>
         <w:pStyle w:val="Bibliography"/>
       </w:pPr>
-      <w:bookmarkStart w:id="176" w:name="ref-Christensen2005"/>
-      <w:bookmarkEnd w:id="175"/>
+      <w:bookmarkStart w:id="191" w:name="ref-Christensen2005"/>
+      <w:bookmarkEnd w:id="190"/>
       <w:r>
         <w:t xml:space="preserve">Christensen, David. (2005). </w:t>
       </w:r>
@@ -37358,8 +37463,8 @@
       <w:pPr>
         <w:pStyle w:val="Bibliography"/>
       </w:pPr>
-      <w:bookmarkStart w:id="177" w:name="ref-Christensen2007"/>
-      <w:bookmarkEnd w:id="176"/>
+      <w:bookmarkStart w:id="192" w:name="ref-Christensen2007"/>
+      <w:bookmarkEnd w:id="191"/>
       <w:r>
         <w:t xml:space="preserve">Christensen, David. (2007). Does murphy’s law apply in epistemology? Self-doubt and rational ideals. </w:t>
       </w:r>
@@ -37388,8 +37493,8 @@
       <w:pPr>
         <w:pStyle w:val="Bibliography"/>
       </w:pPr>
-      <w:bookmarkStart w:id="178" w:name="ref-Christensen2011"/>
-      <w:bookmarkEnd w:id="177"/>
+      <w:bookmarkStart w:id="193" w:name="ref-Christensen2011"/>
+      <w:bookmarkEnd w:id="192"/>
       <w:r>
         <w:t xml:space="preserve">Christensen, David. (2011). Disagreement, question-begging and epistemic self-criticism. </w:t>
       </w:r>
@@ -37426,8 +37531,8 @@
       <w:pPr>
         <w:pStyle w:val="Bibliography"/>
       </w:pPr>
-      <w:bookmarkStart w:id="179" w:name="ref-Christensen2019"/>
-      <w:bookmarkEnd w:id="178"/>
+      <w:bookmarkStart w:id="194" w:name="ref-Christensen2019"/>
+      <w:bookmarkEnd w:id="193"/>
       <w:r>
         <w:t xml:space="preserve">Christensen, David. (2019). Formulating independence. In Mattias Skipper &amp; Asbjørn Steglich-Petersen (Eds.), </w:t>
       </w:r>
@@ -37446,8 +37551,8 @@
       <w:pPr>
         <w:pStyle w:val="Bibliography"/>
       </w:pPr>
-      <w:bookmarkStart w:id="180" w:name="ref-Clark2012"/>
-      <w:bookmarkEnd w:id="179"/>
+      <w:bookmarkStart w:id="195" w:name="ref-Clark2012"/>
+      <w:bookmarkEnd w:id="194"/>
       <w:r>
         <w:t xml:space="preserve">Clark, Christopher. (2012). </w:t>
       </w:r>
@@ -37466,8 +37571,8 @@
       <w:pPr>
         <w:pStyle w:val="Bibliography"/>
       </w:pPr>
-      <w:bookmarkStart w:id="181" w:name="ref-Cohen2002"/>
-      <w:bookmarkEnd w:id="180"/>
+      <w:bookmarkStart w:id="196" w:name="ref-Cohen2002"/>
+      <w:bookmarkEnd w:id="195"/>
       <w:r>
         <w:lastRenderedPageBreak/>
         <w:t xml:space="preserve">Cohen, Stewart. (2002). Basic knowledge and the problem of easy knowledge. </w:t>
@@ -37505,8 +37610,8 @@
       <w:pPr>
         <w:pStyle w:val="Bibliography"/>
       </w:pPr>
-      <w:bookmarkStart w:id="182" w:name="ref-Cohen2004"/>
-      <w:bookmarkEnd w:id="181"/>
+      <w:bookmarkStart w:id="197" w:name="ref-Cohen2004"/>
+      <w:bookmarkEnd w:id="196"/>
       <w:r>
         <w:t xml:space="preserve">Cohen, Stewart. (2004). Knowledge, assertion, and practical reasoning. </w:t>
       </w:r>
@@ -37543,8 +37648,8 @@
       <w:pPr>
         <w:pStyle w:val="Bibliography"/>
       </w:pPr>
-      <w:bookmarkStart w:id="183" w:name="ref-Conlisk1996"/>
-      <w:bookmarkEnd w:id="182"/>
+      <w:bookmarkStart w:id="198" w:name="ref-Conlisk1996"/>
+      <w:bookmarkEnd w:id="197"/>
       <w:r>
         <w:t xml:space="preserve">Conlisk, John. (1996). Why bounded rationality? </w:t>
       </w:r>
@@ -37573,8 +37678,8 @@
       <w:pPr>
         <w:pStyle w:val="Bibliography"/>
       </w:pPr>
-      <w:bookmarkStart w:id="184" w:name="ref-sep-well-being"/>
-      <w:bookmarkEnd w:id="183"/>
+      <w:bookmarkStart w:id="199" w:name="ref-sep-well-being"/>
+      <w:bookmarkEnd w:id="198"/>
       <w:r>
         <w:t xml:space="preserve">Crisp, Roger. (2021). Well-Being. In Edward N. Zalta (Ed.), </w:t>
       </w:r>
@@ -37593,8 +37698,8 @@
       <w:pPr>
         <w:pStyle w:val="Bibliography"/>
       </w:pPr>
-      <w:bookmarkStart w:id="185" w:name="ref-sep-questions"/>
-      <w:bookmarkEnd w:id="184"/>
+      <w:bookmarkStart w:id="200" w:name="ref-sep-questions"/>
+      <w:bookmarkEnd w:id="199"/>
       <w:r>
         <w:t xml:space="preserve">Cross, Charles, and Floris Roelofsen. (2018). Questions. In Edward N. Zalta (Ed.), </w:t>
       </w:r>
@@ -37624,8 +37729,8 @@
       <w:pPr>
         <w:pStyle w:val="Bibliography"/>
       </w:pPr>
-      <w:bookmarkStart w:id="186" w:name="ref-DasThesis"/>
-      <w:bookmarkEnd w:id="185"/>
+      <w:bookmarkStart w:id="201" w:name="ref-DasThesis"/>
+      <w:bookmarkEnd w:id="200"/>
       <w:r>
         <w:t xml:space="preserve">Das, Nilanjan. (2016). </w:t>
       </w:r>
@@ -37644,8 +37749,8 @@
       <w:pPr>
         <w:pStyle w:val="Bibliography"/>
       </w:pPr>
-      <w:bookmarkStart w:id="187" w:name="ref-DeRose2002"/>
-      <w:bookmarkEnd w:id="186"/>
+      <w:bookmarkStart w:id="202" w:name="ref-DeRose2002"/>
+      <w:bookmarkEnd w:id="201"/>
       <w:r>
         <w:t xml:space="preserve">DeRose, Keith. (2002). Assertion, knowledge and context. </w:t>
       </w:r>
@@ -37682,8 +37787,8 @@
       <w:pPr>
         <w:pStyle w:val="Bibliography"/>
       </w:pPr>
-      <w:bookmarkStart w:id="188" w:name="ref-DiabEtAl2008"/>
-      <w:bookmarkEnd w:id="187"/>
+      <w:bookmarkStart w:id="203" w:name="ref-DiabEtAl2008"/>
+      <w:bookmarkEnd w:id="202"/>
       <w:r>
         <w:t xml:space="preserve">Diab, Dalia L., Michael A. Gillespie, and Scott Highhouse. (2008). Are maximizers really unhappy? The measurement of maximizing tendency. </w:t>
       </w:r>
@@ -37720,8 +37825,8 @@
       <w:pPr>
         <w:pStyle w:val="Bibliography"/>
       </w:pPr>
-      <w:bookmarkStart w:id="189" w:name="ref-DixitSkeath2004"/>
-      <w:bookmarkEnd w:id="188"/>
+      <w:bookmarkStart w:id="204" w:name="ref-DixitSkeath2004"/>
+      <w:bookmarkEnd w:id="203"/>
       <w:r>
         <w:t xml:space="preserve">Dixit, Avinash K., and Susan Skeath. (2004). </w:t>
       </w:r>
@@ -37740,8 +37845,8 @@
       <w:pPr>
         <w:pStyle w:val="Bibliography"/>
       </w:pPr>
-      <w:bookmarkStart w:id="190" w:name="ref-Dogramaci2015"/>
-      <w:bookmarkEnd w:id="189"/>
+      <w:bookmarkStart w:id="205" w:name="ref-Dogramaci2015"/>
+      <w:bookmarkEnd w:id="204"/>
       <w:r>
         <w:t xml:space="preserve">Dogramaci, Sinan. (2015). Forget and forgive: A practical approach to forgotten evidence. </w:t>
       </w:r>
@@ -37778,8 +37883,8 @@
       <w:pPr>
         <w:pStyle w:val="Bibliography"/>
       </w:pPr>
-      <w:bookmarkStart w:id="191" w:name="ref-Dylan2016"/>
-      <w:bookmarkEnd w:id="190"/>
+      <w:bookmarkStart w:id="206" w:name="ref-Dylan2016"/>
+      <w:bookmarkEnd w:id="205"/>
       <w:r>
         <w:t xml:space="preserve">Dylan, Bob. (2016). </w:t>
       </w:r>
@@ -37798,8 +37903,8 @@
       <w:pPr>
         <w:pStyle w:val="Bibliography"/>
       </w:pPr>
-      <w:bookmarkStart w:id="192" w:name="ref-EatonPickavance2015"/>
-      <w:bookmarkEnd w:id="191"/>
+      <w:bookmarkStart w:id="207" w:name="ref-EatonPickavance2015"/>
+      <w:bookmarkEnd w:id="206"/>
       <w:r>
         <w:t xml:space="preserve">Eaton, Daniel, and Timothy Pickavance. (2015). Evidence against pragmatic encroachment. </w:t>
       </w:r>
@@ -37836,8 +37941,8 @@
       <w:pPr>
         <w:pStyle w:val="Bibliography"/>
       </w:pPr>
-      <w:bookmarkStart w:id="193" w:name="ref-Egan2008"/>
-      <w:bookmarkEnd w:id="192"/>
+      <w:bookmarkStart w:id="208" w:name="ref-Egan2008"/>
+      <w:bookmarkEnd w:id="207"/>
       <w:r>
         <w:t xml:space="preserve">Egan, Andy. (2008). Seeing and Believing: Perception, Belief Formation and the Divided Mind. </w:t>
       </w:r>
@@ -37874,8 +37979,8 @@
       <w:pPr>
         <w:pStyle w:val="Bibliography"/>
       </w:pPr>
-      <w:bookmarkStart w:id="194" w:name="ref-Elster1979"/>
-      <w:bookmarkEnd w:id="193"/>
+      <w:bookmarkStart w:id="209" w:name="ref-Elster1979"/>
+      <w:bookmarkEnd w:id="208"/>
       <w:r>
         <w:t xml:space="preserve">Elster, Jon. (1979). </w:t>
       </w:r>
@@ -37894,8 +37999,8 @@
       <w:pPr>
         <w:pStyle w:val="Bibliography"/>
       </w:pPr>
-      <w:bookmarkStart w:id="195" w:name="ref-Falbo2021"/>
-      <w:bookmarkEnd w:id="194"/>
+      <w:bookmarkStart w:id="210" w:name="ref-Falbo2021"/>
+      <w:bookmarkEnd w:id="209"/>
       <w:r>
         <w:lastRenderedPageBreak/>
         <w:t xml:space="preserve">Falbo, Arianna. (2021). Inquiry and confirmation. </w:t>
@@ -37925,8 +38030,8 @@
       <w:pPr>
         <w:pStyle w:val="Bibliography"/>
       </w:pPr>
-      <w:bookmarkStart w:id="196" w:name="ref-FantlMcGrath2002"/>
-      <w:bookmarkEnd w:id="195"/>
+      <w:bookmarkStart w:id="211" w:name="ref-FantlMcGrath2002"/>
+      <w:bookmarkEnd w:id="210"/>
       <w:r>
         <w:t xml:space="preserve">Fantl, Jeremy, and Matthew McGrath. (2002). Evidence, pragmatics, and justification. </w:t>
       </w:r>
@@ -37963,8 +38068,8 @@
       <w:pPr>
         <w:pStyle w:val="Bibliography"/>
       </w:pPr>
-      <w:bookmarkStart w:id="197" w:name="ref-FantlMcGrath2009"/>
-      <w:bookmarkEnd w:id="196"/>
+      <w:bookmarkStart w:id="212" w:name="ref-FantlMcGrath2009"/>
+      <w:bookmarkEnd w:id="211"/>
       <w:r>
         <w:t xml:space="preserve">Fantl, Jeremy, and Matthew McGrath. (2009). </w:t>
       </w:r>
@@ -37983,8 +38088,8 @@
       <w:pPr>
         <w:pStyle w:val="Bibliography"/>
       </w:pPr>
-      <w:bookmarkStart w:id="198" w:name="ref-Foley1993"/>
-      <w:bookmarkEnd w:id="197"/>
+      <w:bookmarkStart w:id="213" w:name="ref-Foley1993"/>
+      <w:bookmarkEnd w:id="212"/>
       <w:r>
         <w:t xml:space="preserve">Foley, Richard. (1993). </w:t>
       </w:r>
@@ -38003,8 +38108,8 @@
       <w:pPr>
         <w:pStyle w:val="Bibliography"/>
       </w:pPr>
-      <w:bookmarkStart w:id="199" w:name="ref-Friedman2017"/>
-      <w:bookmarkEnd w:id="198"/>
+      <w:bookmarkStart w:id="214" w:name="ref-Friedman2017"/>
+      <w:bookmarkEnd w:id="213"/>
       <w:r>
         <w:t xml:space="preserve">Friedman, Jane. (2017). Why suspend judging? </w:t>
       </w:r>
@@ -38041,8 +38146,8 @@
       <w:pPr>
         <w:pStyle w:val="Bibliography"/>
       </w:pPr>
-      <w:bookmarkStart w:id="200" w:name="ref-Friedman2019b"/>
-      <w:bookmarkEnd w:id="199"/>
+      <w:bookmarkStart w:id="215" w:name="ref-Friedman2019b"/>
+      <w:bookmarkEnd w:id="214"/>
       <w:r>
         <w:t xml:space="preserve">Friedman, Jane. (2019a). Checking again. </w:t>
       </w:r>
@@ -38079,8 +38184,8 @@
       <w:pPr>
         <w:pStyle w:val="Bibliography"/>
       </w:pPr>
-      <w:bookmarkStart w:id="201" w:name="ref-Friedman2019a"/>
-      <w:bookmarkEnd w:id="200"/>
+      <w:bookmarkStart w:id="216" w:name="ref-Friedman2019a"/>
+      <w:bookmarkEnd w:id="215"/>
       <w:r>
         <w:t xml:space="preserve">Friedman, Jane. (2019b). Inquiry and belief. </w:t>
       </w:r>
@@ -38117,8 +38222,8 @@
       <w:pPr>
         <w:pStyle w:val="Bibliography"/>
       </w:pPr>
-      <w:bookmarkStart w:id="202" w:name="ref-Friedman2020"/>
-      <w:bookmarkEnd w:id="201"/>
+      <w:bookmarkStart w:id="217" w:name="ref-Friedman2020"/>
+      <w:bookmarkEnd w:id="216"/>
       <w:r>
         <w:t xml:space="preserve">Friedman, Jane. (2020). The epistemic and the zetetic. </w:t>
       </w:r>
@@ -38155,8 +38260,8 @@
       <w:pPr>
         <w:pStyle w:val="Bibliography"/>
       </w:pPr>
-      <w:bookmarkStart w:id="203" w:name="ref-Ganson2008"/>
-      <w:bookmarkEnd w:id="202"/>
+      <w:bookmarkStart w:id="218" w:name="ref-Ganson2008"/>
+      <w:bookmarkEnd w:id="217"/>
       <w:r>
         <w:t xml:space="preserve">Ganson, Dorit. (2008). Evidentialism and pragmatic constraints on outright belief. </w:t>
       </w:r>
@@ -38193,8 +38298,8 @@
       <w:pPr>
         <w:pStyle w:val="Bibliography"/>
       </w:pPr>
-      <w:bookmarkStart w:id="204" w:name="ref-Ganson2019"/>
-      <w:bookmarkEnd w:id="203"/>
+      <w:bookmarkStart w:id="219" w:name="ref-Ganson2019"/>
+      <w:bookmarkEnd w:id="218"/>
       <w:r>
         <w:t xml:space="preserve">Ganson, Dorit. (2019). Great expectations: Belief and the case for pragmatic encroachment. In Brian Kim &amp; Matthew McGrath (Eds.), </w:t>
       </w:r>
@@ -38213,8 +38318,8 @@
       <w:pPr>
         <w:pStyle w:val="Bibliography"/>
       </w:pPr>
-      <w:bookmarkStart w:id="205" w:name="ref-Gao2023"/>
-      <w:bookmarkEnd w:id="204"/>
+      <w:bookmarkStart w:id="220" w:name="ref-Gao2023"/>
+      <w:bookmarkEnd w:id="219"/>
       <w:r>
         <w:t xml:space="preserve">Gao, Jie. (2023). Should credence be sensitive to practical factors? A cost-benefit analysis. </w:t>
       </w:r>
@@ -38251,8 +38356,8 @@
       <w:pPr>
         <w:pStyle w:val="Bibliography"/>
       </w:pPr>
-      <w:bookmarkStart w:id="206" w:name="ref-Gendler2005"/>
-      <w:bookmarkEnd w:id="205"/>
+      <w:bookmarkStart w:id="221" w:name="ref-Gendler2005"/>
+      <w:bookmarkEnd w:id="220"/>
       <w:r>
         <w:t xml:space="preserve">Gendler, Tamar Szabó, and John Hawthorne. (2005). The real guide to fake barns: A catalogue of gifts for your epistemic enemies. </w:t>
       </w:r>
@@ -38289,8 +38394,8 @@
       <w:pPr>
         <w:pStyle w:val="Bibliography"/>
       </w:pPr>
-      <w:bookmarkStart w:id="207" w:name="ref-Gettier1963"/>
-      <w:bookmarkEnd w:id="206"/>
+      <w:bookmarkStart w:id="222" w:name="ref-Gettier1963"/>
+      <w:bookmarkEnd w:id="221"/>
       <w:r>
         <w:t xml:space="preserve">Gettier, Edmund L. (1963). Is justified true belief knowledge? </w:t>
       </w:r>
@@ -38327,8 +38432,8 @@
       <w:pPr>
         <w:pStyle w:val="Bibliography"/>
       </w:pPr>
-      <w:bookmarkStart w:id="208" w:name="ref-GigerenzerSelton2001"/>
-      <w:bookmarkEnd w:id="207"/>
+      <w:bookmarkStart w:id="223" w:name="ref-GigerenzerSelton2001"/>
+      <w:bookmarkEnd w:id="222"/>
       <w:r>
         <w:t xml:space="preserve">Gigerenzer, Gerd, and Reinhard Selten. (2001). </w:t>
       </w:r>
@@ -38347,8 +38452,8 @@
       <w:pPr>
         <w:pStyle w:val="Bibliography"/>
       </w:pPr>
-      <w:bookmarkStart w:id="209" w:name="ref-Gillies2010"/>
-      <w:bookmarkEnd w:id="208"/>
+      <w:bookmarkStart w:id="224" w:name="ref-Gillies2010"/>
+      <w:bookmarkEnd w:id="223"/>
       <w:r>
         <w:t xml:space="preserve">Gillies, Anthony S. (2010). Iffiness. </w:t>
       </w:r>
@@ -38385,8 +38490,8 @@
       <w:pPr>
         <w:pStyle w:val="Bibliography"/>
       </w:pPr>
-      <w:bookmarkStart w:id="210" w:name="ref-Goldman2009"/>
-      <w:bookmarkEnd w:id="209"/>
+      <w:bookmarkStart w:id="225" w:name="ref-Goldman2009"/>
+      <w:bookmarkEnd w:id="224"/>
       <w:r>
         <w:t xml:space="preserve">Goldman, Alvin. (2009). Williamson on knowledge and evidence. In </w:t>
       </w:r>
@@ -38405,8 +38510,8 @@
       <w:pPr>
         <w:pStyle w:val="Bibliography"/>
       </w:pPr>
-      <w:bookmarkStart w:id="211" w:name="ref-Harman1973"/>
-      <w:bookmarkEnd w:id="210"/>
+      <w:bookmarkStart w:id="226" w:name="ref-Harman1973"/>
+      <w:bookmarkEnd w:id="225"/>
       <w:r>
         <w:lastRenderedPageBreak/>
         <w:t xml:space="preserve">Harman, Gilbert. (1973). </w:t>
@@ -38426,8 +38531,8 @@
       <w:pPr>
         <w:pStyle w:val="Bibliography"/>
       </w:pPr>
-      <w:bookmarkStart w:id="212" w:name="ref-Harman1986"/>
-      <w:bookmarkEnd w:id="211"/>
+      <w:bookmarkStart w:id="227" w:name="ref-Harman1986"/>
+      <w:bookmarkEnd w:id="226"/>
       <w:r>
         <w:t xml:space="preserve">Harman, Gilbert. (1986). </w:t>
       </w:r>
@@ -38446,8 +38551,8 @@
       <w:pPr>
         <w:pStyle w:val="Bibliography"/>
       </w:pPr>
-      <w:bookmarkStart w:id="213" w:name="ref-Harper1986"/>
-      <w:bookmarkEnd w:id="212"/>
+      <w:bookmarkStart w:id="228" w:name="ref-Harper1986"/>
+      <w:bookmarkEnd w:id="227"/>
       <w:r>
         <w:t xml:space="preserve">Harper, William. (1986). Mixed strategies and ratifiability in causal decision theory. </w:t>
       </w:r>
@@ -38484,8 +38589,8 @@
       <w:pPr>
         <w:pStyle w:val="Bibliography"/>
       </w:pPr>
-      <w:bookmarkStart w:id="214" w:name="ref-Hawthorne2004"/>
-      <w:bookmarkEnd w:id="213"/>
+      <w:bookmarkStart w:id="229" w:name="ref-Hawthorne2004"/>
+      <w:bookmarkEnd w:id="228"/>
       <w:r>
         <w:t xml:space="preserve">Hawthorne, John. (2004). </w:t>
       </w:r>
@@ -38504,8 +38609,8 @@
       <w:pPr>
         <w:pStyle w:val="Bibliography"/>
       </w:pPr>
-      <w:bookmarkStart w:id="215" w:name="ref-Hawthorne2005"/>
-      <w:bookmarkEnd w:id="214"/>
+      <w:bookmarkStart w:id="230" w:name="ref-Hawthorne2005"/>
+      <w:bookmarkEnd w:id="229"/>
       <w:r>
         <w:t xml:space="preserve">Hawthorne, John. (2005). Knowledge and evidence. </w:t>
       </w:r>
@@ -38542,8 +38647,8 @@
       <w:pPr>
         <w:pStyle w:val="Bibliography"/>
       </w:pPr>
-      <w:bookmarkStart w:id="216" w:name="ref-HawthorneEtAl2015"/>
-      <w:bookmarkEnd w:id="215"/>
+      <w:bookmarkStart w:id="231" w:name="ref-HawthorneEtAl2015"/>
+      <w:bookmarkEnd w:id="230"/>
       <w:r>
         <w:t xml:space="preserve">Hawthorne, John, Daniel Rothschild, and Levi Spectre. (2016). Belief is weak. </w:t>
       </w:r>
@@ -38580,8 +38685,8 @@
       <w:pPr>
         <w:pStyle w:val="Bibliography"/>
       </w:pPr>
-      <w:bookmarkStart w:id="217" w:name="ref-HawthorneSrinivasan2013"/>
-      <w:bookmarkEnd w:id="216"/>
+      <w:bookmarkStart w:id="232" w:name="ref-HawthorneSrinivasan2013"/>
+      <w:bookmarkEnd w:id="231"/>
       <w:r>
         <w:t xml:space="preserve">Hawthorne, John, and Amia Srinivasan. (2013). Disagreement without transparency: Some bleak thoughts. In David Christensen &amp; Jennifer Lackey (Eds.), </w:t>
       </w:r>
@@ -38600,8 +38705,8 @@
       <w:pPr>
         <w:pStyle w:val="Bibliography"/>
       </w:pPr>
-      <w:bookmarkStart w:id="218" w:name="ref-HawthorneStanley2008"/>
-      <w:bookmarkEnd w:id="217"/>
+      <w:bookmarkStart w:id="233" w:name="ref-HawthorneStanley2008"/>
+      <w:bookmarkEnd w:id="232"/>
       <w:r>
         <w:t xml:space="preserve">Hawthorne, John, and Jason Stanley. (2008). Knowledge and Action. </w:t>
       </w:r>
@@ -38638,8 +38743,8 @@
       <w:pPr>
         <w:pStyle w:val="Bibliography"/>
       </w:pPr>
-      <w:bookmarkStart w:id="219" w:name="ref-Hedden2012"/>
-      <w:bookmarkEnd w:id="218"/>
+      <w:bookmarkStart w:id="234" w:name="ref-Hedden2012"/>
+      <w:bookmarkEnd w:id="233"/>
       <w:r>
         <w:t xml:space="preserve">Hedden, Brian. (2012). Options and the subjective ought. </w:t>
       </w:r>
@@ -38676,8 +38781,8 @@
       <w:pPr>
         <w:pStyle w:val="Bibliography"/>
       </w:pPr>
-      <w:bookmarkStart w:id="220" w:name="ref-Hieronymi2013"/>
-      <w:bookmarkEnd w:id="219"/>
+      <w:bookmarkStart w:id="235" w:name="ref-Hieronymi2013"/>
+      <w:bookmarkEnd w:id="234"/>
       <w:r>
         <w:t xml:space="preserve">Hieronymi, Pamela. (2013). The use of reasons in thought (and the use of earmarks in arguments). </w:t>
       </w:r>
@@ -38714,8 +38819,8 @@
       <w:pPr>
         <w:pStyle w:val="Bibliography"/>
       </w:pPr>
-      <w:bookmarkStart w:id="221" w:name="ref-Hills2009"/>
-      <w:bookmarkEnd w:id="220"/>
+      <w:bookmarkStart w:id="236" w:name="ref-Hills2009"/>
+      <w:bookmarkEnd w:id="235"/>
       <w:r>
         <w:t xml:space="preserve">Hills, Alison. (2009). Moral testimony and moral epistemology. </w:t>
       </w:r>
@@ -38752,8 +38857,8 @@
       <w:pPr>
         <w:pStyle w:val="Bibliography"/>
       </w:pPr>
-      <w:bookmarkStart w:id="222" w:name="ref-Hotelling1929"/>
-      <w:bookmarkEnd w:id="221"/>
+      <w:bookmarkStart w:id="237" w:name="ref-Hotelling1929"/>
+      <w:bookmarkEnd w:id="236"/>
       <w:r>
         <w:t xml:space="preserve">Hotelling, Harold. (1929). Stability in competition. </w:t>
       </w:r>
@@ -38790,8 +38895,8 @@
       <w:pPr>
         <w:pStyle w:val="Bibliography"/>
       </w:pPr>
-      <w:bookmarkStart w:id="223" w:name="ref-Humberstone1981"/>
-      <w:bookmarkEnd w:id="222"/>
+      <w:bookmarkStart w:id="238" w:name="ref-Humberstone1981"/>
+      <w:bookmarkEnd w:id="237"/>
       <w:r>
         <w:t xml:space="preserve">Humberstone, I. L. (1981). From worlds to possibilities. </w:t>
       </w:r>
@@ -38828,8 +38933,8 @@
       <w:pPr>
         <w:pStyle w:val="Bibliography"/>
       </w:pPr>
-      <w:bookmarkStart w:id="224" w:name="ref-Hunter1996"/>
-      <w:bookmarkEnd w:id="223"/>
+      <w:bookmarkStart w:id="239" w:name="ref-Hunter1996"/>
+      <w:bookmarkEnd w:id="238"/>
       <w:r>
         <w:t xml:space="preserve">Hunter, Daniel. (1996). On the relation between categorical and probabilistic belief. </w:t>
       </w:r>
@@ -38866,8 +38971,8 @@
       <w:pPr>
         <w:pStyle w:val="Bibliography"/>
       </w:pPr>
-      <w:bookmarkStart w:id="225" w:name="ref-IyengarEtAl2006"/>
-      <w:bookmarkEnd w:id="224"/>
+      <w:bookmarkStart w:id="240" w:name="ref-IyengarEtAl2006"/>
+      <w:bookmarkEnd w:id="239"/>
       <w:r>
         <w:lastRenderedPageBreak/>
         <w:t xml:space="preserve">Iyengar, Sheena S., Rachael E. Wells, and Barry Schwartz. (2006). Doing better but feeling worse: Looking for the ‘best’ job undermines satisfaction. </w:t>
@@ -38905,8 +39010,8 @@
       <w:pPr>
         <w:pStyle w:val="Bibliography"/>
       </w:pPr>
-      <w:bookmarkStart w:id="226" w:name="ref-Jackson1987"/>
-      <w:bookmarkEnd w:id="225"/>
+      <w:bookmarkStart w:id="241" w:name="ref-Jackson1987"/>
+      <w:bookmarkEnd w:id="240"/>
       <w:r>
         <w:t xml:space="preserve">Jackson, Frank. (1987). </w:t>
       </w:r>
@@ -38925,8 +39030,8 @@
       <w:pPr>
         <w:pStyle w:val="Bibliography"/>
       </w:pPr>
-      <w:bookmarkStart w:id="227" w:name="ref-Joyce2018"/>
-      <w:bookmarkEnd w:id="226"/>
+      <w:bookmarkStart w:id="242" w:name="ref-Joyce2018"/>
+      <w:bookmarkEnd w:id="241"/>
       <w:r>
         <w:t xml:space="preserve">Joyce, James. (n.d.). </w:t>
       </w:r>
@@ -38945,8 +39050,8 @@
       <w:pPr>
         <w:pStyle w:val="Bibliography"/>
       </w:pPr>
-      <w:bookmarkStart w:id="228" w:name="ref-Joyce1999"/>
-      <w:bookmarkEnd w:id="227"/>
+      <w:bookmarkStart w:id="243" w:name="ref-Joyce1999"/>
+      <w:bookmarkEnd w:id="242"/>
       <w:r>
         <w:t xml:space="preserve">Joyce, James M. (1999). </w:t>
       </w:r>
@@ -38965,8 +39070,8 @@
       <w:pPr>
         <w:pStyle w:val="Bibliography"/>
       </w:pPr>
-      <w:bookmarkStart w:id="229" w:name="ref-Kelly2010-KELPDA"/>
-      <w:bookmarkEnd w:id="228"/>
+      <w:bookmarkStart w:id="244" w:name="ref-Kelly2010-KELPDA"/>
+      <w:bookmarkEnd w:id="243"/>
       <w:r>
         <w:t xml:space="preserve">Kelly, Thomas. (2010). Peer disagreement and higher order evidence. In Ted Warfield &amp; Richard Feldman (Eds.), </w:t>
       </w:r>
@@ -38985,8 +39090,8 @@
       <w:pPr>
         <w:pStyle w:val="Bibliography"/>
       </w:pPr>
-      <w:bookmarkStart w:id="230" w:name="ref-Keynes1936Foxwell"/>
-      <w:bookmarkEnd w:id="229"/>
+      <w:bookmarkStart w:id="245" w:name="ref-Keynes1936Foxwell"/>
+      <w:bookmarkEnd w:id="244"/>
       <w:r>
         <w:t xml:space="preserve">Keynes, John Maynard. (1936). Herbert somerton foxwell. </w:t>
       </w:r>
@@ -39023,8 +39128,8 @@
       <w:pPr>
         <w:pStyle w:val="Bibliography"/>
       </w:pPr>
-      <w:bookmarkStart w:id="231" w:name="ref-Keynes1937"/>
-      <w:bookmarkEnd w:id="230"/>
+      <w:bookmarkStart w:id="246" w:name="ref-Keynes1937"/>
+      <w:bookmarkEnd w:id="245"/>
       <w:r>
         <w:t xml:space="preserve">Keynes, John Maynard. (1937). The general theory of employment. </w:t>
       </w:r>
@@ -39053,8 +39158,8 @@
       <w:pPr>
         <w:pStyle w:val="Bibliography"/>
       </w:pPr>
-      <w:bookmarkStart w:id="232" w:name="ref-Kim2023"/>
-      <w:bookmarkEnd w:id="231"/>
+      <w:bookmarkStart w:id="247" w:name="ref-Kim2023"/>
+      <w:bookmarkEnd w:id="246"/>
       <w:r>
         <w:t xml:space="preserve">Kim, Brian. (2023). Pragmatic infallibilism. </w:t>
       </w:r>
@@ -39091,8 +39196,8 @@
       <w:pPr>
         <w:pStyle w:val="Bibliography"/>
       </w:pPr>
-      <w:bookmarkStart w:id="233" w:name="ref-Kimball2015"/>
-      <w:bookmarkEnd w:id="232"/>
+      <w:bookmarkStart w:id="248" w:name="ref-Kimball2015"/>
+      <w:bookmarkEnd w:id="247"/>
       <w:r>
         <w:t xml:space="preserve">Kimball, Miles. (2015). Cognitive economics. </w:t>
       </w:r>
@@ -39129,8 +39234,8 @@
       <w:pPr>
         <w:pStyle w:val="Bibliography"/>
       </w:pPr>
-      <w:bookmarkStart w:id="234" w:name="ref-Knight1921"/>
-      <w:bookmarkEnd w:id="233"/>
+      <w:bookmarkStart w:id="249" w:name="ref-Knight1921"/>
+      <w:bookmarkEnd w:id="248"/>
       <w:r>
         <w:t xml:space="preserve">Knight, Frank. (1921). </w:t>
       </w:r>
@@ -39149,8 +39254,8 @@
       <w:pPr>
         <w:pStyle w:val="Bibliography"/>
       </w:pPr>
-      <w:bookmarkStart w:id="235" w:name="ref-KohlbergMertens1986"/>
-      <w:bookmarkEnd w:id="234"/>
+      <w:bookmarkStart w:id="250" w:name="ref-KohlbergMertens1986"/>
+      <w:bookmarkEnd w:id="249"/>
       <w:r>
         <w:t xml:space="preserve">Kohlberg, Elon, and Jean-Francois Mertens. (1986). On the strategic stability of equilibria. </w:t>
       </w:r>
@@ -39187,8 +39292,8 @@
       <w:pPr>
         <w:pStyle w:val="Bibliography"/>
       </w:pPr>
-      <w:bookmarkStart w:id="236" w:name="ref-Kratzer2012"/>
-      <w:bookmarkEnd w:id="235"/>
+      <w:bookmarkStart w:id="251" w:name="ref-Kratzer2012"/>
+      <w:bookmarkEnd w:id="250"/>
       <w:r>
         <w:t xml:space="preserve">Kratzer, Angelika. (2012). </w:t>
       </w:r>
@@ -39207,8 +39312,8 @@
       <w:pPr>
         <w:pStyle w:val="Bibliography"/>
       </w:pPr>
-      <w:bookmarkStart w:id="237" w:name="ref-KripkeNozick"/>
-      <w:bookmarkEnd w:id="236"/>
+      <w:bookmarkStart w:id="252" w:name="ref-KripkeNozick"/>
+      <w:bookmarkEnd w:id="251"/>
       <w:r>
         <w:t xml:space="preserve">Kripke, Saul. (2011). Nozick on knowledge. In </w:t>
       </w:r>
@@ -39227,8 +39332,8 @@
       <w:pPr>
         <w:pStyle w:val="Bibliography"/>
       </w:pPr>
-      <w:bookmarkStart w:id="238" w:name="ref-Kroedel2012"/>
-      <w:bookmarkEnd w:id="237"/>
+      <w:bookmarkStart w:id="253" w:name="ref-Kroedel2012"/>
+      <w:bookmarkEnd w:id="252"/>
       <w:r>
         <w:t xml:space="preserve">Kroedel, Thomas. (2012). The lottery paradox, epistemic justification and permissibility. </w:t>
       </w:r>
@@ -39265,8 +39370,8 @@
       <w:pPr>
         <w:pStyle w:val="Bibliography"/>
       </w:pPr>
-      <w:bookmarkStart w:id="239" w:name="ref-Lasonen-Aarnio2010b"/>
-      <w:bookmarkEnd w:id="238"/>
+      <w:bookmarkStart w:id="254" w:name="ref-Lasonen-Aarnio2010b"/>
+      <w:bookmarkEnd w:id="253"/>
       <w:r>
         <w:t xml:space="preserve">Lasonen-Aarnio, Maria. (2010). Unreasonable knowledge. </w:t>
       </w:r>
@@ -39303,8 +39408,8 @@
       <w:pPr>
         <w:pStyle w:val="Bibliography"/>
       </w:pPr>
-      <w:bookmarkStart w:id="240" w:name="ref-Lasonen-Aarnio2014"/>
-      <w:bookmarkEnd w:id="239"/>
+      <w:bookmarkStart w:id="255" w:name="ref-Lasonen-Aarnio2014"/>
+      <w:bookmarkEnd w:id="254"/>
       <w:r>
         <w:t xml:space="preserve">Lasonen-Aarnio, Maria. (2014). Higher-order evidence and the limits of defeat. </w:t>
       </w:r>
@@ -39341,8 +39446,8 @@
       <w:pPr>
         <w:pStyle w:val="Bibliography"/>
       </w:pPr>
-      <w:bookmarkStart w:id="241" w:name="ref-Lederman2018"/>
-      <w:bookmarkEnd w:id="240"/>
+      <w:bookmarkStart w:id="256" w:name="ref-Lederman2018"/>
+      <w:bookmarkEnd w:id="255"/>
       <w:r>
         <w:lastRenderedPageBreak/>
         <w:t xml:space="preserve">Lederman, Harvey. (2018). Two paradoxes of common knowledge: Coordinated attack and electronic mail. </w:t>
@@ -39380,8 +39485,8 @@
       <w:pPr>
         <w:pStyle w:val="Bibliography"/>
       </w:pPr>
-      <w:bookmarkStart w:id="242" w:name="ref-Lee2017b"/>
-      <w:bookmarkEnd w:id="241"/>
+      <w:bookmarkStart w:id="257" w:name="ref-Lee2017b"/>
+      <w:bookmarkEnd w:id="256"/>
       <w:r>
         <w:t xml:space="preserve">Lee, Matthew. (2017). On the arbitrariness objection to the threshold view. </w:t>
       </w:r>
@@ -39418,8 +39523,8 @@
       <w:pPr>
         <w:pStyle w:val="Bibliography"/>
       </w:pPr>
-      <w:bookmarkStart w:id="243" w:name="ref-Lee2017a"/>
-      <w:bookmarkEnd w:id="242"/>
+      <w:bookmarkStart w:id="258" w:name="ref-Lee2017a"/>
+      <w:bookmarkEnd w:id="257"/>
       <w:r>
         <w:t xml:space="preserve">Lee, Matthew Brandon. (2017). Credence and correctness: In defense of credal reductivism. </w:t>
       </w:r>
@@ -39456,8 +39561,8 @@
       <w:pPr>
         <w:pStyle w:val="Bibliography"/>
       </w:pPr>
-      <w:bookmarkStart w:id="244" w:name="ref-Lewis1969a"/>
-      <w:bookmarkEnd w:id="243"/>
+      <w:bookmarkStart w:id="259" w:name="ref-Lewis1969a"/>
+      <w:bookmarkEnd w:id="258"/>
       <w:r>
         <w:t xml:space="preserve">Lewis, David. (1969). </w:t>
       </w:r>
@@ -39476,8 +39581,8 @@
       <w:pPr>
         <w:pStyle w:val="Bibliography"/>
       </w:pPr>
-      <w:bookmarkStart w:id="245" w:name="ref-Lewis1976b"/>
-      <w:bookmarkEnd w:id="244"/>
+      <w:bookmarkStart w:id="260" w:name="ref-Lewis1976b"/>
+      <w:bookmarkEnd w:id="259"/>
       <w:r>
         <w:t xml:space="preserve">Lewis, David. (1976). Probabilities of conditionals and conditional probabilities. </w:t>
       </w:r>
@@ -39514,8 +39619,8 @@
       <w:pPr>
         <w:pStyle w:val="Bibliography"/>
       </w:pPr>
-      <w:bookmarkStart w:id="246" w:name="ref-Lewis1982c"/>
-      <w:bookmarkEnd w:id="245"/>
+      <w:bookmarkStart w:id="261" w:name="ref-Lewis1982c"/>
+      <w:bookmarkEnd w:id="260"/>
       <w:r>
         <w:t xml:space="preserve">Lewis, David. (1982). Logic for equivocators. </w:t>
       </w:r>
@@ -39552,8 +39657,8 @@
       <w:pPr>
         <w:pStyle w:val="Bibliography"/>
       </w:pPr>
-      <w:bookmarkStart w:id="247" w:name="ref-Lewis1986h"/>
-      <w:bookmarkEnd w:id="246"/>
+      <w:bookmarkStart w:id="262" w:name="ref-Lewis1986h"/>
+      <w:bookmarkEnd w:id="261"/>
       <w:r>
         <w:t xml:space="preserve">Lewis, David. (1986). Probabilities of conditionals and conditional probabilities II. </w:t>
       </w:r>
@@ -39590,8 +39695,8 @@
       <w:pPr>
         <w:pStyle w:val="Bibliography"/>
       </w:pPr>
-      <w:bookmarkStart w:id="248" w:name="ref-Lewis1988"/>
-      <w:bookmarkEnd w:id="247"/>
+      <w:bookmarkStart w:id="263" w:name="ref-Lewis1988"/>
+      <w:bookmarkEnd w:id="262"/>
       <w:r>
         <w:t xml:space="preserve">Lewis, David. (1988). Desire as belief. </w:t>
       </w:r>
@@ -39628,8 +39733,8 @@
       <w:pPr>
         <w:pStyle w:val="Bibliography"/>
       </w:pPr>
-      <w:bookmarkStart w:id="249" w:name="ref-Lewis1996"/>
-      <w:bookmarkEnd w:id="248"/>
+      <w:bookmarkStart w:id="264" w:name="ref-Lewis1996"/>
+      <w:bookmarkEnd w:id="263"/>
       <w:r>
         <w:t xml:space="preserve">Lewis, David. (1996). Desire as belief II. </w:t>
       </w:r>
@@ -39666,8 +39771,8 @@
       <w:pPr>
         <w:pStyle w:val="Bibliography"/>
       </w:pPr>
-      <w:bookmarkStart w:id="250" w:name="ref-Lewis2004a"/>
-      <w:bookmarkEnd w:id="249"/>
+      <w:bookmarkStart w:id="265" w:name="ref-Lewis2004a"/>
+      <w:bookmarkEnd w:id="264"/>
       <w:r>
         <w:t xml:space="preserve">Lewis, David. (2004). Causation as influence. In John Collins, Ned Hall, &amp; L. A. Paul (Eds.), </w:t>
       </w:r>
@@ -39686,8 +39791,8 @@
       <w:pPr>
         <w:pStyle w:val="Bibliography"/>
       </w:pPr>
-      <w:bookmarkStart w:id="251" w:name="ref-LipseyLancaster"/>
-      <w:bookmarkEnd w:id="250"/>
+      <w:bookmarkStart w:id="266" w:name="ref-LipseyLancaster"/>
+      <w:bookmarkEnd w:id="265"/>
       <w:r>
         <w:t xml:space="preserve">Lipsey, R. G., and Kelvin Lancaster. (1956-1957). The general theory of second best. </w:t>
       </w:r>
@@ -39724,8 +39829,8 @@
       <w:pPr>
         <w:pStyle w:val="Bibliography"/>
       </w:pPr>
-      <w:bookmarkStart w:id="252" w:name="ref-Littlejohn2015"/>
-      <w:bookmarkEnd w:id="251"/>
+      <w:bookmarkStart w:id="267" w:name="ref-Littlejohn2015"/>
+      <w:bookmarkEnd w:id="266"/>
       <w:r>
         <w:t xml:space="preserve">Littlejohn, Clayton. (2018). Stop making sense? On a puzzle about rationality. </w:t>
       </w:r>
@@ -39762,8 +39867,8 @@
       <w:pPr>
         <w:pStyle w:val="Bibliography"/>
       </w:pPr>
-      <w:bookmarkStart w:id="253" w:name="ref-MacFarlane2005-Knowledge"/>
-      <w:bookmarkEnd w:id="252"/>
+      <w:bookmarkStart w:id="268" w:name="ref-MacFarlane2005-Knowledge"/>
+      <w:bookmarkEnd w:id="267"/>
       <w:r>
         <w:t xml:space="preserve">MacFarlane, John. (2005). The assessment sensitivity of knowledge attributions. </w:t>
       </w:r>
@@ -39792,8 +39897,8 @@
       <w:pPr>
         <w:pStyle w:val="Bibliography"/>
       </w:pPr>
-      <w:bookmarkStart w:id="254" w:name="ref-MachamerEtAl2000"/>
-      <w:bookmarkEnd w:id="253"/>
+      <w:bookmarkStart w:id="269" w:name="ref-MachamerEtAl2000"/>
+      <w:bookmarkEnd w:id="268"/>
       <w:r>
         <w:t xml:space="preserve">Machamer, Peter, Lindley Darden, and Carl F. Craver. (2000). Thinking about mechanisms. </w:t>
       </w:r>
@@ -39830,8 +39935,8 @@
       <w:pPr>
         <w:pStyle w:val="Bibliography"/>
       </w:pPr>
-      <w:bookmarkStart w:id="255" w:name="ref-Maher1996"/>
-      <w:bookmarkEnd w:id="254"/>
+      <w:bookmarkStart w:id="270" w:name="ref-Maher1996"/>
+      <w:bookmarkEnd w:id="269"/>
       <w:r>
         <w:t xml:space="preserve">Maher, Patrick. (1996). Subjective and objective confirmation. </w:t>
       </w:r>
@@ -39868,8 +39973,8 @@
       <w:pPr>
         <w:pStyle w:val="Bibliography"/>
       </w:pPr>
-      <w:bookmarkStart w:id="256" w:name="ref-sep-abilities"/>
-      <w:bookmarkEnd w:id="255"/>
+      <w:bookmarkStart w:id="271" w:name="ref-sep-abilities"/>
+      <w:bookmarkEnd w:id="270"/>
       <w:r>
         <w:lastRenderedPageBreak/>
         <w:t xml:space="preserve">Maier, John. (2022). Abilities. In Edward N. Zalta &amp; Uri Nodelman (Eds.), </w:t>
@@ -39889,8 +39994,8 @@
       <w:pPr>
         <w:pStyle w:val="Bibliography"/>
       </w:pPr>
-      <w:bookmarkStart w:id="257" w:name="ref-MaitraWeatherson2010"/>
-      <w:bookmarkEnd w:id="256"/>
+      <w:bookmarkStart w:id="272" w:name="ref-MaitraWeatherson2010"/>
+      <w:bookmarkEnd w:id="271"/>
       <w:r>
         <w:t xml:space="preserve">Maitra, Ishani, and Brian Weatherson. (2010). Assertion, knowledge and action. </w:t>
       </w:r>
@@ -39927,8 +40032,8 @@
       <w:pPr>
         <w:pStyle w:val="Bibliography"/>
       </w:pPr>
-      <w:bookmarkStart w:id="258" w:name="ref-MandelkernEtAl2017"/>
-      <w:bookmarkEnd w:id="257"/>
+      <w:bookmarkStart w:id="273" w:name="ref-MandelkernEtAl2017"/>
+      <w:bookmarkEnd w:id="272"/>
       <w:r>
         <w:t xml:space="preserve">Mandelkern, Matthew, Ginger Schultheis, and David Boylan. (2017). Agentive modals. </w:t>
       </w:r>
@@ -39965,8 +40070,8 @@
       <w:pPr>
         <w:pStyle w:val="Bibliography"/>
       </w:pPr>
-      <w:bookmarkStart w:id="259" w:name="ref-ManganEtAl2010"/>
-      <w:bookmarkEnd w:id="258"/>
+      <w:bookmarkStart w:id="274" w:name="ref-ManganEtAl2010"/>
+      <w:bookmarkEnd w:id="273"/>
       <w:r>
         <w:t xml:space="preserve">Mangan, Jean, Amanda Hughes, and Kim Slack. (2010). Student finance, information and decision making. </w:t>
       </w:r>
@@ -40003,8 +40108,8 @@
       <w:pPr>
         <w:pStyle w:val="Bibliography"/>
       </w:pPr>
-      <w:bookmarkStart w:id="260" w:name="ref-Manski2017"/>
-      <w:bookmarkEnd w:id="259"/>
+      <w:bookmarkStart w:id="275" w:name="ref-Manski2017"/>
+      <w:bookmarkEnd w:id="274"/>
       <w:r>
         <w:t xml:space="preserve">Manski, Charles F. (2017). Optimize, satisfice, or choose without deliberation? A simple minimax-regret assessment. </w:t>
       </w:r>
@@ -40041,8 +40146,8 @@
       <w:pPr>
         <w:pStyle w:val="Bibliography"/>
       </w:pPr>
-      <w:bookmarkStart w:id="261" w:name="ref-McGrath2021"/>
-      <w:bookmarkEnd w:id="260"/>
+      <w:bookmarkStart w:id="276" w:name="ref-McGrath2021"/>
+      <w:bookmarkEnd w:id="275"/>
       <w:r>
         <w:t xml:space="preserve">McGrath, Matthew. (2021). Being neutral: Agnosticism, inquiry and the suspension of judgment. </w:t>
       </w:r>
@@ -40079,8 +40184,8 @@
       <w:pPr>
         <w:pStyle w:val="Bibliography"/>
       </w:pPr>
-      <w:bookmarkStart w:id="262" w:name="ref-McGrathKim2019"/>
-      <w:bookmarkEnd w:id="261"/>
+      <w:bookmarkStart w:id="277" w:name="ref-McGrathKim2019"/>
+      <w:bookmarkEnd w:id="276"/>
       <w:r>
         <w:t xml:space="preserve">McGrath, Matthew, and Brian Kim. (2019). Introduction. In Brian Kim &amp; Matthew McGrath (Eds.), </w:t>
       </w:r>
@@ -40099,8 +40204,8 @@
       <w:pPr>
         <w:pStyle w:val="Bibliography"/>
       </w:pPr>
-      <w:bookmarkStart w:id="263" w:name="ref-McKenna2024"/>
-      <w:bookmarkEnd w:id="262"/>
+      <w:bookmarkStart w:id="278" w:name="ref-McKenna2024"/>
+      <w:bookmarkEnd w:id="277"/>
       <w:r>
         <w:t xml:space="preserve">McKenna, Robin. (forthcoming). Pragmatic encroachment and feminist epistemology. In Natalie Alana Ashton, Martin Kusch, Robin McKenna, &amp; Katharina Sodoma (Eds.), </w:t>
       </w:r>
@@ -40119,8 +40224,8 @@
       <w:pPr>
         <w:pStyle w:val="Bibliography"/>
       </w:pPr>
-      <w:bookmarkStart w:id="264" w:name="ref-Melchior2019"/>
-      <w:bookmarkEnd w:id="263"/>
+      <w:bookmarkStart w:id="279" w:name="ref-Melchior2019"/>
+      <w:bookmarkEnd w:id="278"/>
       <w:r>
         <w:t xml:space="preserve">Melchior, Guido. (2019). </w:t>
       </w:r>
@@ -40139,8 +40244,8 @@
       <w:pPr>
         <w:pStyle w:val="Bibliography"/>
       </w:pPr>
-      <w:bookmarkStart w:id="265" w:name="ref-Mercier2020"/>
-      <w:bookmarkEnd w:id="264"/>
+      <w:bookmarkStart w:id="280" w:name="ref-Mercier2020"/>
+      <w:bookmarkEnd w:id="279"/>
       <w:r>
         <w:t xml:space="preserve">Mercier, Hugo. (2020). </w:t>
       </w:r>
@@ -40159,8 +40264,8 @@
       <w:pPr>
         <w:pStyle w:val="Bibliography"/>
       </w:pPr>
-      <w:bookmarkStart w:id="266" w:name="ref-Nagel2010"/>
-      <w:bookmarkEnd w:id="265"/>
+      <w:bookmarkStart w:id="281" w:name="ref-Nagel2010"/>
+      <w:bookmarkEnd w:id="280"/>
       <w:r>
         <w:t xml:space="preserve">Nagel, Jennifer. (2010). Epistemic anxiety and adaptive invariantism. </w:t>
       </w:r>
@@ -40197,8 +40302,8 @@
       <w:pPr>
         <w:pStyle w:val="Bibliography"/>
       </w:pPr>
-      <w:bookmarkStart w:id="267" w:name="ref-Nagel2013-Williamson"/>
-      <w:bookmarkEnd w:id="266"/>
+      <w:bookmarkStart w:id="282" w:name="ref-Nagel2013-Williamson"/>
+      <w:bookmarkEnd w:id="281"/>
       <w:r>
         <w:t xml:space="preserve">Nagel, Jennifer. (2013). Motivating williamson’s model gettier cases. </w:t>
       </w:r>
@@ -40235,8 +40340,8 @@
       <w:pPr>
         <w:pStyle w:val="Bibliography"/>
       </w:pPr>
-      <w:bookmarkStart w:id="268" w:name="ref-Nagel2014"/>
-      <w:bookmarkEnd w:id="267"/>
+      <w:bookmarkStart w:id="283" w:name="ref-Nagel2014"/>
+      <w:bookmarkEnd w:id="282"/>
       <w:r>
         <w:t xml:space="preserve">Nagel, Jennifer. (2014). </w:t>
       </w:r>
@@ -40255,8 +40360,8 @@
       <w:pPr>
         <w:pStyle w:val="Bibliography"/>
       </w:pPr>
-      <w:bookmarkStart w:id="269" w:name="ref-Nair2019"/>
-      <w:bookmarkEnd w:id="268"/>
+      <w:bookmarkStart w:id="284" w:name="ref-Nair2019"/>
+      <w:bookmarkEnd w:id="283"/>
       <w:r>
         <w:t xml:space="preserve">Nair, Shyam. (2019). Must good reasoning satisfy cumulative transitivity? </w:t>
       </w:r>
@@ -40293,8 +40398,8 @@
       <w:pPr>
         <w:pStyle w:val="Bibliography"/>
       </w:pPr>
-      <w:bookmarkStart w:id="270" w:name="ref-Neta2007"/>
-      <w:bookmarkEnd w:id="269"/>
+      <w:bookmarkStart w:id="285" w:name="ref-Neta2007"/>
+      <w:bookmarkEnd w:id="284"/>
       <w:r>
         <w:lastRenderedPageBreak/>
         <w:t xml:space="preserve">Neta, Ram. (2007). Anti-intellectualism and the knowledge-action principle. </w:t>
@@ -40332,8 +40437,8 @@
       <w:pPr>
         <w:pStyle w:val="Bibliography"/>
       </w:pPr>
-      <w:bookmarkStart w:id="271" w:name="ref-NewmanEtAl2018"/>
-      <w:bookmarkEnd w:id="270"/>
+      <w:bookmarkStart w:id="286" w:name="ref-NewmanEtAl2018"/>
+      <w:bookmarkEnd w:id="285"/>
       <w:r>
         <w:t xml:space="preserve">Newman, David B., Joanna Schug, Masaki Yuki, Junko Yamada, and John B. Nezlek. (2018). The negative consequences of maximizing in friendship selection. </w:t>
       </w:r>
@@ -40370,8 +40475,8 @@
       <w:pPr>
         <w:pStyle w:val="Bibliography"/>
       </w:pPr>
-      <w:bookmarkStart w:id="272" w:name="ref-North2010"/>
-      <w:bookmarkEnd w:id="271"/>
+      <w:bookmarkStart w:id="287" w:name="ref-North2010"/>
+      <w:bookmarkEnd w:id="286"/>
       <w:r>
         <w:t xml:space="preserve">North, Jill. (2010). An empirical approach to symmetry and probability. </w:t>
       </w:r>
@@ -40408,8 +40513,8 @@
       <w:pPr>
         <w:pStyle w:val="Bibliography"/>
       </w:pPr>
-      <w:bookmarkStart w:id="273" w:name="ref-Nozick1981"/>
-      <w:bookmarkEnd w:id="272"/>
+      <w:bookmarkStart w:id="288" w:name="ref-Nozick1981"/>
+      <w:bookmarkEnd w:id="287"/>
       <w:r>
         <w:t xml:space="preserve">Nozick, Robert. (1981). </w:t>
       </w:r>
@@ -40428,8 +40533,8 @@
       <w:pPr>
         <w:pStyle w:val="Bibliography"/>
       </w:pPr>
-      <w:bookmarkStart w:id="274" w:name="ref-Odell2002"/>
-      <w:bookmarkEnd w:id="273"/>
+      <w:bookmarkStart w:id="289" w:name="ref-Odell2002"/>
+      <w:bookmarkEnd w:id="288"/>
       <w:r>
         <w:t xml:space="preserve">Odell, John S. (2002). Bounded rationality and world political economy. In David M. Andrews, C. Randall Henning, &amp; Louis W. Pauly (Eds.), </w:t>
       </w:r>
@@ -40448,8 +40553,8 @@
       <w:pPr>
         <w:pStyle w:val="Bibliography"/>
       </w:pPr>
-      <w:bookmarkStart w:id="275" w:name="ref-OgakiTanaka2017"/>
-      <w:bookmarkEnd w:id="274"/>
+      <w:bookmarkStart w:id="290" w:name="ref-OgakiTanaka2017"/>
+      <w:bookmarkEnd w:id="289"/>
       <w:r>
         <w:t xml:space="preserve">Ogaki, Masao, and Saori C. Tanaka. (2017). </w:t>
       </w:r>
@@ -40468,8 +40573,8 @@
       <w:pPr>
         <w:pStyle w:val="Bibliography"/>
       </w:pPr>
-      <w:bookmarkStart w:id="276" w:name="ref-Papi2013"/>
-      <w:bookmarkEnd w:id="275"/>
+      <w:bookmarkStart w:id="291" w:name="ref-Papi2013"/>
+      <w:bookmarkEnd w:id="290"/>
       <w:r>
         <w:t xml:space="preserve">Papi, Mario. (2013). Satisficing and maximizing consumers in a monopolistic screening model. </w:t>
       </w:r>
@@ -40506,8 +40611,8 @@
       <w:pPr>
         <w:pStyle w:val="Bibliography"/>
       </w:pPr>
-      <w:bookmarkStart w:id="277" w:name="ref-Pasnau2017"/>
-      <w:bookmarkEnd w:id="276"/>
+      <w:bookmarkStart w:id="292" w:name="ref-Pasnau2017"/>
+      <w:bookmarkEnd w:id="291"/>
       <w:r>
         <w:t xml:space="preserve">Pasnau, Robert. (2017). </w:t>
       </w:r>
@@ -40526,8 +40631,8 @@
       <w:pPr>
         <w:pStyle w:val="Bibliography"/>
       </w:pPr>
-      <w:bookmarkStart w:id="278" w:name="ref-Pearce1983"/>
-      <w:bookmarkEnd w:id="277"/>
+      <w:bookmarkStart w:id="293" w:name="ref-Pearce1983"/>
+      <w:bookmarkEnd w:id="292"/>
       <w:r>
         <w:t xml:space="preserve">Pearce, David G. (1983). A problem with single valued solution concepts. Retrieved from </w:t>
       </w:r>
@@ -40544,8 +40649,8 @@
       <w:pPr>
         <w:pStyle w:val="Bibliography"/>
       </w:pPr>
-      <w:bookmarkStart w:id="279" w:name="ref-Pingle2006"/>
-      <w:bookmarkEnd w:id="278"/>
+      <w:bookmarkStart w:id="294" w:name="ref-Pingle2006"/>
+      <w:bookmarkEnd w:id="293"/>
       <w:r>
         <w:t xml:space="preserve">Pingle, Mark. (2006). Deliberation cost as a foundation for behavioral economics. In Morris Altman (Ed.), </w:t>
       </w:r>
@@ -40564,8 +40669,8 @@
       <w:pPr>
         <w:pStyle w:val="Bibliography"/>
       </w:pPr>
-      <w:bookmarkStart w:id="280" w:name="ref-Pryor2004"/>
-      <w:bookmarkEnd w:id="279"/>
+      <w:bookmarkStart w:id="295" w:name="ref-Pryor2004"/>
+      <w:bookmarkEnd w:id="294"/>
       <w:r>
         <w:t xml:space="preserve">Pryor, James. (2004). What’s wrong with moore’s argument? </w:t>
       </w:r>
@@ -40602,8 +40707,8 @@
       <w:pPr>
         <w:pStyle w:val="Bibliography"/>
       </w:pPr>
-      <w:bookmarkStart w:id="281" w:name="ref-Quiggin1982"/>
-      <w:bookmarkEnd w:id="280"/>
+      <w:bookmarkStart w:id="296" w:name="ref-Quiggin1982"/>
+      <w:bookmarkEnd w:id="295"/>
       <w:r>
         <w:t xml:space="preserve">Quiggin, John. (1982). A theory of anticipated utility. </w:t>
       </w:r>
@@ -40640,8 +40745,8 @@
       <w:pPr>
         <w:pStyle w:val="Bibliography"/>
       </w:pPr>
-      <w:bookmarkStart w:id="282" w:name="ref-Quong2017"/>
-      <w:bookmarkEnd w:id="281"/>
+      <w:bookmarkStart w:id="297" w:name="ref-Quong2017"/>
+      <w:bookmarkEnd w:id="296"/>
       <w:r>
         <w:lastRenderedPageBreak/>
         <w:t xml:space="preserve">Quong, Jonathan. (2018). Public Reason. In Edward N. Zalta (Ed.), </w:t>
@@ -40672,8 +40777,8 @@
       <w:pPr>
         <w:pStyle w:val="Bibliography"/>
       </w:pPr>
-      <w:bookmarkStart w:id="283" w:name="ref-Railton1984"/>
-      <w:bookmarkEnd w:id="282"/>
+      <w:bookmarkStart w:id="298" w:name="ref-Railton1984"/>
+      <w:bookmarkEnd w:id="297"/>
       <w:r>
         <w:t xml:space="preserve">Railton, Peter. (1984). Alienation, consequentialism and the demands of morality. </w:t>
       </w:r>
@@ -40702,8 +40807,8 @@
       <w:pPr>
         <w:pStyle w:val="Bibliography"/>
       </w:pPr>
-      <w:bookmarkStart w:id="284" w:name="ref-RamseyGeneralProp"/>
-      <w:bookmarkEnd w:id="283"/>
+      <w:bookmarkStart w:id="299" w:name="ref-RamseyGeneralProp"/>
+      <w:bookmarkEnd w:id="298"/>
       <w:r>
         <w:t xml:space="preserve">Ramsey, Frank. (1990). General propositions and causality. In D. H. Mellor (Ed.), </w:t>
       </w:r>
@@ -40722,8 +40827,8 @@
       <w:pPr>
         <w:pStyle w:val="Bibliography"/>
       </w:pPr>
-      <w:bookmarkStart w:id="285" w:name="ref-Reutskaja2011"/>
-      <w:bookmarkEnd w:id="284"/>
+      <w:bookmarkStart w:id="300" w:name="ref-Reutskaja2011"/>
+      <w:bookmarkEnd w:id="299"/>
       <w:r>
         <w:t xml:space="preserve">Reutskaja, Elena, Rosemarie Nagel, Colin F. Camerer, and Antonio Rangel. (2011). Search dynamics in consumer choice under time pressure: An eye-tracking study. </w:t>
       </w:r>
@@ -40760,8 +40865,8 @@
       <w:pPr>
         <w:pStyle w:val="Bibliography"/>
       </w:pPr>
-      <w:bookmarkStart w:id="286" w:name="ref-Richter1984"/>
-      <w:bookmarkEnd w:id="285"/>
+      <w:bookmarkStart w:id="301" w:name="ref-Richter1984"/>
+      <w:bookmarkEnd w:id="300"/>
       <w:r>
         <w:t xml:space="preserve">Richter, Reed. (1984). Rationality revisited. </w:t>
       </w:r>
@@ -40798,8 +40903,8 @@
       <w:pPr>
         <w:pStyle w:val="Bibliography"/>
       </w:pPr>
-      <w:bookmarkStart w:id="287" w:name="ref-Roberts2012"/>
-      <w:bookmarkEnd w:id="286"/>
+      <w:bookmarkStart w:id="302" w:name="ref-Roberts2012"/>
+      <w:bookmarkEnd w:id="301"/>
       <w:r>
         <w:t xml:space="preserve">Roberts, Craige. (2012). Information structure in discourse: Towards an integrated formal theory of pragmatics. </w:t>
       </w:r>
@@ -40836,8 +40941,8 @@
       <w:pPr>
         <w:pStyle w:val="Bibliography"/>
       </w:pPr>
-      <w:bookmarkStart w:id="288" w:name="ref-RossSchroeder2014"/>
-      <w:bookmarkEnd w:id="287"/>
+      <w:bookmarkStart w:id="303" w:name="ref-RossSchroeder2014"/>
+      <w:bookmarkEnd w:id="302"/>
       <w:r>
         <w:t xml:space="preserve">Ross, Jacob, and Mark Schroeder. (2014). Belief, credence, and pragmatic encroachment. </w:t>
       </w:r>
@@ -40874,8 +40979,8 @@
       <w:pPr>
         <w:pStyle w:val="Bibliography"/>
       </w:pPr>
-      <w:bookmarkStart w:id="289" w:name="ref-Rousseau1913"/>
-      <w:bookmarkEnd w:id="288"/>
+      <w:bookmarkStart w:id="304" w:name="ref-Rousseau1913"/>
+      <w:bookmarkEnd w:id="303"/>
       <w:r>
         <w:t xml:space="preserve">Rousseau, Jean-Jacques. (1913). </w:t>
       </w:r>
@@ -40894,8 +40999,8 @@
       <w:pPr>
         <w:pStyle w:val="Bibliography"/>
       </w:pPr>
-      <w:bookmarkStart w:id="290" w:name="ref-RussellDoris2008"/>
-      <w:bookmarkEnd w:id="289"/>
+      <w:bookmarkStart w:id="305" w:name="ref-RussellDoris2008"/>
+      <w:bookmarkEnd w:id="304"/>
       <w:r>
         <w:t xml:space="preserve">Russell, Gillian, and John M. Doris. (2009). Knowledge by indifference. </w:t>
       </w:r>
@@ -40932,8 +41037,8 @@
       <w:pPr>
         <w:pStyle w:val="Bibliography"/>
       </w:pPr>
-      <w:bookmarkStart w:id="291" w:name="ref-Russell1997"/>
-      <w:bookmarkEnd w:id="290"/>
+      <w:bookmarkStart w:id="306" w:name="ref-Russell1997"/>
+      <w:bookmarkEnd w:id="305"/>
       <w:r>
         <w:t xml:space="preserve">Russell, Stuart J. (1997). Rationality and intelligence. </w:t>
       </w:r>
@@ -40970,8 +41075,8 @@
       <w:pPr>
         <w:pStyle w:val="Bibliography"/>
       </w:pPr>
-      <w:bookmarkStart w:id="292" w:name="ref-Savage1967"/>
-      <w:bookmarkEnd w:id="291"/>
+      <w:bookmarkStart w:id="307" w:name="ref-Savage1967"/>
+      <w:bookmarkEnd w:id="306"/>
       <w:r>
         <w:t xml:space="preserve">Savage, Leonard. (1967). Difficulties in the theory of personal probability. </w:t>
       </w:r>
@@ -41008,8 +41113,8 @@
       <w:pPr>
         <w:pStyle w:val="Bibliography"/>
       </w:pPr>
-      <w:bookmarkStart w:id="293" w:name="ref-ScheibehenneEtAl2010"/>
-      <w:bookmarkEnd w:id="292"/>
+      <w:bookmarkStart w:id="308" w:name="ref-ScheibehenneEtAl2010"/>
+      <w:bookmarkEnd w:id="307"/>
       <w:r>
         <w:t xml:space="preserve">Scheibehenne, Benjamin, Rainer Greifeneder, and Peter M. Todd. (2010). Can there ever be too many options? A meta-analytic review of choice overload. </w:t>
       </w:r>
@@ -41046,8 +41151,8 @@
       <w:pPr>
         <w:pStyle w:val="Bibliography"/>
       </w:pPr>
-      <w:bookmarkStart w:id="294" w:name="ref-Schmidt2024"/>
-      <w:bookmarkEnd w:id="293"/>
+      <w:bookmarkStart w:id="309" w:name="ref-Schmidt2024"/>
+      <w:bookmarkEnd w:id="308"/>
       <w:r>
         <w:lastRenderedPageBreak/>
         <w:t xml:space="preserve">Schmidt, Eva. (forthcoming). Reasons, attenuators, and virtue: A novel account of pragmatic encroachment. </w:t>
@@ -41075,8 +41180,8 @@
       <w:pPr>
         <w:pStyle w:val="Bibliography"/>
       </w:pPr>
-      <w:bookmarkStart w:id="295" w:name="ref-Schoenfield2013"/>
-      <w:bookmarkEnd w:id="294"/>
+      <w:bookmarkStart w:id="310" w:name="ref-Schoenfield2013"/>
+      <w:bookmarkEnd w:id="309"/>
       <w:r>
         <w:t xml:space="preserve">Schoenfield, Miriam. (2013). Permission to believe: Why permissivism is true and what it tells us about irrelevant influences on belief. </w:t>
       </w:r>
@@ -41113,8 +41218,8 @@
       <w:pPr>
         <w:pStyle w:val="Bibliography"/>
       </w:pPr>
-      <w:bookmarkStart w:id="296" w:name="ref-Schroeder2009"/>
-      <w:bookmarkEnd w:id="295"/>
+      <w:bookmarkStart w:id="311" w:name="ref-Schroeder2009"/>
+      <w:bookmarkEnd w:id="310"/>
       <w:r>
         <w:t xml:space="preserve">Schroeder, Mark. (2009). Means-end coherence, stringency, and subjective reasons. </w:t>
       </w:r>
@@ -41151,8 +41256,8 @@
       <w:pPr>
         <w:pStyle w:val="Bibliography"/>
       </w:pPr>
-      <w:bookmarkStart w:id="297" w:name="ref-Schwartz2004"/>
-      <w:bookmarkEnd w:id="296"/>
+      <w:bookmarkStart w:id="312" w:name="ref-Schwartz2004"/>
+      <w:bookmarkEnd w:id="311"/>
       <w:r>
         <w:t xml:space="preserve">Schwartz, Barry. (2004). </w:t>
       </w:r>
@@ -41171,8 +41276,8 @@
       <w:pPr>
         <w:pStyle w:val="Bibliography"/>
       </w:pPr>
-      <w:bookmarkStart w:id="298" w:name="ref-SchwartzEtAl2002"/>
-      <w:bookmarkEnd w:id="297"/>
+      <w:bookmarkStart w:id="313" w:name="ref-SchwartzEtAl2002"/>
+      <w:bookmarkEnd w:id="312"/>
       <w:r>
         <w:t xml:space="preserve">Schwartz, Barry, Andrew Ward, John Monterosso, Sonja Lyubomirsky, Katherin White, and Darrin R. Lehman. (2002). Maximizing versus satisficing: Happiness is a matter of choice. </w:t>
       </w:r>
@@ -41209,8 +41314,8 @@
       <w:pPr>
         <w:pStyle w:val="Bibliography"/>
       </w:pPr>
-      <w:bookmarkStart w:id="299" w:name="ref-Schwitzgebel2008"/>
-      <w:bookmarkEnd w:id="298"/>
+      <w:bookmarkStart w:id="314" w:name="ref-Schwitzgebel2008"/>
+      <w:bookmarkEnd w:id="313"/>
       <w:r>
         <w:t xml:space="preserve">Schwitzgebel, Eric. (2008). The unreliability of naive introspection. </w:t>
       </w:r>
@@ -41247,8 +41352,8 @@
       <w:pPr>
         <w:pStyle w:val="Bibliography"/>
       </w:pPr>
-      <w:bookmarkStart w:id="300" w:name="ref-Skyrms2001"/>
-      <w:bookmarkEnd w:id="299"/>
+      <w:bookmarkStart w:id="315" w:name="ref-Skyrms2001"/>
+      <w:bookmarkEnd w:id="314"/>
       <w:r>
         <w:t xml:space="preserve">Skyrms, Brian. (2001). The stag hunt. </w:t>
       </w:r>
@@ -41285,8 +41390,8 @@
       <w:pPr>
         <w:pStyle w:val="Bibliography"/>
       </w:pPr>
-      <w:bookmarkStart w:id="301" w:name="ref-Sosa1999"/>
-      <w:bookmarkEnd w:id="300"/>
+      <w:bookmarkStart w:id="316" w:name="ref-Sosa1999"/>
+      <w:bookmarkEnd w:id="315"/>
       <w:r>
         <w:t xml:space="preserve">Sosa, Ernest. (1999). How to defeat opposition to moore. </w:t>
       </w:r>
@@ -41323,8 +41428,8 @@
       <w:pPr>
         <w:pStyle w:val="Bibliography"/>
       </w:pPr>
-      <w:bookmarkStart w:id="302" w:name="ref-SperberEtAl2010"/>
-      <w:bookmarkEnd w:id="301"/>
+      <w:bookmarkStart w:id="317" w:name="ref-SperberEtAl2010"/>
+      <w:bookmarkEnd w:id="316"/>
       <w:r>
         <w:t xml:space="preserve">Sperber, Dan, Fabrice Clément, Christophe Heintz, Olivier Mascaro, Hugo Mercier, Gloria Origgi, and Deirdre Wilson. (2010). Epistemic vigilance. </w:t>
       </w:r>
@@ -41361,8 +41466,8 @@
       <w:pPr>
         <w:pStyle w:val="Bibliography"/>
       </w:pPr>
-      <w:bookmarkStart w:id="303" w:name="ref-Staffel2019"/>
-      <w:bookmarkEnd w:id="302"/>
+      <w:bookmarkStart w:id="318" w:name="ref-Staffel2019"/>
+      <w:bookmarkEnd w:id="317"/>
       <w:r>
         <w:t xml:space="preserve">Staffel, Julia. (2019). How do beliefs simplify reasoning? </w:t>
       </w:r>
@@ -41399,8 +41504,8 @@
       <w:pPr>
         <w:pStyle w:val="Bibliography"/>
       </w:pPr>
-      <w:bookmarkStart w:id="304" w:name="ref-Stalnaker1975"/>
-      <w:bookmarkEnd w:id="303"/>
+      <w:bookmarkStart w:id="319" w:name="ref-Stalnaker1975"/>
+      <w:bookmarkEnd w:id="318"/>
       <w:r>
         <w:t xml:space="preserve">Stalnaker, Robert. (1975). Indicative conditionals. </w:t>
       </w:r>
@@ -41437,8 +41542,8 @@
       <w:pPr>
         <w:pStyle w:val="Bibliography"/>
       </w:pPr>
-      <w:bookmarkStart w:id="305" w:name="ref-Stalnaker1984"/>
-      <w:bookmarkEnd w:id="304"/>
+      <w:bookmarkStart w:id="320" w:name="ref-Stalnaker1984"/>
+      <w:bookmarkEnd w:id="319"/>
       <w:r>
         <w:t xml:space="preserve">Stalnaker, Robert. (1984). </w:t>
       </w:r>
@@ -41457,8 +41562,8 @@
       <w:pPr>
         <w:pStyle w:val="Bibliography"/>
       </w:pPr>
-      <w:bookmarkStart w:id="306" w:name="ref-Stalnaker1994"/>
-      <w:bookmarkEnd w:id="305"/>
+      <w:bookmarkStart w:id="321" w:name="ref-Stalnaker1994"/>
+      <w:bookmarkEnd w:id="320"/>
       <w:r>
         <w:t xml:space="preserve">Stalnaker, Robert. (1994). On the evaluation of solution concepts. </w:t>
       </w:r>
@@ -41495,8 +41600,8 @@
       <w:pPr>
         <w:pStyle w:val="Bibliography"/>
       </w:pPr>
-      <w:bookmarkStart w:id="307" w:name="ref-Stalnaker1996"/>
-      <w:bookmarkEnd w:id="306"/>
+      <w:bookmarkStart w:id="322" w:name="ref-Stalnaker1996"/>
+      <w:bookmarkEnd w:id="321"/>
       <w:r>
         <w:t xml:space="preserve">Stalnaker, Robert. (1996). Knowledge, belief and counterfactual reasoning in games. </w:t>
       </w:r>
@@ -41533,8 +41638,8 @@
       <w:pPr>
         <w:pStyle w:val="Bibliography"/>
       </w:pPr>
-      <w:bookmarkStart w:id="308" w:name="ref-Stalnaker1998"/>
-      <w:bookmarkEnd w:id="307"/>
+      <w:bookmarkStart w:id="323" w:name="ref-Stalnaker1998"/>
+      <w:bookmarkEnd w:id="322"/>
       <w:r>
         <w:lastRenderedPageBreak/>
         <w:t xml:space="preserve">Stalnaker, Robert. (1998). Belief revision in games: Forward and backward induction. </w:t>
@@ -41572,8 +41677,8 @@
       <w:pPr>
         <w:pStyle w:val="Bibliography"/>
       </w:pPr>
-      <w:bookmarkStart w:id="309" w:name="ref-Stalnaker1999"/>
-      <w:bookmarkEnd w:id="308"/>
+      <w:bookmarkStart w:id="324" w:name="ref-Stalnaker1999"/>
+      <w:bookmarkEnd w:id="323"/>
       <w:r>
         <w:t xml:space="preserve">Stalnaker, Robert. (1999). Extensive and strategic forms: Games and models for games. </w:t>
       </w:r>
@@ -41610,8 +41715,8 @@
       <w:pPr>
         <w:pStyle w:val="Bibliography"/>
       </w:pPr>
-      <w:bookmarkStart w:id="310" w:name="ref-Stanley2005"/>
-      <w:bookmarkEnd w:id="309"/>
+      <w:bookmarkStart w:id="325" w:name="ref-Stanley2005"/>
+      <w:bookmarkEnd w:id="324"/>
       <w:r>
         <w:t xml:space="preserve">Stanley, Jason. (2005). </w:t>
       </w:r>
@@ -41630,8 +41735,8 @@
       <w:pPr>
         <w:pStyle w:val="Bibliography"/>
       </w:pPr>
-      <w:bookmarkStart w:id="311" w:name="ref-Stanley2011"/>
-      <w:bookmarkEnd w:id="310"/>
+      <w:bookmarkStart w:id="326" w:name="ref-Stanley2011"/>
+      <w:bookmarkEnd w:id="325"/>
       <w:r>
         <w:t xml:space="preserve">Stanley, Jason. (2011). </w:t>
       </w:r>
@@ -41650,8 +41755,8 @@
       <w:pPr>
         <w:pStyle w:val="Bibliography"/>
       </w:pPr>
-      <w:bookmarkStart w:id="312" w:name="ref-Steglich-Petersen2024"/>
-      <w:bookmarkEnd w:id="311"/>
+      <w:bookmarkStart w:id="327" w:name="ref-Steglich-Petersen2024"/>
+      <w:bookmarkEnd w:id="326"/>
       <w:r>
         <w:t xml:space="preserve">Steglich-Petersen, Asbjørn. (forthcoming). An instrumentalist explanation of pragmatic encroachment. </w:t>
       </w:r>
@@ -41678,8 +41783,8 @@
       <w:pPr>
         <w:pStyle w:val="Bibliography"/>
       </w:pPr>
-      <w:bookmarkStart w:id="313" w:name="ref-Strevens2020"/>
-      <w:bookmarkEnd w:id="312"/>
+      <w:bookmarkStart w:id="328" w:name="ref-Strevens2020"/>
+      <w:bookmarkEnd w:id="327"/>
       <w:r>
         <w:t xml:space="preserve">Strevens, Michael. (2020). </w:t>
       </w:r>
@@ -41698,8 +41803,8 @@
       <w:pPr>
         <w:pStyle w:val="Bibliography"/>
       </w:pPr>
-      <w:bookmarkStart w:id="314" w:name="ref-Tucker2016"/>
-      <w:bookmarkEnd w:id="313"/>
+      <w:bookmarkStart w:id="329" w:name="ref-Tucker2016"/>
+      <w:bookmarkEnd w:id="328"/>
       <w:r>
         <w:t xml:space="preserve">Tucker, Chris. (2016). Satisficing and motivated submaximization (in the philosophy of religion). </w:t>
       </w:r>
@@ -41736,8 +41841,8 @@
       <w:pPr>
         <w:pStyle w:val="Bibliography"/>
       </w:pPr>
-      <w:bookmarkStart w:id="315" w:name="ref-Unger1975"/>
-      <w:bookmarkEnd w:id="314"/>
+      <w:bookmarkStart w:id="330" w:name="ref-Unger1975"/>
+      <w:bookmarkEnd w:id="329"/>
       <w:r>
         <w:t xml:space="preserve">Unger, Peter. (1975). </w:t>
       </w:r>
@@ -41756,8 +41861,8 @@
       <w:pPr>
         <w:pStyle w:val="Bibliography"/>
       </w:pPr>
-      <w:bookmarkStart w:id="316" w:name="ref-Weatherson2005-WEACWD"/>
-      <w:bookmarkEnd w:id="315"/>
+      <w:bookmarkStart w:id="331" w:name="ref-Weatherson2005-WEACWD"/>
+      <w:bookmarkEnd w:id="330"/>
       <w:r>
         <w:t xml:space="preserve">Weatherson, Brian. (2005a). Can We Do Without Pragmatic Encroachment? </w:t>
       </w:r>
@@ -41794,8 +41899,8 @@
       <w:pPr>
         <w:pStyle w:val="Bibliography"/>
       </w:pPr>
-      <w:bookmarkStart w:id="317" w:name="ref-Weatherson2005b"/>
-      <w:bookmarkEnd w:id="316"/>
+      <w:bookmarkStart w:id="332" w:name="ref-Weatherson2005b"/>
+      <w:bookmarkEnd w:id="331"/>
       <w:r>
         <w:t xml:space="preserve">Weatherson, Brian. (2005b). True, truer, truest. </w:t>
       </w:r>
@@ -41832,8 +41937,8 @@
       <w:pPr>
         <w:pStyle w:val="Bibliography"/>
       </w:pPr>
-      <w:bookmarkStart w:id="318" w:name="ref-Weatherson2011-WEADIR"/>
-      <w:bookmarkEnd w:id="317"/>
+      <w:bookmarkStart w:id="333" w:name="ref-Weatherson2011-WEADIR"/>
+      <w:bookmarkEnd w:id="332"/>
       <w:r>
         <w:t xml:space="preserve">Weatherson, Brian. (2011). Defending interest-relative invariantism. </w:t>
       </w:r>
@@ -41870,8 +41975,8 @@
       <w:pPr>
         <w:pStyle w:val="Bibliography"/>
       </w:pPr>
-      <w:bookmarkStart w:id="319" w:name="ref-Weatherson2012"/>
-      <w:bookmarkEnd w:id="318"/>
+      <w:bookmarkStart w:id="334" w:name="ref-Weatherson2012"/>
+      <w:bookmarkEnd w:id="333"/>
       <w:r>
         <w:t xml:space="preserve">Weatherson, Brian. (2012). Knowledge, bets and interests. In Jessica Brown &amp; Mikkel Gerken (Eds.), </w:t>
       </w:r>
@@ -41890,8 +41995,8 @@
       <w:pPr>
         <w:pStyle w:val="Bibliography"/>
       </w:pPr>
-      <w:bookmarkStart w:id="320" w:name="ref-Weatherson2015"/>
-      <w:bookmarkEnd w:id="319"/>
+      <w:bookmarkStart w:id="335" w:name="ref-Weatherson2015"/>
+      <w:bookmarkEnd w:id="334"/>
       <w:r>
         <w:t xml:space="preserve">Weatherson, Brian. (2015). Memory, belief and time. </w:t>
       </w:r>
@@ -41928,8 +42033,8 @@
       <w:pPr>
         <w:pStyle w:val="Bibliography"/>
       </w:pPr>
-      <w:bookmarkStart w:id="321" w:name="ref-Weatherson2016"/>
-      <w:bookmarkEnd w:id="320"/>
+      <w:bookmarkStart w:id="336" w:name="ref-Weatherson2016"/>
+      <w:bookmarkEnd w:id="335"/>
       <w:r>
         <w:t xml:space="preserve">Weatherson, Brian. (2016a). Games, beliefs and credences. </w:t>
       </w:r>
@@ -41966,8 +42071,8 @@
       <w:pPr>
         <w:pStyle w:val="Bibliography"/>
       </w:pPr>
-      <w:bookmarkStart w:id="322" w:name="ref-Weatherson2016-WEARTE"/>
-      <w:bookmarkEnd w:id="321"/>
+      <w:bookmarkStart w:id="337" w:name="ref-Weatherson2016-WEARTE"/>
+      <w:bookmarkEnd w:id="336"/>
       <w:r>
         <w:t xml:space="preserve">Weatherson, Brian. (2016b). Reply to eaton and pickavance. </w:t>
       </w:r>
@@ -41996,8 +42101,8 @@
       <w:pPr>
         <w:pStyle w:val="Bibliography"/>
       </w:pPr>
-      <w:bookmarkStart w:id="323" w:name="ref-Weatherson2017-WEAII"/>
-      <w:bookmarkEnd w:id="322"/>
+      <w:bookmarkStart w:id="338" w:name="ref-Weatherson2017-WEAII"/>
+      <w:bookmarkEnd w:id="337"/>
       <w:r>
         <w:lastRenderedPageBreak/>
         <w:t xml:space="preserve">Weatherson, Brian. (2017). Interest-relative invariantism. In Jonathan Ichikawa (Ed.), </w:t>
@@ -42017,8 +42122,8 @@
       <w:pPr>
         <w:pStyle w:val="Bibliography"/>
       </w:pPr>
-      <w:bookmarkStart w:id="324" w:name="ref-Weatherson2018-WEAIEA-2"/>
-      <w:bookmarkEnd w:id="323"/>
+      <w:bookmarkStart w:id="339" w:name="ref-Weatherson2018-WEAIEA-2"/>
+      <w:bookmarkEnd w:id="338"/>
       <w:r>
         <w:t xml:space="preserve">Weatherson, Brian. (2018). Interests, evidence and games. </w:t>
       </w:r>
@@ -42047,8 +42152,8 @@
       <w:pPr>
         <w:pStyle w:val="Bibliography"/>
       </w:pPr>
-      <w:bookmarkStart w:id="325" w:name="ref-Weatherson2019"/>
-      <w:bookmarkEnd w:id="324"/>
+      <w:bookmarkStart w:id="340" w:name="ref-Weatherson2019"/>
+      <w:bookmarkEnd w:id="339"/>
       <w:r>
         <w:t xml:space="preserve">Weatherson, Brian. (2019). </w:t>
       </w:r>
@@ -42067,8 +42172,8 @@
       <w:pPr>
         <w:pStyle w:val="Bibliography"/>
       </w:pPr>
-      <w:bookmarkStart w:id="326" w:name="ref-Weisberg2010"/>
-      <w:bookmarkEnd w:id="325"/>
+      <w:bookmarkStart w:id="341" w:name="ref-Weisberg2010"/>
+      <w:bookmarkEnd w:id="340"/>
       <w:r>
         <w:t xml:space="preserve">Weisberg, Jonathan. (2010). Bootstrapping in general. </w:t>
       </w:r>
@@ -42105,8 +42210,8 @@
       <w:pPr>
         <w:pStyle w:val="Bibliography"/>
       </w:pPr>
-      <w:bookmarkStart w:id="327" w:name="ref-Weisberg2013"/>
-      <w:bookmarkEnd w:id="326"/>
+      <w:bookmarkStart w:id="342" w:name="ref-Weisberg2013"/>
+      <w:bookmarkEnd w:id="341"/>
       <w:r>
         <w:t xml:space="preserve">Weisberg, Jonathan. (2013). Knowledge in action. </w:t>
       </w:r>
@@ -42143,8 +42248,8 @@
       <w:pPr>
         <w:pStyle w:val="Bibliography"/>
       </w:pPr>
-      <w:bookmarkStart w:id="328" w:name="ref-Weisberg2020"/>
-      <w:bookmarkEnd w:id="327"/>
+      <w:bookmarkStart w:id="343" w:name="ref-Weisberg2020"/>
+      <w:bookmarkEnd w:id="342"/>
       <w:r>
         <w:t xml:space="preserve">Weisberg, Jonathan. (2020). Belief in psyontology. </w:t>
       </w:r>
@@ -42163,8 +42268,8 @@
       <w:pPr>
         <w:pStyle w:val="Bibliography"/>
       </w:pPr>
-      <w:bookmarkStart w:id="329" w:name="ref-White2005-WHIEP"/>
-      <w:bookmarkEnd w:id="328"/>
+      <w:bookmarkStart w:id="344" w:name="ref-White2005-WHIEP"/>
+      <w:bookmarkEnd w:id="343"/>
       <w:r>
         <w:t xml:space="preserve">White, Roger. (2005). Epistemic permissiveness. </w:t>
       </w:r>
@@ -42201,8 +42306,8 @@
       <w:pPr>
         <w:pStyle w:val="Bibliography"/>
       </w:pPr>
-      <w:bookmarkStart w:id="330" w:name="ref-Williams1976"/>
-      <w:bookmarkEnd w:id="329"/>
+      <w:bookmarkStart w:id="345" w:name="ref-Williams1976"/>
+      <w:bookmarkEnd w:id="344"/>
       <w:r>
         <w:t xml:space="preserve">Williams, Peter. (1976). Indeterminate probabilities. In M. Przelecki, K. Szaniawski, &amp; R. Wojcicki (Eds.), </w:t>
       </w:r>
@@ -42221,8 +42326,8 @@
       <w:pPr>
         <w:pStyle w:val="Bibliography"/>
       </w:pPr>
-      <w:bookmarkStart w:id="331" w:name="ref-Williamson1994"/>
-      <w:bookmarkEnd w:id="330"/>
+      <w:bookmarkStart w:id="346" w:name="ref-Williamson1994"/>
+      <w:bookmarkEnd w:id="345"/>
       <w:r>
         <w:t xml:space="preserve">Williamson, Timothy. (1994). </w:t>
       </w:r>
@@ -42241,8 +42346,8 @@
       <w:pPr>
         <w:pStyle w:val="Bibliography"/>
       </w:pPr>
-      <w:bookmarkStart w:id="332" w:name="ref-Williamson2000"/>
-      <w:bookmarkEnd w:id="331"/>
+      <w:bookmarkStart w:id="347" w:name="ref-Williamson2000"/>
+      <w:bookmarkEnd w:id="346"/>
       <w:r>
         <w:t xml:space="preserve">Williamson, Timothy. (2000). </w:t>
       </w:r>
@@ -42261,8 +42366,8 @@
       <w:pPr>
         <w:pStyle w:val="Bibliography"/>
       </w:pPr>
-      <w:bookmarkStart w:id="333" w:name="ref-Williamson2005"/>
-      <w:bookmarkEnd w:id="332"/>
+      <w:bookmarkStart w:id="348" w:name="ref-Williamson2005"/>
+      <w:bookmarkEnd w:id="347"/>
       <w:r>
         <w:t xml:space="preserve">Williamson, Timothy. (2005). Contextualism, Subject-Sensitive Invariantism and Knowledge of Knowledge. </w:t>
       </w:r>
@@ -42299,8 +42404,8 @@
       <w:pPr>
         <w:pStyle w:val="Bibliography"/>
       </w:pPr>
-      <w:bookmarkStart w:id="334" w:name="ref-Williamson2007"/>
-      <w:bookmarkEnd w:id="333"/>
+      <w:bookmarkStart w:id="349" w:name="ref-Williamson2007"/>
+      <w:bookmarkEnd w:id="348"/>
       <w:r>
         <w:t xml:space="preserve">Williamson, Timothy. (2007). How probable is an infinite sequence of heads? </w:t>
       </w:r>
@@ -42337,8 +42442,8 @@
       <w:pPr>
         <w:pStyle w:val="Bibliography"/>
       </w:pPr>
-      <w:bookmarkStart w:id="335" w:name="ref-WilliamsonLofoten"/>
-      <w:bookmarkEnd w:id="334"/>
+      <w:bookmarkStart w:id="350" w:name="ref-WilliamsonLofoten"/>
+      <w:bookmarkEnd w:id="349"/>
       <w:r>
         <w:t xml:space="preserve">Williamson, Timothy. (2013). Gettier cases in epistemic logic. </w:t>
       </w:r>
@@ -42375,8 +42480,8 @@
       <w:pPr>
         <w:pStyle w:val="Bibliography"/>
       </w:pPr>
-      <w:bookmarkStart w:id="336" w:name="ref-Williamson2022"/>
-      <w:bookmarkEnd w:id="335"/>
+      <w:bookmarkStart w:id="351" w:name="ref-Williamson2022"/>
+      <w:bookmarkEnd w:id="350"/>
       <w:r>
         <w:t xml:space="preserve">Williamson, Timothy. (2022). Knowledge, credence, and the strength of belief. In Amy Flowerree &amp; Baron Reed (Eds.), </w:t>
       </w:r>
@@ -42395,8 +42500,8 @@
       <w:pPr>
         <w:pStyle w:val="Bibliography"/>
       </w:pPr>
-      <w:bookmarkStart w:id="337" w:name="ref-Wittgenstein1953"/>
-      <w:bookmarkEnd w:id="336"/>
+      <w:bookmarkStart w:id="352" w:name="ref-Wittgenstein1953"/>
+      <w:bookmarkEnd w:id="351"/>
       <w:r>
         <w:t xml:space="preserve">Wittgenstein, Ludwig. (1953). </w:t>
       </w:r>
@@ -42415,8 +42520,8 @@
       <w:pPr>
         <w:pStyle w:val="Bibliography"/>
       </w:pPr>
-      <w:bookmarkStart w:id="338" w:name="ref-Woodard2021"/>
-      <w:bookmarkEnd w:id="337"/>
+      <w:bookmarkStart w:id="353" w:name="ref-Woodard2021"/>
+      <w:bookmarkEnd w:id="352"/>
       <w:r>
         <w:t xml:space="preserve">Woodard, Elise. (2020). </w:t>
       </w:r>
@@ -42435,8 +42540,8 @@
       <w:pPr>
         <w:pStyle w:val="Bibliography"/>
       </w:pPr>
-      <w:bookmarkStart w:id="339" w:name="ref-Wright2002"/>
-      <w:bookmarkEnd w:id="338"/>
+      <w:bookmarkStart w:id="354" w:name="ref-Wright2002"/>
+      <w:bookmarkEnd w:id="353"/>
       <w:r>
         <w:lastRenderedPageBreak/>
         <w:t xml:space="preserve">Wright, Crispin. (2002). (Anti-)sceptics simple and subtle: G.e. Moore and john McDowell. </w:t>
@@ -42474,8 +42579,8 @@
       <w:pPr>
         <w:pStyle w:val="Bibliography"/>
       </w:pPr>
-      <w:bookmarkStart w:id="340" w:name="ref-Wright2018"/>
-      <w:bookmarkEnd w:id="339"/>
+      <w:bookmarkStart w:id="355" w:name="ref-Wright2018"/>
+      <w:bookmarkEnd w:id="354"/>
       <w:r>
         <w:t xml:space="preserve">Wright, Crispin. (2018). </w:t>
       </w:r>
@@ -42494,8 +42599,8 @@
       <w:pPr>
         <w:pStyle w:val="Bibliography"/>
       </w:pPr>
-      <w:bookmarkStart w:id="341" w:name="ref-Wu2024"/>
-      <w:bookmarkEnd w:id="340"/>
+      <w:bookmarkStart w:id="356" w:name="ref-Wu2024"/>
+      <w:bookmarkEnd w:id="355"/>
       <w:r>
         <w:t xml:space="preserve">Wu, Jenny Yi-Chen. (forthcoming). A defense of impurist permissivism (1st edition). </w:t>
       </w:r>
@@ -42522,8 +42627,8 @@
       <w:pPr>
         <w:pStyle w:val="Bibliography"/>
       </w:pPr>
-      <w:bookmarkStart w:id="342" w:name="ref-Yalcin2018"/>
-      <w:bookmarkEnd w:id="341"/>
+      <w:bookmarkStart w:id="357" w:name="ref-Yalcin2018"/>
+      <w:bookmarkEnd w:id="356"/>
       <w:r>
         <w:t xml:space="preserve">Yalcin, Seth. (2018). Belief as question-sensitive. </w:t>
       </w:r>
@@ -42560,8 +42665,8 @@
       <w:pPr>
         <w:pStyle w:val="Bibliography"/>
       </w:pPr>
-      <w:bookmarkStart w:id="343" w:name="ref-Yalcin2021"/>
-      <w:bookmarkEnd w:id="342"/>
+      <w:bookmarkStart w:id="358" w:name="ref-Yalcin2021"/>
+      <w:bookmarkEnd w:id="357"/>
       <w:r>
         <w:t xml:space="preserve">Yalcin, Seth. (2021). Fragmented but rational. In Christina Borgoni, Dirk Kindermann, &amp; Andrea Onofori (Eds.), </w:t>
       </w:r>
@@ -42580,8 +42685,8 @@
       <w:pPr>
         <w:pStyle w:val="Bibliography"/>
       </w:pPr>
-      <w:bookmarkStart w:id="344" w:name="ref-Ye2024"/>
-      <w:bookmarkEnd w:id="343"/>
+      <w:bookmarkStart w:id="359" w:name="ref-Ye2024"/>
+      <w:bookmarkEnd w:id="358"/>
       <w:r>
         <w:t xml:space="preserve">Ye, Ru. (forthcoming). Knowledge-action principles and threshold-impurism. </w:t>
       </w:r>
@@ -42608,8 +42713,8 @@
       <w:pPr>
         <w:pStyle w:val="Bibliography"/>
       </w:pPr>
-      <w:bookmarkStart w:id="345" w:name="ref-Zweber2016"/>
-      <w:bookmarkEnd w:id="344"/>
+      <w:bookmarkStart w:id="360" w:name="ref-Zweber2016"/>
+      <w:bookmarkEnd w:id="359"/>
       <w:r>
         <w:t xml:space="preserve">Zweber, Adam. (2016). Fallibilism, closure, and pragmatic encroachment. </w:t>
       </w:r>
@@ -42641,9 +42746,9 @@
           <w:t>10.1007/s11098-016-0631-5</w:t>
         </w:r>
       </w:hyperlink>
-      <w:bookmarkEnd w:id="151"/>
-      <w:bookmarkEnd w:id="153"/>
-      <w:bookmarkEnd w:id="345"/>
+      <w:bookmarkEnd w:id="166"/>
+      <w:bookmarkEnd w:id="168"/>
+      <w:bookmarkEnd w:id="360"/>
     </w:p>
     <w:sectPr>
       <w:headerReference w:type="even" r:id="rId128"/>
@@ -42776,7 +42881,7 @@
       </w:r>
     </w:p>
   </w:comment>
-  <w:comment w:id="12" w:author="Jonathan Ichikawa" w:date="2024-07-09T13:32:00Z" w:initials="JI">
+  <w:comment w:id="13" w:author="Jonathan Ichikawa" w:date="2024-07-09T13:32:00Z" w:initials="JI">
     <w:p>
       <w:pPr>
         <w:pStyle w:val="CommentText"/>
@@ -42792,7 +42897,7 @@
       </w:r>
     </w:p>
   </w:comment>
-  <w:comment w:id="15" w:author="Jonathan Ichikawa" w:date="2024-07-09T13:33:00Z" w:initials="JI">
+  <w:comment w:id="16" w:author="Jonathan Ichikawa" w:date="2024-07-09T13:33:00Z" w:initials="JI">
     <w:p>
       <w:pPr>
         <w:pStyle w:val="CommentText"/>
@@ -42808,7 +42913,7 @@
       </w:r>
     </w:p>
   </w:comment>
-  <w:comment w:id="16" w:author="Jonathan Ichikawa" w:date="2024-07-09T13:34:00Z" w:initials="JI">
+  <w:comment w:id="18" w:author="Jonathan Ichikawa" w:date="2024-07-09T13:34:00Z" w:initials="JI">
     <w:p>
       <w:pPr>
         <w:pStyle w:val="CommentText"/>
@@ -42824,7 +42929,7 @@
       </w:r>
     </w:p>
   </w:comment>
-  <w:comment w:id="20" w:author="Jonathan Ichikawa" w:date="2024-07-09T13:47:00Z" w:initials="JI">
+  <w:comment w:id="23" w:author="Jonathan Ichikawa" w:date="2024-07-09T13:47:00Z" w:initials="JI">
     <w:p>
       <w:pPr>
         <w:pStyle w:val="CommentText"/>
@@ -42840,7 +42945,7 @@
       </w:r>
     </w:p>
   </w:comment>
-  <w:comment w:id="28" w:author="Jonathan Ichikawa" w:date="2024-07-09T13:49:00Z" w:initials="JI">
+  <w:comment w:id="31" w:author="Jonathan Ichikawa" w:date="2024-07-09T13:49:00Z" w:initials="JI">
     <w:p>
       <w:pPr>
         <w:pStyle w:val="CommentText"/>
@@ -42876,7 +42981,7 @@
       </w:r>
     </w:p>
   </w:comment>
-  <w:comment w:id="31" w:author="Jonathan Ichikawa" w:date="2024-07-09T13:51:00Z" w:initials="JI">
+  <w:comment w:id="35" w:author="Jonathan Ichikawa" w:date="2024-07-09T13:51:00Z" w:initials="JI">
     <w:p>
       <w:pPr>
         <w:pStyle w:val="CommentText"/>
@@ -42892,7 +42997,7 @@
       </w:r>
     </w:p>
   </w:comment>
-  <w:comment w:id="34" w:author="Jonathan Ichikawa" w:date="2024-07-09T13:52:00Z" w:initials="JI">
+  <w:comment w:id="38" w:author="Jonathan Ichikawa" w:date="2024-07-09T13:52:00Z" w:initials="JI">
     <w:p>
       <w:pPr>
         <w:pStyle w:val="CommentText"/>
@@ -42911,7 +43016,7 @@
       </w:r>
     </w:p>
   </w:comment>
-  <w:comment w:id="35" w:author="Jonathan Ichikawa" w:date="2024-07-09T13:56:00Z" w:initials="JI">
+  <w:comment w:id="40" w:author="Jonathan Ichikawa" w:date="2024-07-09T13:56:00Z" w:initials="JI">
     <w:p>
       <w:pPr>
         <w:pStyle w:val="CommentText"/>
@@ -42927,7 +43032,7 @@
       </w:r>
     </w:p>
   </w:comment>
-  <w:comment w:id="36" w:author="Jonathan Ichikawa" w:date="2024-07-09T13:57:00Z" w:initials="JI">
+  <w:comment w:id="41" w:author="Jonathan Ichikawa" w:date="2024-07-09T13:57:00Z" w:initials="JI">
     <w:p>
       <w:pPr>
         <w:pStyle w:val="CommentText"/>
@@ -42943,7 +43048,7 @@
       </w:r>
     </w:p>
   </w:comment>
-  <w:comment w:id="38" w:author="Jonathan Ichikawa" w:date="2024-07-09T13:59:00Z" w:initials="JI">
+  <w:comment w:id="43" w:author="Jonathan Ichikawa" w:date="2024-07-09T13:59:00Z" w:initials="JI">
     <w:p>
       <w:pPr>
         <w:pStyle w:val="CommentText"/>
@@ -42959,7 +43064,7 @@
       </w:r>
     </w:p>
   </w:comment>
-  <w:comment w:id="54" w:author="Jonathan Ichikawa" w:date="2024-07-09T14:00:00Z" w:initials="JI">
+  <w:comment w:id="61" w:author="Jonathan Ichikawa" w:date="2024-07-09T14:00:00Z" w:initials="JI">
     <w:p>
       <w:pPr>
         <w:pStyle w:val="CommentText"/>
@@ -42975,7 +43080,7 @@
       </w:r>
     </w:p>
   </w:comment>
-  <w:comment w:id="60" w:author="Jonathan Ichikawa" w:date="2024-07-09T14:01:00Z" w:initials="JI">
+  <w:comment w:id="68" w:author="Jonathan Ichikawa" w:date="2024-07-09T14:01:00Z" w:initials="JI">
     <w:p>
       <w:pPr>
         <w:pStyle w:val="CommentText"/>
@@ -42991,7 +43096,7 @@
       </w:r>
     </w:p>
   </w:comment>
-  <w:comment w:id="61" w:author="Jonathan Ichikawa" w:date="2024-07-09T14:01:00Z" w:initials="JI">
+  <w:comment w:id="69" w:author="Jonathan Ichikawa" w:date="2024-07-09T14:01:00Z" w:initials="JI">
     <w:p>
       <w:pPr>
         <w:pStyle w:val="CommentText"/>
@@ -43007,7 +43112,7 @@
       </w:r>
     </w:p>
   </w:comment>
-  <w:comment w:id="66" w:author="Jonathan Ichikawa" w:date="2024-07-09T14:04:00Z" w:initials="JI">
+  <w:comment w:id="74" w:author="Jonathan Ichikawa" w:date="2024-07-09T14:04:00Z" w:initials="JI">
     <w:p>
       <w:pPr>
         <w:pStyle w:val="CommentText"/>
@@ -43023,7 +43128,7 @@
       </w:r>
     </w:p>
   </w:comment>
-  <w:comment w:id="68" w:author="Jonathan Ichikawa" w:date="2024-07-09T14:06:00Z" w:initials="JI">
+  <w:comment w:id="78" w:author="Jonathan Ichikawa" w:date="2024-07-09T14:06:00Z" w:initials="JI">
     <w:p>
       <w:pPr>
         <w:pStyle w:val="CommentText"/>
@@ -43039,7 +43144,7 @@
       </w:r>
     </w:p>
   </w:comment>
-  <w:comment w:id="76" w:author="Jonathan Ichikawa" w:date="2024-07-09T14:07:00Z" w:initials="JI">
+  <w:comment w:id="87" w:author="Jonathan Ichikawa" w:date="2024-07-09T14:07:00Z" w:initials="JI">
     <w:p>
       <w:pPr>
         <w:pStyle w:val="CommentText"/>
@@ -43055,7 +43160,7 @@
       </w:r>
     </w:p>
   </w:comment>
-  <w:comment w:id="83" w:author="Jonathan Ichikawa" w:date="2024-07-09T14:11:00Z" w:initials="JI">
+  <w:comment w:id="95" w:author="Jonathan Ichikawa" w:date="2024-07-09T14:11:00Z" w:initials="JI">
     <w:p>
       <w:pPr>
         <w:pStyle w:val="CommentText"/>
@@ -43071,7 +43176,7 @@
       </w:r>
     </w:p>
   </w:comment>
-  <w:comment w:id="85" w:author="Jonathan Ichikawa" w:date="2024-07-09T14:13:00Z" w:initials="JI">
+  <w:comment w:id="97" w:author="Jonathan Ichikawa" w:date="2024-07-09T14:13:00Z" w:initials="JI">
     <w:p>
       <w:pPr>
         <w:pStyle w:val="CommentText"/>
@@ -43090,7 +43195,7 @@
       </w:r>
     </w:p>
   </w:comment>
-  <w:comment w:id="87" w:author="Jonathan Ichikawa" w:date="2024-07-09T15:39:00Z" w:initials="JI">
+  <w:comment w:id="100" w:author="Jonathan Ichikawa" w:date="2024-07-09T15:39:00Z" w:initials="JI">
     <w:p>
       <w:pPr>
         <w:pStyle w:val="CommentText"/>
@@ -43106,7 +43211,7 @@
       </w:r>
     </w:p>
   </w:comment>
-  <w:comment w:id="90" w:author="Jonathan Ichikawa" w:date="2024-07-09T15:40:00Z" w:initials="JI">
+  <w:comment w:id="103" w:author="Jonathan Ichikawa" w:date="2024-07-09T15:40:00Z" w:initials="JI">
     <w:p>
       <w:pPr>
         <w:pStyle w:val="CommentText"/>
@@ -43122,7 +43227,7 @@
       </w:r>
     </w:p>
   </w:comment>
-  <w:comment w:id="91" w:author="Jonathan Ichikawa" w:date="2024-07-09T15:41:00Z" w:initials="JI">
+  <w:comment w:id="104" w:author="Jonathan Ichikawa" w:date="2024-07-09T15:41:00Z" w:initials="JI">
     <w:p>
       <w:pPr>
         <w:pStyle w:val="CommentText"/>
@@ -43138,7 +43243,7 @@
       </w:r>
     </w:p>
   </w:comment>
-  <w:comment w:id="93" w:author="Jonathan Ichikawa" w:date="2024-07-09T15:42:00Z" w:initials="JI">
+  <w:comment w:id="106" w:author="Jonathan Ichikawa" w:date="2024-07-09T15:42:00Z" w:initials="JI">
     <w:p>
       <w:pPr>
         <w:pStyle w:val="CommentText"/>
@@ -43154,7 +43259,7 @@
       </w:r>
     </w:p>
   </w:comment>
-  <w:comment w:id="97" w:author="Jonathan Ichikawa" w:date="2024-07-09T15:42:00Z" w:initials="JI">
+  <w:comment w:id="111" w:author="Jonathan Ichikawa" w:date="2024-07-09T15:42:00Z" w:initials="JI">
     <w:p>
       <w:pPr>
         <w:pStyle w:val="CommentText"/>
@@ -43170,7 +43275,7 @@
       </w:r>
     </w:p>
   </w:comment>
-  <w:comment w:id="101" w:author="Jonathan Ichikawa" w:date="2024-07-09T15:43:00Z" w:initials="JI">
+  <w:comment w:id="115" w:author="Jonathan Ichikawa" w:date="2024-07-09T15:43:00Z" w:initials="JI">
     <w:p>
       <w:pPr>
         <w:pStyle w:val="CommentText"/>
@@ -43196,7 +43301,7 @@
       </w:r>
     </w:p>
   </w:comment>
-  <w:comment w:id="102" w:author="Jonathan Ichikawa" w:date="2024-07-09T15:43:00Z" w:initials="JI">
+  <w:comment w:id="116" w:author="Jonathan Ichikawa" w:date="2024-07-09T15:43:00Z" w:initials="JI">
     <w:p>
       <w:pPr>
         <w:pStyle w:val="CommentText"/>
@@ -43212,7 +43317,7 @@
       </w:r>
     </w:p>
   </w:comment>
-  <w:comment w:id="104" w:author="Jonathan Ichikawa" w:date="2024-07-09T15:44:00Z" w:initials="JI">
+  <w:comment w:id="119" w:author="Jonathan Ichikawa" w:date="2024-07-09T15:44:00Z" w:initials="JI">
     <w:p>
       <w:pPr>
         <w:pStyle w:val="CommentText"/>
@@ -43228,7 +43333,7 @@
       </w:r>
     </w:p>
   </w:comment>
-  <w:comment w:id="105" w:author="Jonathan Ichikawa" w:date="2024-07-09T15:44:00Z" w:initials="JI">
+  <w:comment w:id="120" w:author="Jonathan Ichikawa" w:date="2024-07-09T15:44:00Z" w:initials="JI">
     <w:p>
       <w:pPr>
         <w:pStyle w:val="CommentText"/>
@@ -43244,7 +43349,7 @@
       </w:r>
     </w:p>
   </w:comment>
-  <w:comment w:id="106" w:author="Jonathan Ichikawa" w:date="2024-07-09T15:44:00Z" w:initials="JI">
+  <w:comment w:id="121" w:author="Jonathan Ichikawa" w:date="2024-07-09T15:44:00Z" w:initials="JI">
     <w:p>
       <w:pPr>
         <w:pStyle w:val="CommentText"/>
@@ -43260,7 +43365,7 @@
       </w:r>
     </w:p>
   </w:comment>
-  <w:comment w:id="120" w:author="Jonathan Ichikawa" w:date="2024-07-09T15:52:00Z" w:initials="JI">
+  <w:comment w:id="135" w:author="Jonathan Ichikawa" w:date="2024-07-09T15:52:00Z" w:initials="JI">
     <w:p>
       <w:pPr>
         <w:pStyle w:val="CommentText"/>
@@ -43276,7 +43381,7 @@
       </w:r>
     </w:p>
   </w:comment>
-  <w:comment w:id="141" w:author="Jonathan Ichikawa" w:date="2024-07-09T15:53:00Z" w:initials="JI">
+  <w:comment w:id="156" w:author="Jonathan Ichikawa" w:date="2024-07-09T15:53:00Z" w:initials="JI">
     <w:p>
       <w:pPr>
         <w:pStyle w:val="CommentText"/>
@@ -43303,34 +43408,34 @@
   <w15:commentEx w15:paraId="4B33BCA7" w15:done="1"/>
   <w15:commentEx w15:paraId="5561B685" w15:done="1"/>
   <w15:commentEx w15:paraId="252228F4" w15:done="1"/>
-  <w15:commentEx w15:paraId="7F896BA6" w15:done="0"/>
-  <w15:commentEx w15:paraId="3DA8782B" w15:done="0"/>
+  <w15:commentEx w15:paraId="7F896BA6" w15:done="1"/>
+  <w15:commentEx w15:paraId="3DA8782B" w15:done="1"/>
   <w15:commentEx w15:paraId="5ED05F08" w15:done="0"/>
-  <w15:commentEx w15:paraId="046A94B0" w15:done="0"/>
-  <w15:commentEx w15:paraId="2DD6707B" w15:done="0"/>
-  <w15:commentEx w15:paraId="1E052A51" w15:done="0"/>
-  <w15:commentEx w15:paraId="1BF900B5" w15:done="0"/>
-  <w15:commentEx w15:paraId="73B583B7" w15:done="0"/>
-  <w15:commentEx w15:paraId="7521D465" w15:done="0"/>
-  <w15:commentEx w15:paraId="7A59FD61" w15:done="0"/>
-  <w15:commentEx w15:paraId="157B2084" w15:done="0"/>
-  <w15:commentEx w15:paraId="6F290CF8" w15:done="0"/>
-  <w15:commentEx w15:paraId="0211ABB6" w15:done="0"/>
-  <w15:commentEx w15:paraId="2EB97B2C" w15:done="0"/>
-  <w15:commentEx w15:paraId="7CDCFC82" w15:done="0"/>
-  <w15:commentEx w15:paraId="5D68138A" w15:done="0"/>
-  <w15:commentEx w15:paraId="34908267" w15:done="0"/>
-  <w15:commentEx w15:paraId="457BD6E8" w15:done="0"/>
-  <w15:commentEx w15:paraId="40BA7C6C" w15:done="0"/>
+  <w15:commentEx w15:paraId="046A94B0" w15:done="1"/>
+  <w15:commentEx w15:paraId="2DD6707B" w15:done="1"/>
+  <w15:commentEx w15:paraId="1E052A51" w15:done="1"/>
+  <w15:commentEx w15:paraId="1BF900B5" w15:done="1"/>
+  <w15:commentEx w15:paraId="73B583B7" w15:done="1"/>
+  <w15:commentEx w15:paraId="7521D465" w15:done="1"/>
+  <w15:commentEx w15:paraId="7A59FD61" w15:done="1"/>
+  <w15:commentEx w15:paraId="157B2084" w15:done="1"/>
+  <w15:commentEx w15:paraId="6F290CF8" w15:done="1"/>
+  <w15:commentEx w15:paraId="0211ABB6" w15:done="1"/>
+  <w15:commentEx w15:paraId="2EB97B2C" w15:done="1"/>
+  <w15:commentEx w15:paraId="7CDCFC82" w15:done="1"/>
+  <w15:commentEx w15:paraId="5D68138A" w15:done="1"/>
+  <w15:commentEx w15:paraId="34908267" w15:done="1"/>
+  <w15:commentEx w15:paraId="457BD6E8" w15:done="1"/>
+  <w15:commentEx w15:paraId="40BA7C6C" w15:done="1"/>
   <w15:commentEx w15:paraId="20439150" w15:done="0"/>
-  <w15:commentEx w15:paraId="1534B0BA" w15:done="0"/>
+  <w15:commentEx w15:paraId="1534B0BA" w15:done="1"/>
   <w15:commentEx w15:paraId="48AE937E" w15:done="1"/>
   <w15:commentEx w15:paraId="68C2EBEE" w15:done="0"/>
-  <w15:commentEx w15:paraId="7786FDC3" w15:done="0"/>
-  <w15:commentEx w15:paraId="0F089E77" w15:done="0"/>
+  <w15:commentEx w15:paraId="7786FDC3" w15:done="1"/>
+  <w15:commentEx w15:paraId="0F089E77" w15:done="1"/>
   <w15:commentEx w15:paraId="249B5754" w15:done="1"/>
-  <w15:commentEx w15:paraId="5D09D081" w15:done="0"/>
-  <w15:commentEx w15:paraId="0B3F6580" w15:done="0"/>
+  <w15:commentEx w15:paraId="5D09D081" w15:done="1"/>
+  <w15:commentEx w15:paraId="0B3F6580" w15:done="1"/>
   <w15:commentEx w15:paraId="43B29EEB" w15:done="1"/>
   <w15:commentEx w15:paraId="05D11F13" w15:done="0"/>
   <w15:commentEx w15:paraId="01021209" w15:done="1"/>

</xml_diff>

<commit_message>
Added a para to chapter 5
</commit_message>
<xml_diff>
--- a/Knowledge-ji comments.docx
+++ b/Knowledge-ji comments.docx
@@ -18567,7 +18567,15 @@
         <w:pStyle w:val="FirstParagraph"/>
       </w:pPr>
       <w:r>
-        <w:t xml:space="preserve">They show if you add this principle and nothing else to a natural theory of knowledge, you get a theory where a person can know </w:t>
+        <w:t xml:space="preserve">They show if you add this principle and nothing else to a natural theory of knowledge, </w:t>
+      </w:r>
+      <w:bookmarkStart w:id="106" w:name="_Hlk176445388"/>
+      <w:r>
+        <w:t xml:space="preserve">you get a theory where a person </w:t>
+      </w:r>
+      <w:bookmarkEnd w:id="106"/>
+      <w:r>
+        <w:t xml:space="preserve">can know </w:t>
       </w:r>
       <w:r>
         <w:rPr>
@@ -18589,7 +18597,7 @@
       <w:r>
         <w:t xml:space="preserve"> but </w:t>
       </w:r>
-      <w:commentRangeStart w:id="106"/>
+      <w:commentRangeStart w:id="107"/>
       <w:proofErr w:type="spellStart"/>
       <w:r>
         <w:t>not</w:t>
@@ -18601,13 +18609,13 @@
         </w:rPr>
         <w:t>p</w:t>
       </w:r>
-      <w:commentRangeEnd w:id="106"/>
+      <w:commentRangeEnd w:id="107"/>
       <w:proofErr w:type="spellEnd"/>
       <w:r>
         <w:rPr>
           <w:rStyle w:val="CommentReference"/>
         </w:rPr>
-        <w:commentReference w:id="106"/>
+        <w:commentReference w:id="107"/>
       </w:r>
       <w:r>
         <w:t>. Further, they argue that the natural ways to modify IRT to avoid this result make the theory implausibly sceptical. The various ways I’ve defended IRT over the years are not vulnerable to the first objection, since I was always careful to avoid this kind of closure failure. But they were vulnerable to the second objection, since they did lead to some very sceptical results in the cases that Zweber, and Anderson and Hawthorne, discuss. So the point of this chapter is to describe a version of IRT that avoids their challenge.</w:t>
@@ -18625,7 +18633,7 @@
       <w:pPr>
         <w:pStyle w:val="Heading2"/>
       </w:pPr>
-      <w:bookmarkStart w:id="107" w:name="sec-frankielee"/>
+      <w:bookmarkStart w:id="108" w:name="sec-frankielee"/>
       <w:r>
         <w:lastRenderedPageBreak/>
         <w:t>6.1 An Example</w:t>
@@ -20015,8 +20023,8 @@
       <w:pPr>
         <w:pStyle w:val="Heading2"/>
       </w:pPr>
-      <w:bookmarkStart w:id="108" w:name="sec-tiesresponse"/>
-      <w:bookmarkEnd w:id="107"/>
+      <w:bookmarkStart w:id="109" w:name="sec-tiesresponse"/>
+      <w:bookmarkEnd w:id="108"/>
       <w:r>
         <w:t>6.2 Responding to the Challenge, Quickly</w:t>
       </w:r>
@@ -20172,8 +20180,8 @@
       <w:pPr>
         <w:pStyle w:val="Heading2"/>
       </w:pPr>
-      <w:bookmarkStart w:id="109" w:name="sec-backearth"/>
-      <w:bookmarkEnd w:id="108"/>
+      <w:bookmarkStart w:id="110" w:name="sec-backearth"/>
+      <w:bookmarkEnd w:id="109"/>
       <w:r>
         <w:lastRenderedPageBreak/>
         <w:t>6.3 Back to Earth</w:t>
@@ -20215,24 +20223,24 @@
         <w:lastRenderedPageBreak/>
         <w:t xml:space="preserve">milk. The milk bottles have sell-by dates </w:t>
       </w:r>
-      <w:bookmarkStart w:id="110" w:name="_Hlk176292476"/>
+      <w:bookmarkStart w:id="111" w:name="_Hlk176292476"/>
       <w:r>
         <w:t>printed in big letters</w:t>
       </w:r>
-      <w:bookmarkEnd w:id="110"/>
+      <w:bookmarkEnd w:id="111"/>
       <w:r>
         <w:t xml:space="preserve"> on the front.</w:t>
       </w:r>
-      <w:commentRangeStart w:id="111"/>
+      <w:commentRangeStart w:id="112"/>
       <w:r>
         <w:t xml:space="preserve"> </w:t>
       </w:r>
-      <w:commentRangeEnd w:id="111"/>
+      <w:commentRangeEnd w:id="112"/>
       <w:r>
         <w:rPr>
           <w:rStyle w:val="CommentReference"/>
         </w:rPr>
-        <w:commentReference w:id="111"/>
+        <w:commentReference w:id="112"/>
       </w:r>
       <w:r>
         <w:rPr>
@@ -20276,8 +20284,8 @@
       <w:pPr>
         <w:pStyle w:val="Heading2"/>
       </w:pPr>
-      <w:bookmarkStart w:id="112" w:name="sec-supermarketquestions"/>
-      <w:bookmarkEnd w:id="109"/>
+      <w:bookmarkStart w:id="113" w:name="sec-supermarketquestions"/>
+      <w:bookmarkEnd w:id="110"/>
       <w:r>
         <w:t>6.4 I Have Questions</w:t>
       </w:r>
@@ -20392,8 +20400,8 @@
       <w:pPr>
         <w:pStyle w:val="Heading2"/>
       </w:pPr>
-      <w:bookmarkStart w:id="113" w:name="sec-satisfied"/>
-      <w:bookmarkEnd w:id="112"/>
+      <w:bookmarkStart w:id="114" w:name="sec-satisfied"/>
+      <w:bookmarkEnd w:id="113"/>
       <w:r>
         <w:t>6.5 You’ll Never Be Satisfied (If You Try to Maximise)</w:t>
       </w:r>
@@ -20523,8 +20531,8 @@
       <w:pPr>
         <w:pStyle w:val="Heading2"/>
       </w:pPr>
-      <w:bookmarkStart w:id="114" w:name="sec-deliberationcosts"/>
-      <w:bookmarkEnd w:id="113"/>
+      <w:bookmarkStart w:id="115" w:name="sec-deliberationcosts"/>
+      <w:bookmarkEnd w:id="114"/>
       <w:r>
         <w:t>6.6 Deliberation Costs and Infinite Regresses</w:t>
       </w:r>
@@ -20838,19 +20846,19 @@
       <w:r>
         <w:t>What Conlisk doesn’t add is that they might suggest that there is a regress worry for any attempt to add informational constraints. Imagine that inside one of these models, an agent is deciding what to have for dinner. Let Q be the initial optimisation problem as the Martians see it. That is, Q is the problem of finding the best outcome, the best dinner, given full knowledge of the situation, but the actual computational limitations of the agent. Then we suggest that we should also account for the informational limitations. Let’s see if this will work, they say. Let I be the function that transforms a problem into one that is sensitive to the informational limitations of the agent. But if we’re really sensitive to informational limitations, we should note that I(Q) is also a problem the agent has to solve under conditions of less than full information.</w:t>
       </w:r>
-      <w:commentRangeStart w:id="115"/>
+      <w:commentRangeStart w:id="116"/>
       <w:r>
         <w:rPr>
           <w:rStyle w:val="FootnoteReference"/>
         </w:rPr>
         <w:footnoteReference w:id="62"/>
       </w:r>
-      <w:commentRangeEnd w:id="115"/>
+      <w:commentRangeEnd w:id="116"/>
       <w:r>
         <w:rPr>
           <w:rStyle w:val="CommentReference"/>
         </w:rPr>
-        <w:commentReference w:id="115"/>
+        <w:commentReference w:id="116"/>
       </w:r>
       <w:r>
         <w:t xml:space="preserve"> So the </w:t>
@@ -20941,7 +20949,7 @@
       <w:pPr>
         <w:pStyle w:val="BodyText"/>
       </w:pPr>
-      <w:commentRangeStart w:id="116"/>
+      <w:commentRangeStart w:id="117"/>
       <w:r>
         <w:t xml:space="preserve">Both the human and the Martian arguments look good to me. We should add in both computational and informational limitations into our model of the ideal agent. But note something else that comes from thinking about these Jackson cases. In solving a limitation sensitive problem, we aren’t trying to approximate a solution to the </w:t>
       </w:r>
@@ -20949,12 +20957,12 @@
         <w:lastRenderedPageBreak/>
         <w:t>limination insensitive problem. This is part of why the regress can stop here. To solve F(X), we don’t have to solve X, and then see how close the various computationally feasible solutions get to this solution. That’s true in general because of Jackson cases, but it’s especially true when X is itself a complex problem. In trying to solve F(I(O)), i.e., I(F(O)), we aren’t trying to maximise expected value, and then approximate that solution given computational limitations. Nor are we trying to be optimal by Martian standards (i.e., solve F(O)), then approximate that given informational limitations. We’re just trying to get as good an outcome as we can, given our limitations. Doing that does not require solving any iterated problem about how well we can solve F(I(O)) given various limitations, any more than rationally picking berries requires drawing Marshallian curves.</w:t>
       </w:r>
-      <w:commentRangeEnd w:id="116"/>
+      <w:commentRangeEnd w:id="117"/>
       <w:r>
         <w:rPr>
           <w:rStyle w:val="CommentReference"/>
         </w:rPr>
-        <w:commentReference w:id="116"/>
+        <w:commentReference w:id="117"/>
       </w:r>
     </w:p>
     <w:p>
@@ -21013,8 +21021,8 @@
       <w:pPr>
         <w:pStyle w:val="Heading2"/>
       </w:pPr>
-      <w:bookmarkStart w:id="117" w:name="sec-ignorancebliss"/>
-      <w:bookmarkEnd w:id="114"/>
+      <w:bookmarkStart w:id="118" w:name="sec-ignorancebliss"/>
+      <w:bookmarkEnd w:id="115"/>
       <w:r>
         <w:t>6.7 Ignorance is Bliss</w:t>
       </w:r>
@@ -21059,15 +21067,15 @@
       <w:r>
         <w:t xml:space="preserve">This chapter started with the problem that cases like Frankie Lee’s seemed to lead to rampant scepticism given pragmatic theories like IRT. The solution to this problem was more pragmatism. Rational choosers typically do not use a model where the probability of a forgery or contamination is 0.99999. This model is more trouble than it’s worth, since there is no actionable difference between it and one where the probability is 1. In cases where one can do something about the risk, like taking the plastic banknote, or checking inside the egg carton, is is often worthwhile to do something. And in those cases, but </w:t>
       </w:r>
-      <w:bookmarkStart w:id="118" w:name="_Hlk176292407"/>
+      <w:bookmarkStart w:id="119" w:name="_Hlk176292407"/>
       <w:r>
         <w:t>only those cases</w:t>
       </w:r>
-      <w:bookmarkEnd w:id="118"/>
+      <w:bookmarkEnd w:id="119"/>
       <w:r>
         <w:t xml:space="preserve">, IRT does have sceptical consequences. </w:t>
       </w:r>
-      <w:commentRangeStart w:id="119"/>
+      <w:commentRangeStart w:id="120"/>
       <w:r>
         <w:t xml:space="preserve">In </w:t>
       </w:r>
@@ -21079,12 +21087,12 @@
       <w:r>
         <w:t xml:space="preserve"> However</w:t>
       </w:r>
-      <w:commentRangeEnd w:id="119"/>
+      <w:commentRangeEnd w:id="120"/>
       <w:r>
         <w:rPr>
           <w:rStyle w:val="CommentReference"/>
         </w:rPr>
-        <w:commentReference w:id="119"/>
+        <w:commentReference w:id="120"/>
       </w:r>
       <w:r>
         <w:t>, if there is something to do about the differences between nearly 1 and 1, such as with plastic banknotes or looking inside an egg carton, then the more complex model should be used. In general, the simpler model is the best choice, and when it is, IRT is consistent with the chooser having a lot of knowledge.</w:t>
@@ -21106,16 +21114,16 @@
       <w:r>
         <w:t xml:space="preserve">On the other hand, David doesn’t know the eggs aren’t cracked. The toy model that says </w:t>
       </w:r>
-      <w:commentRangeStart w:id="120"/>
+      <w:commentRangeStart w:id="121"/>
       <w:r>
         <w:t>all available eggs on uncracked is bad.</w:t>
       </w:r>
-      <w:commentRangeEnd w:id="120"/>
+      <w:commentRangeEnd w:id="121"/>
       <w:r>
         <w:rPr>
           <w:rStyle w:val="CommentReference"/>
         </w:rPr>
-        <w:commentReference w:id="120"/>
+        <w:commentReference w:id="121"/>
       </w:r>
       <w:r>
         <w:t xml:space="preserve"> It isn’t bad because it’s wrong. It’s bad because there is a model that will yield better long run results even once we account for its complexity. That’s the model that says that only eggs that have been visually inspected are certain to be uncracked; all other eggs are at best probably uncracked. So David doesn’t know the eggs aren’t cracked. And note this would be true even if improvements in the supply chain made the probability of cracked eggs much lower than it is today. What matters in the canned goods case is not just that the risk of contamination is low, it’s also that there isn’t anything to do about it. As long as it remains easy to flip the lid of egg cartons to check whether they are cracked, it will be hard to know without flipping they aren’t cracked.</w:t>
@@ -21140,16 +21148,16 @@
         <w:lastRenderedPageBreak/>
         <w:t xml:space="preserve">worth checking that you aren’t buying milk that expires tomorrow. </w:t>
       </w:r>
-      <w:commentRangeStart w:id="121"/>
+      <w:commentRangeStart w:id="122"/>
       <w:r>
         <w:t>So before you check, you don’t know that the milk you pick up doesn’t expire tomorrow. (And, like in the eggs case, that’s true even if the shop very very rarely sells milk that close to the expiry date.) But there is no way to check whether a particular unexpired milk has gone bad. You can’t easily open a milk bottle in the supermarket and smell it, for example. So that’s the kind of rare and uncheckable problem that the sensible chooser will ignore. Their toy model will include that in a well functioning store, all milk that is well away from the expiry date is safe. So once they’ve checked the expiry date, they know it is safe (assuming it is safe).</w:t>
       </w:r>
-      <w:commentRangeEnd w:id="121"/>
+      <w:commentRangeEnd w:id="122"/>
       <w:r>
         <w:rPr>
           <w:rStyle w:val="CommentReference"/>
         </w:rPr>
-        <w:commentReference w:id="121"/>
+        <w:commentReference w:id="122"/>
       </w:r>
     </w:p>
     <w:p>
@@ -21181,9 +21189,9 @@
       <w:pPr>
         <w:pStyle w:val="Heading1"/>
       </w:pPr>
-      <w:bookmarkStart w:id="122" w:name="sec-changes"/>
+      <w:bookmarkStart w:id="123" w:name="sec-changes"/>
       <w:bookmarkEnd w:id="105"/>
-      <w:bookmarkEnd w:id="117"/>
+      <w:bookmarkEnd w:id="118"/>
       <w:r>
         <w:lastRenderedPageBreak/>
         <w:t>7. Changes</w:t>
@@ -21269,7 +21277,7 @@
       <w:pPr>
         <w:pStyle w:val="Heading2"/>
       </w:pPr>
-      <w:bookmarkStart w:id="123" w:name="sec-overview"/>
+      <w:bookmarkStart w:id="124" w:name="sec-overview"/>
       <w:r>
         <w:lastRenderedPageBreak/>
         <w:t>7.1 Overview of Replies</w:t>
@@ -21378,8 +21386,8 @@
       <w:pPr>
         <w:pStyle w:val="Heading2"/>
       </w:pPr>
-      <w:bookmarkStart w:id="124" w:name="sec-gettier"/>
-      <w:bookmarkEnd w:id="123"/>
+      <w:bookmarkStart w:id="125" w:name="sec-gettier"/>
+      <w:bookmarkEnd w:id="124"/>
       <w:r>
         <w:t>7.2 So Long JTB</w:t>
       </w:r>
@@ -22252,8 +22260,8 @@
       <w:pPr>
         <w:pStyle w:val="Heading2"/>
       </w:pPr>
-      <w:bookmarkStart w:id="125" w:name="sec-building"/>
-      <w:bookmarkEnd w:id="124"/>
+      <w:bookmarkStart w:id="126" w:name="sec-building"/>
+      <w:bookmarkEnd w:id="125"/>
       <w:r>
         <w:t>7.3 Making Up Knowledge</w:t>
       </w:r>
@@ -22498,8 +22506,8 @@
       <w:pPr>
         <w:pStyle w:val="Heading2"/>
       </w:pPr>
-      <w:bookmarkStart w:id="126" w:name="sec-das"/>
-      <w:bookmarkEnd w:id="125"/>
+      <w:bookmarkStart w:id="127" w:name="sec-das"/>
+      <w:bookmarkEnd w:id="126"/>
       <w:r>
         <w:t>7.4 Every Theory is Interest-Relative</w:t>
       </w:r>
@@ -22617,9 +22625,9 @@
       <w:pPr>
         <w:pStyle w:val="Heading1"/>
       </w:pPr>
-      <w:bookmarkStart w:id="127" w:name="sec-ratbel"/>
-      <w:bookmarkEnd w:id="122"/>
-      <w:bookmarkEnd w:id="126"/>
+      <w:bookmarkStart w:id="128" w:name="sec-ratbel"/>
+      <w:bookmarkEnd w:id="123"/>
+      <w:bookmarkEnd w:id="127"/>
       <w:r>
         <w:lastRenderedPageBreak/>
         <w:t>8. Rationality</w:t>
@@ -22667,7 +22675,7 @@
       <w:pPr>
         <w:pStyle w:val="Heading2"/>
       </w:pPr>
-      <w:bookmarkStart w:id="128" w:name="sec-atomism"/>
+      <w:bookmarkStart w:id="129" w:name="sec-atomism"/>
       <w:r>
         <w:t>8.1 Atomism about Rational Belief</w:t>
       </w:r>
@@ -23384,8 +23392,8 @@
       <w:pPr>
         <w:pStyle w:val="Heading2"/>
       </w:pPr>
-      <w:bookmarkStart w:id="129" w:name="sec-lockecoin"/>
-      <w:bookmarkEnd w:id="128"/>
+      <w:bookmarkStart w:id="130" w:name="sec-lockecoin"/>
+      <w:bookmarkEnd w:id="129"/>
       <w:r>
         <w:t>8.2 Coin Puzzles</w:t>
       </w:r>
@@ -23561,8 +23569,8 @@
       <w:pPr>
         <w:pStyle w:val="Heading2"/>
       </w:pPr>
-      <w:bookmarkStart w:id="130" w:name="sec-lockegames"/>
-      <w:bookmarkEnd w:id="129"/>
+      <w:bookmarkStart w:id="131" w:name="sec-lockegames"/>
+      <w:bookmarkEnd w:id="130"/>
       <w:r>
         <w:t>8.3 Playing Games</w:t>
       </w:r>
@@ -23695,7 +23703,7 @@
               <w:pStyle w:val="ImageCaption"/>
               <w:spacing w:before="200"/>
             </w:pPr>
-            <w:bookmarkStart w:id="131" w:name="tbl-underspecified"/>
+            <w:bookmarkStart w:id="132" w:name="tbl-underspecified"/>
             <w:r>
               <w:t>Table 8.1: An underspecified decision problem.</w:t>
             </w:r>
@@ -23880,7 +23888,7 @@
                 </w:p>
               </w:tc>
             </w:tr>
-            <w:bookmarkEnd w:id="131"/>
+            <w:bookmarkEnd w:id="132"/>
           </w:tbl>
           <w:p/>
         </w:tc>
@@ -24042,7 +24050,7 @@
               <w:pStyle w:val="ImageCaption"/>
               <w:spacing w:before="200"/>
             </w:pPr>
-            <w:bookmarkStart w:id="132" w:name="tbl-simple-game"/>
+            <w:bookmarkStart w:id="133" w:name="tbl-simple-game"/>
             <w:r>
               <w:lastRenderedPageBreak/>
               <w:t>Table 8.2: A simple game.</w:t>
@@ -24228,7 +24236,7 @@
                 </w:p>
               </w:tc>
             </w:tr>
-            <w:bookmarkEnd w:id="132"/>
+            <w:bookmarkEnd w:id="133"/>
           </w:tbl>
           <w:p/>
         </w:tc>
@@ -24403,7 +24411,7 @@
               <w:pStyle w:val="ImageCaption"/>
               <w:spacing w:before="200"/>
             </w:pPr>
-            <w:bookmarkStart w:id="133" w:name="tbl-death-damascus"/>
+            <w:bookmarkStart w:id="134" w:name="tbl-death-damascus"/>
             <w:r>
               <w:t>Table 8.3: Death in Damascus as a game.</w:t>
             </w:r>
@@ -24588,7 +24596,7 @@
                 </w:p>
               </w:tc>
             </w:tr>
-            <w:bookmarkEnd w:id="133"/>
+            <w:bookmarkEnd w:id="134"/>
           </w:tbl>
           <w:p/>
         </w:tc>
@@ -24934,7 +24942,7 @@
               <w:pStyle w:val="ImageCaption"/>
               <w:spacing w:before="200"/>
             </w:pPr>
-            <w:bookmarkStart w:id="134" w:name="tbl-up-down"/>
+            <w:bookmarkStart w:id="135" w:name="tbl-up-down"/>
             <w:r>
               <w:t>Table 8.4: The Up-Down game.</w:t>
             </w:r>
@@ -25087,7 +25095,7 @@
                 </w:p>
               </w:tc>
             </w:tr>
-            <w:bookmarkEnd w:id="134"/>
+            <w:bookmarkEnd w:id="135"/>
           </w:tbl>
           <w:p/>
         </w:tc>
@@ -25098,7 +25106,15 @@
         <w:pStyle w:val="BodyText"/>
       </w:pPr>
       <w:r>
-        <w:t>When I write game tables like this, I mean that the players know that these are the payouts, that the players know the other players to be rational, and these pieces of knowledge are common knowledge to at least as many iterations as needed to solve the game. (I assume here that in solving the game, it is legitimate to assume that if a player knows that one option will do better than another, they have conclusive reason to reject the latter option. This is completely standard in game theory, though apparently controversial in philosophy.) With that in mind, let’s think about how the agents should approach this game.</w:t>
+        <w:t xml:space="preserve">When </w:t>
+      </w:r>
+      <w:bookmarkStart w:id="136" w:name="_Hlk176445462"/>
+      <w:r>
+        <w:t xml:space="preserve">I write game </w:t>
+      </w:r>
+      <w:bookmarkEnd w:id="136"/>
+      <w:r>
+        <w:t>tables like this, I mean that the players know that these are the payouts, that the players know the other players to be rational, and these pieces of knowledge are common knowledge to at least as many iterations as needed to solve the game. (I assume here that in solving the game, it is legitimate to assume that if a player knows that one option will do better than another, they have conclusive reason to reject the latter option. This is completely standard in game theory, though apparently controversial in philosophy.) With that in mind, let’s think about how the agents should approach this game.</w:t>
       </w:r>
     </w:p>
     <w:p>
@@ -25348,7 +25364,15 @@
         <w:pStyle w:val="BodyText"/>
       </w:pPr>
       <w:r>
-        <w:t>In this case, we cannot appeal to a difference in how the players think about the table and how they think about each other. Assuming that rationality requires playing UP/</w:t>
+        <w:t xml:space="preserve">In this case, we </w:t>
+      </w:r>
+      <w:bookmarkStart w:id="137" w:name="_Hlk176445452"/>
+      <w:r>
+        <w:t xml:space="preserve">cannot appeal to a difference </w:t>
+      </w:r>
+      <w:bookmarkEnd w:id="137"/>
+      <w:r>
+        <w:t>in how the players think about the table and how they think about each other. Assuming that rationality requires playing UP/</w:t>
       </w:r>
       <w:r>
         <w:rPr>
@@ -25432,18 +25456,26 @@
         <w:t>down</w:t>
       </w:r>
       <w:r>
-        <w:t xml:space="preserve"> were the only options, and this was common knowledge? Well, yes, I did, but if the exercise is to consider what would happen if something the agent knows to be true doesn’t obtain, then the possibility that one agent will play </w:t>
-      </w:r>
-      <w:commentRangeStart w:id="135"/>
+        <w:t xml:space="preserve"> were the only options, and this was common knowledge? Well, yes, I did, but </w:t>
+      </w:r>
+      <w:bookmarkStart w:id="138" w:name="_Hlk176445419"/>
+      <w:r>
+        <w:t xml:space="preserve">if the exercise is to consider </w:t>
+      </w:r>
+      <w:bookmarkEnd w:id="138"/>
+      <w:r>
+        <w:t xml:space="preserve">what would happen if something the agent knows to be true doesn’t obtain, then the possibility that one agent will play </w:t>
+      </w:r>
+      <w:commentRangeStart w:id="139"/>
       <w:r>
         <w:t xml:space="preserve">blue </w:t>
       </w:r>
-      <w:commentRangeEnd w:id="135"/>
+      <w:commentRangeEnd w:id="139"/>
       <w:r>
         <w:rPr>
           <w:rStyle w:val="CommentReference"/>
         </w:rPr>
-        <w:commentReference w:id="135"/>
+        <w:commentReference w:id="139"/>
       </w:r>
       <w:r>
         <w:t>certainly seems like one worth considering. It is, after all, a metaphysical possibility. And if we take it seriously, then it isn’t true that under any possible play of the game, UP does better than DOWN.</w:t>
@@ -25464,7 +25496,15 @@
         <w:t>up</w:t>
       </w:r>
       <w:r>
-        <w:t xml:space="preserve"> is the only rational play. Then if we restrict our attention to possibilities that are epistemically open to </w:t>
+        <w:t xml:space="preserve"> is the only rational play. Then if we </w:t>
+      </w:r>
+      <w:bookmarkStart w:id="140" w:name="_Hlk176445445"/>
+      <w:r>
+        <w:t xml:space="preserve">restrict our attention </w:t>
+      </w:r>
+      <w:bookmarkEnd w:id="140"/>
+      <w:r>
+        <w:t xml:space="preserve">to possibilities that are epistemically open to </w:t>
       </w:r>
       <w:r>
         <w:rPr>
@@ -25653,8 +25693,8 @@
       <w:pPr>
         <w:pStyle w:val="Heading2"/>
       </w:pPr>
-      <w:bookmarkStart w:id="136" w:name="sec-lockepuzzles"/>
-      <w:bookmarkEnd w:id="130"/>
+      <w:bookmarkStart w:id="141" w:name="sec-lockepuzzles"/>
+      <w:bookmarkEnd w:id="131"/>
       <w:r>
         <w:t>8.4 Puzzles for Lockeans</w:t>
       </w:r>
@@ -25671,7 +25711,7 @@
       <w:pPr>
         <w:pStyle w:val="Heading3"/>
       </w:pPr>
-      <w:bookmarkStart w:id="137" w:name="sec-lockearb"/>
+      <w:bookmarkStart w:id="142" w:name="sec-lockearb"/>
       <w:r>
         <w:t>8.4.1 Arbitrariness</w:t>
       </w:r>
@@ -25799,8 +25839,8 @@
       <w:pPr>
         <w:pStyle w:val="Heading3"/>
       </w:pPr>
-      <w:bookmarkStart w:id="138" w:name="sec-lockecorrect"/>
-      <w:bookmarkEnd w:id="137"/>
+      <w:bookmarkStart w:id="143" w:name="sec-lockecorrect"/>
+      <w:bookmarkEnd w:id="142"/>
       <w:r>
         <w:t>8.4.2 Correctness</w:t>
       </w:r>
@@ -25970,8 +26010,8 @@
       <w:pPr>
         <w:pStyle w:val="Heading3"/>
       </w:pPr>
-      <w:bookmarkStart w:id="139" w:name="sec-lockemoore"/>
-      <w:bookmarkEnd w:id="138"/>
+      <w:bookmarkStart w:id="144" w:name="sec-lockemoore"/>
+      <w:bookmarkEnd w:id="143"/>
       <w:r>
         <w:t>8.4.3 Moorean Paradoxes</w:t>
       </w:r>
@@ -26049,8 +26089,8 @@
       <w:pPr>
         <w:pStyle w:val="Heading3"/>
       </w:pPr>
-      <w:bookmarkStart w:id="140" w:name="sec-closure"/>
-      <w:bookmarkEnd w:id="139"/>
+      <w:bookmarkStart w:id="145" w:name="sec-closure"/>
+      <w:bookmarkEnd w:id="144"/>
       <w:r>
         <w:t>8.4.4 Closure and the Lockean Theory</w:t>
       </w:r>
@@ -26649,9 +26689,9 @@
       <w:pPr>
         <w:pStyle w:val="Heading2"/>
       </w:pPr>
-      <w:bookmarkStart w:id="141" w:name="sec-solving"/>
-      <w:bookmarkEnd w:id="136"/>
-      <w:bookmarkEnd w:id="140"/>
+      <w:bookmarkStart w:id="146" w:name="sec-solving"/>
+      <w:bookmarkEnd w:id="141"/>
+      <w:bookmarkEnd w:id="145"/>
       <w:r>
         <w:t>8.5 Solving the Challenges</w:t>
       </w:r>
@@ -26705,7 +26745,7 @@
       <w:pPr>
         <w:pStyle w:val="Heading3"/>
       </w:pPr>
-      <w:bookmarkStart w:id="142" w:name="coins"/>
+      <w:bookmarkStart w:id="147" w:name="coins"/>
       <w:r>
         <w:t>8.5.1 Coins</w:t>
       </w:r>
@@ -26732,8 +26772,8 @@
       <w:pPr>
         <w:pStyle w:val="Heading3"/>
       </w:pPr>
-      <w:bookmarkStart w:id="143" w:name="games"/>
-      <w:bookmarkEnd w:id="142"/>
+      <w:bookmarkStart w:id="148" w:name="games"/>
+      <w:bookmarkEnd w:id="147"/>
       <w:r>
         <w:t>8.5.2 Games</w:t>
       </w:r>
@@ -26750,8 +26790,8 @@
       <w:pPr>
         <w:pStyle w:val="Heading3"/>
       </w:pPr>
-      <w:bookmarkStart w:id="144" w:name="arbitrariness"/>
-      <w:bookmarkEnd w:id="143"/>
+      <w:bookmarkStart w:id="149" w:name="arbitrariness"/>
+      <w:bookmarkEnd w:id="148"/>
       <w:r>
         <w:t>8.5.3 Arbitrariness</w:t>
       </w:r>
@@ -26828,8 +26868,8 @@
       <w:pPr>
         <w:pStyle w:val="Heading3"/>
       </w:pPr>
-      <w:bookmarkStart w:id="145" w:name="moore"/>
-      <w:bookmarkEnd w:id="144"/>
+      <w:bookmarkStart w:id="150" w:name="moore"/>
+      <w:bookmarkEnd w:id="149"/>
       <w:r>
         <w:lastRenderedPageBreak/>
         <w:t>8.5.4 Moore</w:t>
@@ -26907,10 +26947,10 @@
       <w:pPr>
         <w:pStyle w:val="Heading1"/>
       </w:pPr>
-      <w:bookmarkStart w:id="146" w:name="sec-evidence"/>
-      <w:bookmarkEnd w:id="127"/>
-      <w:bookmarkEnd w:id="141"/>
-      <w:bookmarkEnd w:id="145"/>
+      <w:bookmarkStart w:id="151" w:name="sec-evidence"/>
+      <w:bookmarkEnd w:id="128"/>
+      <w:bookmarkEnd w:id="146"/>
+      <w:bookmarkEnd w:id="150"/>
       <w:r>
         <w:lastRenderedPageBreak/>
         <w:t>9. Evidence</w:t>
@@ -26920,7 +26960,7 @@
       <w:pPr>
         <w:pStyle w:val="Heading2"/>
       </w:pPr>
-      <w:bookmarkStart w:id="147" w:name="sec-evpuzzle"/>
+      <w:bookmarkStart w:id="152" w:name="sec-evpuzzle"/>
       <w:r>
         <w:t>9.1 A Puzzle About Evidence</w:t>
       </w:r>
@@ -27209,8 +27249,8 @@
       <w:pPr>
         <w:pStyle w:val="Heading2"/>
       </w:pPr>
-      <w:bookmarkStart w:id="148" w:name="sec-simplesolution"/>
-      <w:bookmarkEnd w:id="147"/>
+      <w:bookmarkStart w:id="153" w:name="sec-simplesolution"/>
+      <w:bookmarkEnd w:id="152"/>
       <w:r>
         <w:t>9.2 A Simple, but Incomplete, Solution</w:t>
       </w:r>
@@ -27742,8 +27782,8 @@
       <w:pPr>
         <w:pStyle w:val="Heading2"/>
       </w:pPr>
-      <w:bookmarkStart w:id="149" w:name="sec-radicalinterpretation"/>
-      <w:bookmarkEnd w:id="148"/>
+      <w:bookmarkStart w:id="154" w:name="sec-radicalinterpretation"/>
+      <w:bookmarkEnd w:id="153"/>
       <w:r>
         <w:t>9.3 The Radical Interpreter</w:t>
       </w:r>
@@ -27789,7 +27829,7 @@
               <w:pStyle w:val="ImageCaption"/>
               <w:spacing w:before="200"/>
             </w:pPr>
-            <w:bookmarkStart w:id="150" w:name="tbl-Newcomb"/>
+            <w:bookmarkStart w:id="155" w:name="tbl-Newcomb"/>
             <w:r>
               <w:t>Table 9.1: Newcomb’s Problem as a game.</w:t>
             </w:r>
@@ -27934,7 +27974,7 @@
                 </w:p>
               </w:tc>
             </w:tr>
-            <w:bookmarkEnd w:id="150"/>
+            <w:bookmarkEnd w:id="155"/>
           </w:tbl>
           <w:p/>
         </w:tc>
@@ -28190,7 +28230,7 @@
               <w:pStyle w:val="ImageCaption"/>
               <w:spacing w:before="200"/>
             </w:pPr>
-            <w:bookmarkStart w:id="151" w:name="tbl-radical-interpreter"/>
+            <w:bookmarkStart w:id="156" w:name="tbl-radical-interpreter"/>
             <w:r>
               <w:t>Table 9.2: The Radical Interpreter game.</w:t>
             </w:r>
@@ -28363,7 +28403,7 @@
                 </w:p>
               </w:tc>
             </w:tr>
-            <w:bookmarkEnd w:id="151"/>
+            <w:bookmarkEnd w:id="156"/>
           </w:tbl>
           <w:p/>
         </w:tc>
@@ -28418,8 +28458,8 @@
       <w:pPr>
         <w:pStyle w:val="Heading2"/>
       </w:pPr>
-      <w:bookmarkStart w:id="152" w:name="sec-globalgame"/>
-      <w:bookmarkEnd w:id="149"/>
+      <w:bookmarkStart w:id="157" w:name="sec-globalgame"/>
+      <w:bookmarkEnd w:id="154"/>
       <w:r>
         <w:t>9.4 Risk-Dominant Equilibria</w:t>
       </w:r>
@@ -28463,7 +28503,7 @@
               <w:pStyle w:val="ImageCaption"/>
               <w:spacing w:before="200"/>
             </w:pPr>
-            <w:bookmarkStart w:id="153" w:name="tbl-generic-game"/>
+            <w:bookmarkStart w:id="158" w:name="tbl-generic-game"/>
             <w:r>
               <w:t>Table 9.3: A generic 2 by 2 by 2 game.</w:t>
             </w:r>
@@ -28728,7 +28768,7 @@
                 </w:p>
               </w:tc>
             </w:tr>
-            <w:bookmarkEnd w:id="153"/>
+            <w:bookmarkEnd w:id="158"/>
           </w:tbl>
           <w:p/>
         </w:tc>
@@ -29341,7 +29381,7 @@
               <w:pStyle w:val="ImageCaption"/>
               <w:spacing w:before="200"/>
             </w:pPr>
-            <w:bookmarkStart w:id="154" w:name="tbl-stag-hunt"/>
+            <w:bookmarkStart w:id="159" w:name="tbl-stag-hunt"/>
             <w:r>
               <w:t>Table 9.4: A simple version of Stag Hunt.</w:t>
             </w:r>
@@ -29502,7 +29542,7 @@
                 </w:p>
               </w:tc>
             </w:tr>
-            <w:bookmarkEnd w:id="154"/>
+            <w:bookmarkEnd w:id="159"/>
           </w:tbl>
           <w:p/>
         </w:tc>
@@ -29605,7 +29645,7 @@
               <w:pStyle w:val="ImageCaption"/>
               <w:spacing w:before="200"/>
             </w:pPr>
-            <w:bookmarkStart w:id="155" w:name="tbl-global-game"/>
+            <w:bookmarkStart w:id="160" w:name="tbl-global-game"/>
             <w:r>
               <w:lastRenderedPageBreak/>
               <w:t>Table 9.5: The global game.</w:t>
@@ -29795,7 +29835,7 @@
                 </w:p>
               </w:tc>
             </w:tr>
-            <w:bookmarkEnd w:id="155"/>
+            <w:bookmarkEnd w:id="160"/>
           </w:tbl>
           <w:p/>
         </w:tc>
@@ -30018,16 +30058,16 @@
       <w:r>
         <w:t xml:space="preserve">Note that in any game we’re considering, between Human and The Radical Interpreter, Human won’t know precisely what the payoffs are. To see this, think about the case involving Parveen. </w:t>
       </w:r>
-      <w:commentRangeStart w:id="156"/>
+      <w:commentRangeStart w:id="161"/>
       <w:r>
         <w:t>Given that Parveen’s evidence is not luminous (Williamson, 2000), she won’t know precisely what the expected value of acting as if it’s part of her evidence that Rahul is in the restaurant</w:t>
       </w:r>
-      <w:commentRangeEnd w:id="156"/>
+      <w:commentRangeEnd w:id="161"/>
       <w:r>
         <w:rPr>
           <w:rStyle w:val="CommentReference"/>
         </w:rPr>
-        <w:commentReference w:id="156"/>
+        <w:commentReference w:id="161"/>
       </w:r>
       <w:r>
         <w:t>. And since the payoffs in a game table are expected payoffs, she won’t know precisely what her payoffs are. So like the player in Carlsson and van Damme’s global game, she won’t know precisely what game she’s playing. And that’s enough for the iterated dominance argument that she should play the risk-dominant equilibrium to go through.</w:t>
@@ -30145,7 +30185,7 @@
       <w:pPr>
         <w:pStyle w:val="Heading3"/>
       </w:pPr>
-      <w:bookmarkStart w:id="157" w:name="sec-cvdproof"/>
+      <w:bookmarkStart w:id="162" w:name="sec-cvdproof"/>
       <w:r>
         <w:lastRenderedPageBreak/>
         <w:t>9.4.1 The Dominance Argument for Risk-Dominant Equilibria</w:t>
@@ -31933,7 +31973,7 @@
               <w:pStyle w:val="ImageCaption"/>
               <w:spacing w:before="200"/>
             </w:pPr>
-            <w:bookmarkStart w:id="158" w:name="tbl-threshold"/>
+            <w:bookmarkStart w:id="163" w:name="tbl-threshold"/>
             <w:r>
               <w:lastRenderedPageBreak/>
               <w:t>Table 9.6: How the threshold moves towards 2.</w:t>
@@ -32288,7 +32328,7 @@
                 </w:p>
               </w:tc>
             </w:tr>
-            <w:bookmarkEnd w:id="158"/>
+            <w:bookmarkEnd w:id="163"/>
           </w:tbl>
           <w:p/>
         </w:tc>
@@ -32460,8 +32500,8 @@
       <w:pPr>
         <w:pStyle w:val="Heading3"/>
       </w:pPr>
-      <w:bookmarkStart w:id="159" w:name="sec-perfectri"/>
-      <w:bookmarkEnd w:id="157"/>
+      <w:bookmarkStart w:id="164" w:name="sec-perfectri"/>
+      <w:bookmarkEnd w:id="162"/>
       <w:r>
         <w:lastRenderedPageBreak/>
         <w:t>9.4.2 Making One Signal Precise</w:t>
@@ -33521,9 +33561,9 @@
       <w:pPr>
         <w:pStyle w:val="Heading2"/>
       </w:pPr>
-      <w:bookmarkStart w:id="160" w:name="sec-evsolution"/>
-      <w:bookmarkEnd w:id="152"/>
-      <w:bookmarkEnd w:id="159"/>
+      <w:bookmarkStart w:id="165" w:name="sec-evsolution"/>
+      <w:bookmarkEnd w:id="157"/>
+      <w:bookmarkEnd w:id="164"/>
       <w:r>
         <w:t>9.5 Objections and Replies</w:t>
       </w:r>
@@ -33768,8 +33808,8 @@
       <w:pPr>
         <w:pStyle w:val="Heading2"/>
       </w:pPr>
-      <w:bookmarkStart w:id="161" w:name="sec-cutelim"/>
-      <w:bookmarkEnd w:id="160"/>
+      <w:bookmarkStart w:id="166" w:name="sec-cutelim"/>
+      <w:bookmarkEnd w:id="165"/>
       <w:r>
         <w:t>9.6 Evidence, Knowledge and Cut-Elimination</w:t>
       </w:r>
@@ -34887,8 +34927,8 @@
       <w:pPr>
         <w:pStyle w:val="Heading2"/>
       </w:pPr>
-      <w:bookmarkStart w:id="162" w:name="sec-basic"/>
-      <w:bookmarkEnd w:id="161"/>
+      <w:bookmarkStart w:id="167" w:name="sec-basic"/>
+      <w:bookmarkEnd w:id="166"/>
       <w:r>
         <w:t>9.7 Basic Knowledge and Non-Inferential Knowledge</w:t>
       </w:r>
@@ -35502,8 +35542,8 @@
       <w:pPr>
         <w:pStyle w:val="Heading2"/>
       </w:pPr>
-      <w:bookmarkStart w:id="163" w:name="sec-neta"/>
-      <w:bookmarkEnd w:id="162"/>
+      <w:bookmarkStart w:id="168" w:name="sec-neta"/>
+      <w:bookmarkEnd w:id="167"/>
       <w:r>
         <w:lastRenderedPageBreak/>
         <w:t>9.8 Holism and Defeaters</w:t>
@@ -35743,8 +35783,8 @@
       <w:pPr>
         <w:pStyle w:val="Heading2"/>
       </w:pPr>
-      <w:bookmarkStart w:id="164" w:name="sec-weakness"/>
-      <w:bookmarkEnd w:id="163"/>
+      <w:bookmarkStart w:id="169" w:name="sec-weakness"/>
+      <w:bookmarkEnd w:id="168"/>
       <w:r>
         <w:t>9.9 Epistemic Weakness</w:t>
       </w:r>
@@ -36169,9 +36209,9 @@
       <w:pPr>
         <w:pStyle w:val="Heading1"/>
       </w:pPr>
-      <w:bookmarkStart w:id="165" w:name="sec-power"/>
-      <w:bookmarkEnd w:id="146"/>
-      <w:bookmarkEnd w:id="164"/>
+      <w:bookmarkStart w:id="170" w:name="sec-power"/>
+      <w:bookmarkEnd w:id="151"/>
+      <w:bookmarkEnd w:id="169"/>
       <w:r>
         <w:lastRenderedPageBreak/>
         <w:t>10. Power</w:t>
@@ -36752,8 +36792,8 @@
       <w:pPr>
         <w:pStyle w:val="Heading1"/>
       </w:pPr>
-      <w:bookmarkStart w:id="166" w:name="references"/>
-      <w:bookmarkEnd w:id="165"/>
+      <w:bookmarkStart w:id="171" w:name="references"/>
+      <w:bookmarkEnd w:id="170"/>
       <w:r>
         <w:lastRenderedPageBreak/>
         <w:t>References</w:t>
@@ -36763,8 +36803,8 @@
       <w:pPr>
         <w:pStyle w:val="Bibliography"/>
       </w:pPr>
-      <w:bookmarkStart w:id="167" w:name="ref-Adamson2015"/>
-      <w:bookmarkStart w:id="168" w:name="refs"/>
+      <w:bookmarkStart w:id="172" w:name="ref-Adamson2015"/>
+      <w:bookmarkStart w:id="173" w:name="refs"/>
       <w:r>
         <w:t xml:space="preserve">Adamson, Peter. (2015). </w:t>
       </w:r>
@@ -36783,8 +36823,8 @@
       <w:pPr>
         <w:pStyle w:val="Bibliography"/>
       </w:pPr>
-      <w:bookmarkStart w:id="169" w:name="ref-Adamson2019"/>
-      <w:bookmarkEnd w:id="167"/>
+      <w:bookmarkStart w:id="174" w:name="ref-Adamson2019"/>
+      <w:bookmarkEnd w:id="172"/>
       <w:r>
         <w:t xml:space="preserve">Adamson, Peter. (2019). </w:t>
       </w:r>
@@ -36803,8 +36843,8 @@
       <w:pPr>
         <w:pStyle w:val="Bibliography"/>
       </w:pPr>
-      <w:bookmarkStart w:id="170" w:name="ref-AdamsonGaneri2020"/>
-      <w:bookmarkEnd w:id="169"/>
+      <w:bookmarkStart w:id="175" w:name="ref-AdamsonGaneri2020"/>
+      <w:bookmarkEnd w:id="174"/>
       <w:r>
         <w:t xml:space="preserve">Adamson, Peter, and Jonardon Ganeri. (2020). </w:t>
       </w:r>
@@ -36823,8 +36863,8 @@
       <w:pPr>
         <w:pStyle w:val="Bibliography"/>
       </w:pPr>
-      <w:bookmarkStart w:id="171" w:name="ref-AndersonHawthorne2019a"/>
-      <w:bookmarkEnd w:id="170"/>
+      <w:bookmarkStart w:id="176" w:name="ref-AndersonHawthorne2019a"/>
+      <w:bookmarkEnd w:id="175"/>
       <w:r>
         <w:t xml:space="preserve">Anderson, Charity, and John Hawthorne. (2019a). Knowledge, practical adequacy, and stakes. </w:t>
       </w:r>
@@ -36853,8 +36893,8 @@
       <w:pPr>
         <w:pStyle w:val="Bibliography"/>
       </w:pPr>
-      <w:bookmarkStart w:id="172" w:name="ref-AndersonHawthorne2019b"/>
-      <w:bookmarkEnd w:id="171"/>
+      <w:bookmarkStart w:id="177" w:name="ref-AndersonHawthorne2019b"/>
+      <w:bookmarkEnd w:id="176"/>
       <w:r>
         <w:t xml:space="preserve">Anderson, Charity, and John Hawthorne. (2019b). Pragmatic encroachment and closure. In Brian Kim &amp; Matthew McGrath (Eds.), </w:t>
       </w:r>
@@ -36873,8 +36913,8 @@
       <w:pPr>
         <w:pStyle w:val="Bibliography"/>
       </w:pPr>
-      <w:bookmarkStart w:id="173" w:name="ref-ArmourGarb2011"/>
-      <w:bookmarkEnd w:id="172"/>
+      <w:bookmarkStart w:id="178" w:name="ref-ArmourGarb2011"/>
+      <w:bookmarkEnd w:id="177"/>
       <w:r>
         <w:t xml:space="preserve">Armour-Garb, B. (2011). Contextualism without pragmatic encroachment. </w:t>
       </w:r>
@@ -36911,8 +36951,8 @@
       <w:pPr>
         <w:pStyle w:val="Bibliography"/>
       </w:pPr>
-      <w:bookmarkStart w:id="174" w:name="ref-Aumann1999"/>
-      <w:bookmarkEnd w:id="173"/>
+      <w:bookmarkStart w:id="179" w:name="ref-Aumann1999"/>
+      <w:bookmarkEnd w:id="178"/>
       <w:r>
         <w:t xml:space="preserve">Aumann, Robert J. (1999). Interactive epistemology i: knowledge. </w:t>
       </w:r>
@@ -36949,8 +36989,8 @@
       <w:pPr>
         <w:pStyle w:val="Bibliography"/>
       </w:pPr>
-      <w:bookmarkStart w:id="175" w:name="ref-BasuSchroeder2019"/>
-      <w:bookmarkEnd w:id="174"/>
+      <w:bookmarkStart w:id="180" w:name="ref-BasuSchroeder2019"/>
+      <w:bookmarkEnd w:id="179"/>
       <w:r>
         <w:t xml:space="preserve">Basu, Rima, and Mark Schroeder. (2019). Doxastic wrongings. In Brian Kim &amp; Matthew McGrath (Eds.), </w:t>
       </w:r>
@@ -36969,8 +37009,8 @@
       <w:pPr>
         <w:pStyle w:val="Bibliography"/>
       </w:pPr>
-      <w:bookmarkStart w:id="176" w:name="ref-Bennett2017"/>
-      <w:bookmarkEnd w:id="175"/>
+      <w:bookmarkStart w:id="181" w:name="ref-Bennett2017"/>
+      <w:bookmarkEnd w:id="180"/>
       <w:r>
         <w:t xml:space="preserve">Bennett, Karen. (2017). </w:t>
       </w:r>
@@ -36989,8 +37029,8 @@
       <w:pPr>
         <w:pStyle w:val="Bibliography"/>
       </w:pPr>
-      <w:bookmarkStart w:id="177" w:name="ref-Bhatt1999"/>
-      <w:bookmarkEnd w:id="176"/>
+      <w:bookmarkStart w:id="182" w:name="ref-Bhatt1999"/>
+      <w:bookmarkEnd w:id="181"/>
       <w:r>
         <w:t xml:space="preserve">Bhatt, Rajesh. (1999). </w:t>
       </w:r>
@@ -37009,8 +37049,8 @@
       <w:pPr>
         <w:pStyle w:val="Bibliography"/>
       </w:pPr>
-      <w:bookmarkStart w:id="178" w:name="ref-Binmore2007"/>
-      <w:bookmarkEnd w:id="177"/>
+      <w:bookmarkStart w:id="183" w:name="ref-Binmore2007"/>
+      <w:bookmarkEnd w:id="182"/>
       <w:r>
         <w:t xml:space="preserve">Binmore, Ken. (2007). </w:t>
       </w:r>
@@ -37029,8 +37069,8 @@
       <w:pPr>
         <w:pStyle w:val="Bibliography"/>
       </w:pPr>
-      <w:bookmarkStart w:id="179" w:name="ref-Bird2004"/>
-      <w:bookmarkEnd w:id="178"/>
+      <w:bookmarkStart w:id="184" w:name="ref-Bird2004"/>
+      <w:bookmarkEnd w:id="183"/>
       <w:r>
         <w:t xml:space="preserve">Bird, Alexander. (2004). Is evidence non-inferential? </w:t>
       </w:r>
@@ -37067,8 +37107,8 @@
       <w:pPr>
         <w:pStyle w:val="Bibliography"/>
       </w:pPr>
-      <w:bookmarkStart w:id="180" w:name="ref-BlomeTillmann2009"/>
-      <w:bookmarkEnd w:id="179"/>
+      <w:bookmarkStart w:id="185" w:name="ref-BlomeTillmann2009"/>
+      <w:bookmarkEnd w:id="184"/>
       <w:r>
         <w:t xml:space="preserve">Blome-Tillmann, Michael. (2009). Contextualism, subject-sensitive invariantism, and the interaction of ‘knowledge’-ascriptions with modal and temporal operators. </w:t>
       </w:r>
@@ -37105,8 +37145,8 @@
       <w:pPr>
         <w:pStyle w:val="Bibliography"/>
       </w:pPr>
-      <w:bookmarkStart w:id="181" w:name="ref-Boyd2015"/>
-      <w:bookmarkEnd w:id="180"/>
+      <w:bookmarkStart w:id="186" w:name="ref-Boyd2015"/>
+      <w:bookmarkEnd w:id="185"/>
       <w:r>
         <w:t xml:space="preserve">Boyd, Kenneth. (2016). Pragmatic encroachment and epistemically responsible action. </w:t>
       </w:r>
@@ -37143,8 +37183,8 @@
       <w:pPr>
         <w:pStyle w:val="Bibliography"/>
       </w:pPr>
-      <w:bookmarkStart w:id="182" w:name="ref-Brandenburger2008"/>
-      <w:bookmarkEnd w:id="181"/>
+      <w:bookmarkStart w:id="187" w:name="ref-Brandenburger2008"/>
+      <w:bookmarkEnd w:id="186"/>
       <w:r>
         <w:lastRenderedPageBreak/>
         <w:t xml:space="preserve">Brandenburger, Adam, Amanda Friedenberg, and H. Jerome Keisler. (2008). Admissibility in games. </w:t>
@@ -37182,8 +37222,8 @@
       <w:pPr>
         <w:pStyle w:val="Bibliography"/>
       </w:pPr>
-      <w:bookmarkStart w:id="183" w:name="ref-Brittain2021"/>
-      <w:bookmarkEnd w:id="182"/>
+      <w:bookmarkStart w:id="188" w:name="ref-Brittain2021"/>
+      <w:bookmarkEnd w:id="187"/>
       <w:r>
         <w:t xml:space="preserve">Brittain, Charles, and Peter Osorio. (2021). Philo of Larissa. In Edward N. Zalta (Ed.), </w:t>
       </w:r>
@@ -37213,8 +37253,8 @@
       <w:pPr>
         <w:pStyle w:val="Bibliography"/>
       </w:pPr>
-      <w:bookmarkStart w:id="184" w:name="ref-Brown2008"/>
-      <w:bookmarkEnd w:id="183"/>
+      <w:bookmarkStart w:id="189" w:name="ref-Brown2008"/>
+      <w:bookmarkEnd w:id="188"/>
       <w:r>
         <w:t xml:space="preserve">Brown, Jessica. (2008). Subject-sensitive invariantism and the knowledge norm for practical reasoning. </w:t>
       </w:r>
@@ -37251,8 +37291,8 @@
       <w:pPr>
         <w:pStyle w:val="Bibliography"/>
       </w:pPr>
-      <w:bookmarkStart w:id="185" w:name="ref-BuchakRisk"/>
-      <w:bookmarkEnd w:id="184"/>
+      <w:bookmarkStart w:id="190" w:name="ref-BuchakRisk"/>
+      <w:bookmarkEnd w:id="189"/>
       <w:r>
         <w:t xml:space="preserve">Buchak, Lara. (2013). </w:t>
       </w:r>
@@ -37271,8 +37311,8 @@
       <w:pPr>
         <w:pStyle w:val="Bibliography"/>
       </w:pPr>
-      <w:bookmarkStart w:id="186" w:name="ref-Caplin2011"/>
-      <w:bookmarkEnd w:id="185"/>
+      <w:bookmarkStart w:id="191" w:name="ref-Caplin2011"/>
+      <w:bookmarkEnd w:id="190"/>
       <w:r>
         <w:t xml:space="preserve">Caplin, Andrew, Mark Dean, and Daniel Martin. (2011). Search and satisficing. </w:t>
       </w:r>
@@ -37309,8 +37349,8 @@
       <w:pPr>
         <w:pStyle w:val="Bibliography"/>
       </w:pPr>
-      <w:bookmarkStart w:id="187" w:name="ref-CarlssonVanDamme1993"/>
-      <w:bookmarkEnd w:id="186"/>
+      <w:bookmarkStart w:id="192" w:name="ref-CarlssonVanDamme1993"/>
+      <w:bookmarkEnd w:id="191"/>
       <w:r>
         <w:t xml:space="preserve">Carlsson, Hans, and Eric van Damme. (1993). Global games and equilibrium selection. </w:t>
       </w:r>
@@ -37347,8 +37387,8 @@
       <w:pPr>
         <w:pStyle w:val="Bibliography"/>
       </w:pPr>
-      <w:bookmarkStart w:id="188" w:name="ref-Chakravarti2017"/>
-      <w:bookmarkEnd w:id="187"/>
+      <w:bookmarkStart w:id="193" w:name="ref-Chakravarti2017"/>
+      <w:bookmarkEnd w:id="192"/>
       <w:r>
         <w:t xml:space="preserve">Chakravarti, Ashok. (2017). Imperfect information and opportunism. </w:t>
       </w:r>
@@ -37385,8 +37425,8 @@
       <w:pPr>
         <w:pStyle w:val="Bibliography"/>
       </w:pPr>
-      <w:bookmarkStart w:id="189" w:name="ref-ChernevEtAl2015"/>
-      <w:bookmarkEnd w:id="188"/>
+      <w:bookmarkStart w:id="194" w:name="ref-ChernevEtAl2015"/>
+      <w:bookmarkEnd w:id="193"/>
       <w:r>
         <w:t xml:space="preserve">Chernev, Alexander, Ulf Böckenholt, and Joseph Goodman. (2015). Choice overload: A conceptual review and meta-analysis. </w:t>
       </w:r>
@@ -37423,8 +37463,8 @@
       <w:pPr>
         <w:pStyle w:val="Bibliography"/>
       </w:pPr>
-      <w:bookmarkStart w:id="190" w:name="ref-Cherniak1986"/>
-      <w:bookmarkEnd w:id="189"/>
+      <w:bookmarkStart w:id="195" w:name="ref-Cherniak1986"/>
+      <w:bookmarkEnd w:id="194"/>
       <w:r>
         <w:t xml:space="preserve">Cherniak, Christopher. (1986). </w:t>
       </w:r>
@@ -37443,8 +37483,8 @@
       <w:pPr>
         <w:pStyle w:val="Bibliography"/>
       </w:pPr>
-      <w:bookmarkStart w:id="191" w:name="ref-Christensen2005"/>
-      <w:bookmarkEnd w:id="190"/>
+      <w:bookmarkStart w:id="196" w:name="ref-Christensen2005"/>
+      <w:bookmarkEnd w:id="195"/>
       <w:r>
         <w:t xml:space="preserve">Christensen, David. (2005). </w:t>
       </w:r>
@@ -37463,8 +37503,8 @@
       <w:pPr>
         <w:pStyle w:val="Bibliography"/>
       </w:pPr>
-      <w:bookmarkStart w:id="192" w:name="ref-Christensen2007"/>
-      <w:bookmarkEnd w:id="191"/>
+      <w:bookmarkStart w:id="197" w:name="ref-Christensen2007"/>
+      <w:bookmarkEnd w:id="196"/>
       <w:r>
         <w:t xml:space="preserve">Christensen, David. (2007). Does murphy’s law apply in epistemology? Self-doubt and rational ideals. </w:t>
       </w:r>
@@ -37493,8 +37533,8 @@
       <w:pPr>
         <w:pStyle w:val="Bibliography"/>
       </w:pPr>
-      <w:bookmarkStart w:id="193" w:name="ref-Christensen2011"/>
-      <w:bookmarkEnd w:id="192"/>
+      <w:bookmarkStart w:id="198" w:name="ref-Christensen2011"/>
+      <w:bookmarkEnd w:id="197"/>
       <w:r>
         <w:t xml:space="preserve">Christensen, David. (2011). Disagreement, question-begging and epistemic self-criticism. </w:t>
       </w:r>
@@ -37531,8 +37571,8 @@
       <w:pPr>
         <w:pStyle w:val="Bibliography"/>
       </w:pPr>
-      <w:bookmarkStart w:id="194" w:name="ref-Christensen2019"/>
-      <w:bookmarkEnd w:id="193"/>
+      <w:bookmarkStart w:id="199" w:name="ref-Christensen2019"/>
+      <w:bookmarkEnd w:id="198"/>
       <w:r>
         <w:t xml:space="preserve">Christensen, David. (2019). Formulating independence. In Mattias Skipper &amp; Asbjørn Steglich-Petersen (Eds.), </w:t>
       </w:r>
@@ -37551,8 +37591,8 @@
       <w:pPr>
         <w:pStyle w:val="Bibliography"/>
       </w:pPr>
-      <w:bookmarkStart w:id="195" w:name="ref-Clark2012"/>
-      <w:bookmarkEnd w:id="194"/>
+      <w:bookmarkStart w:id="200" w:name="ref-Clark2012"/>
+      <w:bookmarkEnd w:id="199"/>
       <w:r>
         <w:t xml:space="preserve">Clark, Christopher. (2012). </w:t>
       </w:r>
@@ -37571,8 +37611,8 @@
       <w:pPr>
         <w:pStyle w:val="Bibliography"/>
       </w:pPr>
-      <w:bookmarkStart w:id="196" w:name="ref-Cohen2002"/>
-      <w:bookmarkEnd w:id="195"/>
+      <w:bookmarkStart w:id="201" w:name="ref-Cohen2002"/>
+      <w:bookmarkEnd w:id="200"/>
       <w:r>
         <w:lastRenderedPageBreak/>
         <w:t xml:space="preserve">Cohen, Stewart. (2002). Basic knowledge and the problem of easy knowledge. </w:t>
@@ -37610,8 +37650,8 @@
       <w:pPr>
         <w:pStyle w:val="Bibliography"/>
       </w:pPr>
-      <w:bookmarkStart w:id="197" w:name="ref-Cohen2004"/>
-      <w:bookmarkEnd w:id="196"/>
+      <w:bookmarkStart w:id="202" w:name="ref-Cohen2004"/>
+      <w:bookmarkEnd w:id="201"/>
       <w:r>
         <w:t xml:space="preserve">Cohen, Stewart. (2004). Knowledge, assertion, and practical reasoning. </w:t>
       </w:r>
@@ -37648,8 +37688,8 @@
       <w:pPr>
         <w:pStyle w:val="Bibliography"/>
       </w:pPr>
-      <w:bookmarkStart w:id="198" w:name="ref-Conlisk1996"/>
-      <w:bookmarkEnd w:id="197"/>
+      <w:bookmarkStart w:id="203" w:name="ref-Conlisk1996"/>
+      <w:bookmarkEnd w:id="202"/>
       <w:r>
         <w:t xml:space="preserve">Conlisk, John. (1996). Why bounded rationality? </w:t>
       </w:r>
@@ -37678,8 +37718,8 @@
       <w:pPr>
         <w:pStyle w:val="Bibliography"/>
       </w:pPr>
-      <w:bookmarkStart w:id="199" w:name="ref-sep-well-being"/>
-      <w:bookmarkEnd w:id="198"/>
+      <w:bookmarkStart w:id="204" w:name="ref-sep-well-being"/>
+      <w:bookmarkEnd w:id="203"/>
       <w:r>
         <w:t xml:space="preserve">Crisp, Roger. (2021). Well-Being. In Edward N. Zalta (Ed.), </w:t>
       </w:r>
@@ -37698,8 +37738,8 @@
       <w:pPr>
         <w:pStyle w:val="Bibliography"/>
       </w:pPr>
-      <w:bookmarkStart w:id="200" w:name="ref-sep-questions"/>
-      <w:bookmarkEnd w:id="199"/>
+      <w:bookmarkStart w:id="205" w:name="ref-sep-questions"/>
+      <w:bookmarkEnd w:id="204"/>
       <w:r>
         <w:t xml:space="preserve">Cross, Charles, and Floris Roelofsen. (2018). Questions. In Edward N. Zalta (Ed.), </w:t>
       </w:r>
@@ -37729,8 +37769,8 @@
       <w:pPr>
         <w:pStyle w:val="Bibliography"/>
       </w:pPr>
-      <w:bookmarkStart w:id="201" w:name="ref-DasThesis"/>
-      <w:bookmarkEnd w:id="200"/>
+      <w:bookmarkStart w:id="206" w:name="ref-DasThesis"/>
+      <w:bookmarkEnd w:id="205"/>
       <w:r>
         <w:t xml:space="preserve">Das, Nilanjan. (2016). </w:t>
       </w:r>
@@ -37749,8 +37789,8 @@
       <w:pPr>
         <w:pStyle w:val="Bibliography"/>
       </w:pPr>
-      <w:bookmarkStart w:id="202" w:name="ref-DeRose2002"/>
-      <w:bookmarkEnd w:id="201"/>
+      <w:bookmarkStart w:id="207" w:name="ref-DeRose2002"/>
+      <w:bookmarkEnd w:id="206"/>
       <w:r>
         <w:t xml:space="preserve">DeRose, Keith. (2002). Assertion, knowledge and context. </w:t>
       </w:r>
@@ -37787,8 +37827,8 @@
       <w:pPr>
         <w:pStyle w:val="Bibliography"/>
       </w:pPr>
-      <w:bookmarkStart w:id="203" w:name="ref-DiabEtAl2008"/>
-      <w:bookmarkEnd w:id="202"/>
+      <w:bookmarkStart w:id="208" w:name="ref-DiabEtAl2008"/>
+      <w:bookmarkEnd w:id="207"/>
       <w:r>
         <w:t xml:space="preserve">Diab, Dalia L., Michael A. Gillespie, and Scott Highhouse. (2008). Are maximizers really unhappy? The measurement of maximizing tendency. </w:t>
       </w:r>
@@ -37825,8 +37865,8 @@
       <w:pPr>
         <w:pStyle w:val="Bibliography"/>
       </w:pPr>
-      <w:bookmarkStart w:id="204" w:name="ref-DixitSkeath2004"/>
-      <w:bookmarkEnd w:id="203"/>
+      <w:bookmarkStart w:id="209" w:name="ref-DixitSkeath2004"/>
+      <w:bookmarkEnd w:id="208"/>
       <w:r>
         <w:t xml:space="preserve">Dixit, Avinash K., and Susan Skeath. (2004). </w:t>
       </w:r>
@@ -37845,8 +37885,8 @@
       <w:pPr>
         <w:pStyle w:val="Bibliography"/>
       </w:pPr>
-      <w:bookmarkStart w:id="205" w:name="ref-Dogramaci2015"/>
-      <w:bookmarkEnd w:id="204"/>
+      <w:bookmarkStart w:id="210" w:name="ref-Dogramaci2015"/>
+      <w:bookmarkEnd w:id="209"/>
       <w:r>
         <w:t xml:space="preserve">Dogramaci, Sinan. (2015). Forget and forgive: A practical approach to forgotten evidence. </w:t>
       </w:r>
@@ -37883,8 +37923,8 @@
       <w:pPr>
         <w:pStyle w:val="Bibliography"/>
       </w:pPr>
-      <w:bookmarkStart w:id="206" w:name="ref-Dylan2016"/>
-      <w:bookmarkEnd w:id="205"/>
+      <w:bookmarkStart w:id="211" w:name="ref-Dylan2016"/>
+      <w:bookmarkEnd w:id="210"/>
       <w:r>
         <w:t xml:space="preserve">Dylan, Bob. (2016). </w:t>
       </w:r>
@@ -37903,8 +37943,8 @@
       <w:pPr>
         <w:pStyle w:val="Bibliography"/>
       </w:pPr>
-      <w:bookmarkStart w:id="207" w:name="ref-EatonPickavance2015"/>
-      <w:bookmarkEnd w:id="206"/>
+      <w:bookmarkStart w:id="212" w:name="ref-EatonPickavance2015"/>
+      <w:bookmarkEnd w:id="211"/>
       <w:r>
         <w:t xml:space="preserve">Eaton, Daniel, and Timothy Pickavance. (2015). Evidence against pragmatic encroachment. </w:t>
       </w:r>
@@ -37941,8 +37981,8 @@
       <w:pPr>
         <w:pStyle w:val="Bibliography"/>
       </w:pPr>
-      <w:bookmarkStart w:id="208" w:name="ref-Egan2008"/>
-      <w:bookmarkEnd w:id="207"/>
+      <w:bookmarkStart w:id="213" w:name="ref-Egan2008"/>
+      <w:bookmarkEnd w:id="212"/>
       <w:r>
         <w:t xml:space="preserve">Egan, Andy. (2008). Seeing and Believing: Perception, Belief Formation and the Divided Mind. </w:t>
       </w:r>
@@ -37979,8 +38019,8 @@
       <w:pPr>
         <w:pStyle w:val="Bibliography"/>
       </w:pPr>
-      <w:bookmarkStart w:id="209" w:name="ref-Elster1979"/>
-      <w:bookmarkEnd w:id="208"/>
+      <w:bookmarkStart w:id="214" w:name="ref-Elster1979"/>
+      <w:bookmarkEnd w:id="213"/>
       <w:r>
         <w:t xml:space="preserve">Elster, Jon. (1979). </w:t>
       </w:r>
@@ -37999,8 +38039,8 @@
       <w:pPr>
         <w:pStyle w:val="Bibliography"/>
       </w:pPr>
-      <w:bookmarkStart w:id="210" w:name="ref-Falbo2021"/>
-      <w:bookmarkEnd w:id="209"/>
+      <w:bookmarkStart w:id="215" w:name="ref-Falbo2021"/>
+      <w:bookmarkEnd w:id="214"/>
       <w:r>
         <w:lastRenderedPageBreak/>
         <w:t xml:space="preserve">Falbo, Arianna. (2021). Inquiry and confirmation. </w:t>
@@ -38030,8 +38070,8 @@
       <w:pPr>
         <w:pStyle w:val="Bibliography"/>
       </w:pPr>
-      <w:bookmarkStart w:id="211" w:name="ref-FantlMcGrath2002"/>
-      <w:bookmarkEnd w:id="210"/>
+      <w:bookmarkStart w:id="216" w:name="ref-FantlMcGrath2002"/>
+      <w:bookmarkEnd w:id="215"/>
       <w:r>
         <w:t xml:space="preserve">Fantl, Jeremy, and Matthew McGrath. (2002). Evidence, pragmatics, and justification. </w:t>
       </w:r>
@@ -38068,8 +38108,8 @@
       <w:pPr>
         <w:pStyle w:val="Bibliography"/>
       </w:pPr>
-      <w:bookmarkStart w:id="212" w:name="ref-FantlMcGrath2009"/>
-      <w:bookmarkEnd w:id="211"/>
+      <w:bookmarkStart w:id="217" w:name="ref-FantlMcGrath2009"/>
+      <w:bookmarkEnd w:id="216"/>
       <w:r>
         <w:t xml:space="preserve">Fantl, Jeremy, and Matthew McGrath. (2009). </w:t>
       </w:r>
@@ -38088,8 +38128,8 @@
       <w:pPr>
         <w:pStyle w:val="Bibliography"/>
       </w:pPr>
-      <w:bookmarkStart w:id="213" w:name="ref-Foley1993"/>
-      <w:bookmarkEnd w:id="212"/>
+      <w:bookmarkStart w:id="218" w:name="ref-Foley1993"/>
+      <w:bookmarkEnd w:id="217"/>
       <w:r>
         <w:t xml:space="preserve">Foley, Richard. (1993). </w:t>
       </w:r>
@@ -38108,8 +38148,8 @@
       <w:pPr>
         <w:pStyle w:val="Bibliography"/>
       </w:pPr>
-      <w:bookmarkStart w:id="214" w:name="ref-Friedman2017"/>
-      <w:bookmarkEnd w:id="213"/>
+      <w:bookmarkStart w:id="219" w:name="ref-Friedman2017"/>
+      <w:bookmarkEnd w:id="218"/>
       <w:r>
         <w:t xml:space="preserve">Friedman, Jane. (2017). Why suspend judging? </w:t>
       </w:r>
@@ -38146,8 +38186,8 @@
       <w:pPr>
         <w:pStyle w:val="Bibliography"/>
       </w:pPr>
-      <w:bookmarkStart w:id="215" w:name="ref-Friedman2019b"/>
-      <w:bookmarkEnd w:id="214"/>
+      <w:bookmarkStart w:id="220" w:name="ref-Friedman2019b"/>
+      <w:bookmarkEnd w:id="219"/>
       <w:r>
         <w:t xml:space="preserve">Friedman, Jane. (2019a). Checking again. </w:t>
       </w:r>
@@ -38184,8 +38224,8 @@
       <w:pPr>
         <w:pStyle w:val="Bibliography"/>
       </w:pPr>
-      <w:bookmarkStart w:id="216" w:name="ref-Friedman2019a"/>
-      <w:bookmarkEnd w:id="215"/>
+      <w:bookmarkStart w:id="221" w:name="ref-Friedman2019a"/>
+      <w:bookmarkEnd w:id="220"/>
       <w:r>
         <w:t xml:space="preserve">Friedman, Jane. (2019b). Inquiry and belief. </w:t>
       </w:r>
@@ -38222,8 +38262,8 @@
       <w:pPr>
         <w:pStyle w:val="Bibliography"/>
       </w:pPr>
-      <w:bookmarkStart w:id="217" w:name="ref-Friedman2020"/>
-      <w:bookmarkEnd w:id="216"/>
+      <w:bookmarkStart w:id="222" w:name="ref-Friedman2020"/>
+      <w:bookmarkEnd w:id="221"/>
       <w:r>
         <w:t xml:space="preserve">Friedman, Jane. (2020). The epistemic and the zetetic. </w:t>
       </w:r>
@@ -38260,8 +38300,8 @@
       <w:pPr>
         <w:pStyle w:val="Bibliography"/>
       </w:pPr>
-      <w:bookmarkStart w:id="218" w:name="ref-Ganson2008"/>
-      <w:bookmarkEnd w:id="217"/>
+      <w:bookmarkStart w:id="223" w:name="ref-Ganson2008"/>
+      <w:bookmarkEnd w:id="222"/>
       <w:r>
         <w:t xml:space="preserve">Ganson, Dorit. (2008). Evidentialism and pragmatic constraints on outright belief. </w:t>
       </w:r>
@@ -38298,8 +38338,8 @@
       <w:pPr>
         <w:pStyle w:val="Bibliography"/>
       </w:pPr>
-      <w:bookmarkStart w:id="219" w:name="ref-Ganson2019"/>
-      <w:bookmarkEnd w:id="218"/>
+      <w:bookmarkStart w:id="224" w:name="ref-Ganson2019"/>
+      <w:bookmarkEnd w:id="223"/>
       <w:r>
         <w:t xml:space="preserve">Ganson, Dorit. (2019). Great expectations: Belief and the case for pragmatic encroachment. In Brian Kim &amp; Matthew McGrath (Eds.), </w:t>
       </w:r>
@@ -38318,8 +38358,8 @@
       <w:pPr>
         <w:pStyle w:val="Bibliography"/>
       </w:pPr>
-      <w:bookmarkStart w:id="220" w:name="ref-Gao2023"/>
-      <w:bookmarkEnd w:id="219"/>
+      <w:bookmarkStart w:id="225" w:name="ref-Gao2023"/>
+      <w:bookmarkEnd w:id="224"/>
       <w:r>
         <w:t xml:space="preserve">Gao, Jie. (2023). Should credence be sensitive to practical factors? A cost-benefit analysis. </w:t>
       </w:r>
@@ -38356,8 +38396,8 @@
       <w:pPr>
         <w:pStyle w:val="Bibliography"/>
       </w:pPr>
-      <w:bookmarkStart w:id="221" w:name="ref-Gendler2005"/>
-      <w:bookmarkEnd w:id="220"/>
+      <w:bookmarkStart w:id="226" w:name="ref-Gendler2005"/>
+      <w:bookmarkEnd w:id="225"/>
       <w:r>
         <w:t xml:space="preserve">Gendler, Tamar Szabó, and John Hawthorne. (2005). The real guide to fake barns: A catalogue of gifts for your epistemic enemies. </w:t>
       </w:r>
@@ -38394,8 +38434,8 @@
       <w:pPr>
         <w:pStyle w:val="Bibliography"/>
       </w:pPr>
-      <w:bookmarkStart w:id="222" w:name="ref-Gettier1963"/>
-      <w:bookmarkEnd w:id="221"/>
+      <w:bookmarkStart w:id="227" w:name="ref-Gettier1963"/>
+      <w:bookmarkEnd w:id="226"/>
       <w:r>
         <w:t xml:space="preserve">Gettier, Edmund L. (1963). Is justified true belief knowledge? </w:t>
       </w:r>
@@ -38432,8 +38472,8 @@
       <w:pPr>
         <w:pStyle w:val="Bibliography"/>
       </w:pPr>
-      <w:bookmarkStart w:id="223" w:name="ref-GigerenzerSelton2001"/>
-      <w:bookmarkEnd w:id="222"/>
+      <w:bookmarkStart w:id="228" w:name="ref-GigerenzerSelton2001"/>
+      <w:bookmarkEnd w:id="227"/>
       <w:r>
         <w:t xml:space="preserve">Gigerenzer, Gerd, and Reinhard Selten. (2001). </w:t>
       </w:r>
@@ -38452,8 +38492,8 @@
       <w:pPr>
         <w:pStyle w:val="Bibliography"/>
       </w:pPr>
-      <w:bookmarkStart w:id="224" w:name="ref-Gillies2010"/>
-      <w:bookmarkEnd w:id="223"/>
+      <w:bookmarkStart w:id="229" w:name="ref-Gillies2010"/>
+      <w:bookmarkEnd w:id="228"/>
       <w:r>
         <w:t xml:space="preserve">Gillies, Anthony S. (2010). Iffiness. </w:t>
       </w:r>
@@ -38490,8 +38530,8 @@
       <w:pPr>
         <w:pStyle w:val="Bibliography"/>
       </w:pPr>
-      <w:bookmarkStart w:id="225" w:name="ref-Goldman2009"/>
-      <w:bookmarkEnd w:id="224"/>
+      <w:bookmarkStart w:id="230" w:name="ref-Goldman2009"/>
+      <w:bookmarkEnd w:id="229"/>
       <w:r>
         <w:t xml:space="preserve">Goldman, Alvin. (2009). Williamson on knowledge and evidence. In </w:t>
       </w:r>
@@ -38510,8 +38550,8 @@
       <w:pPr>
         <w:pStyle w:val="Bibliography"/>
       </w:pPr>
-      <w:bookmarkStart w:id="226" w:name="ref-Harman1973"/>
-      <w:bookmarkEnd w:id="225"/>
+      <w:bookmarkStart w:id="231" w:name="ref-Harman1973"/>
+      <w:bookmarkEnd w:id="230"/>
       <w:r>
         <w:lastRenderedPageBreak/>
         <w:t xml:space="preserve">Harman, Gilbert. (1973). </w:t>
@@ -38531,8 +38571,8 @@
       <w:pPr>
         <w:pStyle w:val="Bibliography"/>
       </w:pPr>
-      <w:bookmarkStart w:id="227" w:name="ref-Harman1986"/>
-      <w:bookmarkEnd w:id="226"/>
+      <w:bookmarkStart w:id="232" w:name="ref-Harman1986"/>
+      <w:bookmarkEnd w:id="231"/>
       <w:r>
         <w:t xml:space="preserve">Harman, Gilbert. (1986). </w:t>
       </w:r>
@@ -38551,8 +38591,8 @@
       <w:pPr>
         <w:pStyle w:val="Bibliography"/>
       </w:pPr>
-      <w:bookmarkStart w:id="228" w:name="ref-Harper1986"/>
-      <w:bookmarkEnd w:id="227"/>
+      <w:bookmarkStart w:id="233" w:name="ref-Harper1986"/>
+      <w:bookmarkEnd w:id="232"/>
       <w:r>
         <w:t xml:space="preserve">Harper, William. (1986). Mixed strategies and ratifiability in causal decision theory. </w:t>
       </w:r>
@@ -38589,8 +38629,8 @@
       <w:pPr>
         <w:pStyle w:val="Bibliography"/>
       </w:pPr>
-      <w:bookmarkStart w:id="229" w:name="ref-Hawthorne2004"/>
-      <w:bookmarkEnd w:id="228"/>
+      <w:bookmarkStart w:id="234" w:name="ref-Hawthorne2004"/>
+      <w:bookmarkEnd w:id="233"/>
       <w:r>
         <w:t xml:space="preserve">Hawthorne, John. (2004). </w:t>
       </w:r>
@@ -38609,8 +38649,8 @@
       <w:pPr>
         <w:pStyle w:val="Bibliography"/>
       </w:pPr>
-      <w:bookmarkStart w:id="230" w:name="ref-Hawthorne2005"/>
-      <w:bookmarkEnd w:id="229"/>
+      <w:bookmarkStart w:id="235" w:name="ref-Hawthorne2005"/>
+      <w:bookmarkEnd w:id="234"/>
       <w:r>
         <w:t xml:space="preserve">Hawthorne, John. (2005). Knowledge and evidence. </w:t>
       </w:r>
@@ -38647,8 +38687,8 @@
       <w:pPr>
         <w:pStyle w:val="Bibliography"/>
       </w:pPr>
-      <w:bookmarkStart w:id="231" w:name="ref-HawthorneEtAl2015"/>
-      <w:bookmarkEnd w:id="230"/>
+      <w:bookmarkStart w:id="236" w:name="ref-HawthorneEtAl2015"/>
+      <w:bookmarkEnd w:id="235"/>
       <w:r>
         <w:t xml:space="preserve">Hawthorne, John, Daniel Rothschild, and Levi Spectre. (2016). Belief is weak. </w:t>
       </w:r>
@@ -38685,8 +38725,8 @@
       <w:pPr>
         <w:pStyle w:val="Bibliography"/>
       </w:pPr>
-      <w:bookmarkStart w:id="232" w:name="ref-HawthorneSrinivasan2013"/>
-      <w:bookmarkEnd w:id="231"/>
+      <w:bookmarkStart w:id="237" w:name="ref-HawthorneSrinivasan2013"/>
+      <w:bookmarkEnd w:id="236"/>
       <w:r>
         <w:t xml:space="preserve">Hawthorne, John, and Amia Srinivasan. (2013). Disagreement without transparency: Some bleak thoughts. In David Christensen &amp; Jennifer Lackey (Eds.), </w:t>
       </w:r>
@@ -38705,8 +38745,8 @@
       <w:pPr>
         <w:pStyle w:val="Bibliography"/>
       </w:pPr>
-      <w:bookmarkStart w:id="233" w:name="ref-HawthorneStanley2008"/>
-      <w:bookmarkEnd w:id="232"/>
+      <w:bookmarkStart w:id="238" w:name="ref-HawthorneStanley2008"/>
+      <w:bookmarkEnd w:id="237"/>
       <w:r>
         <w:t xml:space="preserve">Hawthorne, John, and Jason Stanley. (2008). Knowledge and Action. </w:t>
       </w:r>
@@ -38743,8 +38783,8 @@
       <w:pPr>
         <w:pStyle w:val="Bibliography"/>
       </w:pPr>
-      <w:bookmarkStart w:id="234" w:name="ref-Hedden2012"/>
-      <w:bookmarkEnd w:id="233"/>
+      <w:bookmarkStart w:id="239" w:name="ref-Hedden2012"/>
+      <w:bookmarkEnd w:id="238"/>
       <w:r>
         <w:t xml:space="preserve">Hedden, Brian. (2012). Options and the subjective ought. </w:t>
       </w:r>
@@ -38781,8 +38821,8 @@
       <w:pPr>
         <w:pStyle w:val="Bibliography"/>
       </w:pPr>
-      <w:bookmarkStart w:id="235" w:name="ref-Hieronymi2013"/>
-      <w:bookmarkEnd w:id="234"/>
+      <w:bookmarkStart w:id="240" w:name="ref-Hieronymi2013"/>
+      <w:bookmarkEnd w:id="239"/>
       <w:r>
         <w:t xml:space="preserve">Hieronymi, Pamela. (2013). The use of reasons in thought (and the use of earmarks in arguments). </w:t>
       </w:r>
@@ -38819,8 +38859,8 @@
       <w:pPr>
         <w:pStyle w:val="Bibliography"/>
       </w:pPr>
-      <w:bookmarkStart w:id="236" w:name="ref-Hills2009"/>
-      <w:bookmarkEnd w:id="235"/>
+      <w:bookmarkStart w:id="241" w:name="ref-Hills2009"/>
+      <w:bookmarkEnd w:id="240"/>
       <w:r>
         <w:t xml:space="preserve">Hills, Alison. (2009). Moral testimony and moral epistemology. </w:t>
       </w:r>
@@ -38857,8 +38897,8 @@
       <w:pPr>
         <w:pStyle w:val="Bibliography"/>
       </w:pPr>
-      <w:bookmarkStart w:id="237" w:name="ref-Hotelling1929"/>
-      <w:bookmarkEnd w:id="236"/>
+      <w:bookmarkStart w:id="242" w:name="ref-Hotelling1929"/>
+      <w:bookmarkEnd w:id="241"/>
       <w:r>
         <w:t xml:space="preserve">Hotelling, Harold. (1929). Stability in competition. </w:t>
       </w:r>
@@ -38895,8 +38935,8 @@
       <w:pPr>
         <w:pStyle w:val="Bibliography"/>
       </w:pPr>
-      <w:bookmarkStart w:id="238" w:name="ref-Humberstone1981"/>
-      <w:bookmarkEnd w:id="237"/>
+      <w:bookmarkStart w:id="243" w:name="ref-Humberstone1981"/>
+      <w:bookmarkEnd w:id="242"/>
       <w:r>
         <w:t xml:space="preserve">Humberstone, I. L. (1981). From worlds to possibilities. </w:t>
       </w:r>
@@ -38933,8 +38973,8 @@
       <w:pPr>
         <w:pStyle w:val="Bibliography"/>
       </w:pPr>
-      <w:bookmarkStart w:id="239" w:name="ref-Hunter1996"/>
-      <w:bookmarkEnd w:id="238"/>
+      <w:bookmarkStart w:id="244" w:name="ref-Hunter1996"/>
+      <w:bookmarkEnd w:id="243"/>
       <w:r>
         <w:t xml:space="preserve">Hunter, Daniel. (1996). On the relation between categorical and probabilistic belief. </w:t>
       </w:r>
@@ -38971,8 +39011,8 @@
       <w:pPr>
         <w:pStyle w:val="Bibliography"/>
       </w:pPr>
-      <w:bookmarkStart w:id="240" w:name="ref-IyengarEtAl2006"/>
-      <w:bookmarkEnd w:id="239"/>
+      <w:bookmarkStart w:id="245" w:name="ref-IyengarEtAl2006"/>
+      <w:bookmarkEnd w:id="244"/>
       <w:r>
         <w:lastRenderedPageBreak/>
         <w:t xml:space="preserve">Iyengar, Sheena S., Rachael E. Wells, and Barry Schwartz. (2006). Doing better but feeling worse: Looking for the ‘best’ job undermines satisfaction. </w:t>
@@ -39010,8 +39050,8 @@
       <w:pPr>
         <w:pStyle w:val="Bibliography"/>
       </w:pPr>
-      <w:bookmarkStart w:id="241" w:name="ref-Jackson1987"/>
-      <w:bookmarkEnd w:id="240"/>
+      <w:bookmarkStart w:id="246" w:name="ref-Jackson1987"/>
+      <w:bookmarkEnd w:id="245"/>
       <w:r>
         <w:t xml:space="preserve">Jackson, Frank. (1987). </w:t>
       </w:r>
@@ -39030,8 +39070,8 @@
       <w:pPr>
         <w:pStyle w:val="Bibliography"/>
       </w:pPr>
-      <w:bookmarkStart w:id="242" w:name="ref-Joyce2018"/>
-      <w:bookmarkEnd w:id="241"/>
+      <w:bookmarkStart w:id="247" w:name="ref-Joyce2018"/>
+      <w:bookmarkEnd w:id="246"/>
       <w:r>
         <w:t xml:space="preserve">Joyce, James. (n.d.). </w:t>
       </w:r>
@@ -39050,8 +39090,8 @@
       <w:pPr>
         <w:pStyle w:val="Bibliography"/>
       </w:pPr>
-      <w:bookmarkStart w:id="243" w:name="ref-Joyce1999"/>
-      <w:bookmarkEnd w:id="242"/>
+      <w:bookmarkStart w:id="248" w:name="ref-Joyce1999"/>
+      <w:bookmarkEnd w:id="247"/>
       <w:r>
         <w:t xml:space="preserve">Joyce, James M. (1999). </w:t>
       </w:r>
@@ -39070,8 +39110,8 @@
       <w:pPr>
         <w:pStyle w:val="Bibliography"/>
       </w:pPr>
-      <w:bookmarkStart w:id="244" w:name="ref-Kelly2010-KELPDA"/>
-      <w:bookmarkEnd w:id="243"/>
+      <w:bookmarkStart w:id="249" w:name="ref-Kelly2010-KELPDA"/>
+      <w:bookmarkEnd w:id="248"/>
       <w:r>
         <w:t xml:space="preserve">Kelly, Thomas. (2010). Peer disagreement and higher order evidence. In Ted Warfield &amp; Richard Feldman (Eds.), </w:t>
       </w:r>
@@ -39090,8 +39130,8 @@
       <w:pPr>
         <w:pStyle w:val="Bibliography"/>
       </w:pPr>
-      <w:bookmarkStart w:id="245" w:name="ref-Keynes1936Foxwell"/>
-      <w:bookmarkEnd w:id="244"/>
+      <w:bookmarkStart w:id="250" w:name="ref-Keynes1936Foxwell"/>
+      <w:bookmarkEnd w:id="249"/>
       <w:r>
         <w:t xml:space="preserve">Keynes, John Maynard. (1936). Herbert somerton foxwell. </w:t>
       </w:r>
@@ -39128,8 +39168,8 @@
       <w:pPr>
         <w:pStyle w:val="Bibliography"/>
       </w:pPr>
-      <w:bookmarkStart w:id="246" w:name="ref-Keynes1937"/>
-      <w:bookmarkEnd w:id="245"/>
+      <w:bookmarkStart w:id="251" w:name="ref-Keynes1937"/>
+      <w:bookmarkEnd w:id="250"/>
       <w:r>
         <w:t xml:space="preserve">Keynes, John Maynard. (1937). The general theory of employment. </w:t>
       </w:r>
@@ -39158,8 +39198,8 @@
       <w:pPr>
         <w:pStyle w:val="Bibliography"/>
       </w:pPr>
-      <w:bookmarkStart w:id="247" w:name="ref-Kim2023"/>
-      <w:bookmarkEnd w:id="246"/>
+      <w:bookmarkStart w:id="252" w:name="ref-Kim2023"/>
+      <w:bookmarkEnd w:id="251"/>
       <w:r>
         <w:t xml:space="preserve">Kim, Brian. (2023). Pragmatic infallibilism. </w:t>
       </w:r>
@@ -39196,8 +39236,8 @@
       <w:pPr>
         <w:pStyle w:val="Bibliography"/>
       </w:pPr>
-      <w:bookmarkStart w:id="248" w:name="ref-Kimball2015"/>
-      <w:bookmarkEnd w:id="247"/>
+      <w:bookmarkStart w:id="253" w:name="ref-Kimball2015"/>
+      <w:bookmarkEnd w:id="252"/>
       <w:r>
         <w:t xml:space="preserve">Kimball, Miles. (2015). Cognitive economics. </w:t>
       </w:r>
@@ -39234,8 +39274,8 @@
       <w:pPr>
         <w:pStyle w:val="Bibliography"/>
       </w:pPr>
-      <w:bookmarkStart w:id="249" w:name="ref-Knight1921"/>
-      <w:bookmarkEnd w:id="248"/>
+      <w:bookmarkStart w:id="254" w:name="ref-Knight1921"/>
+      <w:bookmarkEnd w:id="253"/>
       <w:r>
         <w:t xml:space="preserve">Knight, Frank. (1921). </w:t>
       </w:r>
@@ -39254,8 +39294,8 @@
       <w:pPr>
         <w:pStyle w:val="Bibliography"/>
       </w:pPr>
-      <w:bookmarkStart w:id="250" w:name="ref-KohlbergMertens1986"/>
-      <w:bookmarkEnd w:id="249"/>
+      <w:bookmarkStart w:id="255" w:name="ref-KohlbergMertens1986"/>
+      <w:bookmarkEnd w:id="254"/>
       <w:r>
         <w:t xml:space="preserve">Kohlberg, Elon, and Jean-Francois Mertens. (1986). On the strategic stability of equilibria. </w:t>
       </w:r>
@@ -39292,8 +39332,8 @@
       <w:pPr>
         <w:pStyle w:val="Bibliography"/>
       </w:pPr>
-      <w:bookmarkStart w:id="251" w:name="ref-Kratzer2012"/>
-      <w:bookmarkEnd w:id="250"/>
+      <w:bookmarkStart w:id="256" w:name="ref-Kratzer2012"/>
+      <w:bookmarkEnd w:id="255"/>
       <w:r>
         <w:t xml:space="preserve">Kratzer, Angelika. (2012). </w:t>
       </w:r>
@@ -39312,8 +39352,8 @@
       <w:pPr>
         <w:pStyle w:val="Bibliography"/>
       </w:pPr>
-      <w:bookmarkStart w:id="252" w:name="ref-KripkeNozick"/>
-      <w:bookmarkEnd w:id="251"/>
+      <w:bookmarkStart w:id="257" w:name="ref-KripkeNozick"/>
+      <w:bookmarkEnd w:id="256"/>
       <w:r>
         <w:t xml:space="preserve">Kripke, Saul. (2011). Nozick on knowledge. In </w:t>
       </w:r>
@@ -39332,8 +39372,8 @@
       <w:pPr>
         <w:pStyle w:val="Bibliography"/>
       </w:pPr>
-      <w:bookmarkStart w:id="253" w:name="ref-Kroedel2012"/>
-      <w:bookmarkEnd w:id="252"/>
+      <w:bookmarkStart w:id="258" w:name="ref-Kroedel2012"/>
+      <w:bookmarkEnd w:id="257"/>
       <w:r>
         <w:t xml:space="preserve">Kroedel, Thomas. (2012). The lottery paradox, epistemic justification and permissibility. </w:t>
       </w:r>
@@ -39370,8 +39410,8 @@
       <w:pPr>
         <w:pStyle w:val="Bibliography"/>
       </w:pPr>
-      <w:bookmarkStart w:id="254" w:name="ref-Lasonen-Aarnio2010b"/>
-      <w:bookmarkEnd w:id="253"/>
+      <w:bookmarkStart w:id="259" w:name="ref-Lasonen-Aarnio2010b"/>
+      <w:bookmarkEnd w:id="258"/>
       <w:r>
         <w:t xml:space="preserve">Lasonen-Aarnio, Maria. (2010). Unreasonable knowledge. </w:t>
       </w:r>
@@ -39408,8 +39448,8 @@
       <w:pPr>
         <w:pStyle w:val="Bibliography"/>
       </w:pPr>
-      <w:bookmarkStart w:id="255" w:name="ref-Lasonen-Aarnio2014"/>
-      <w:bookmarkEnd w:id="254"/>
+      <w:bookmarkStart w:id="260" w:name="ref-Lasonen-Aarnio2014"/>
+      <w:bookmarkEnd w:id="259"/>
       <w:r>
         <w:t xml:space="preserve">Lasonen-Aarnio, Maria. (2014). Higher-order evidence and the limits of defeat. </w:t>
       </w:r>
@@ -39446,8 +39486,8 @@
       <w:pPr>
         <w:pStyle w:val="Bibliography"/>
       </w:pPr>
-      <w:bookmarkStart w:id="256" w:name="ref-Lederman2018"/>
-      <w:bookmarkEnd w:id="255"/>
+      <w:bookmarkStart w:id="261" w:name="ref-Lederman2018"/>
+      <w:bookmarkEnd w:id="260"/>
       <w:r>
         <w:lastRenderedPageBreak/>
         <w:t xml:space="preserve">Lederman, Harvey. (2018). Two paradoxes of common knowledge: Coordinated attack and electronic mail. </w:t>
@@ -39485,8 +39525,8 @@
       <w:pPr>
         <w:pStyle w:val="Bibliography"/>
       </w:pPr>
-      <w:bookmarkStart w:id="257" w:name="ref-Lee2017b"/>
-      <w:bookmarkEnd w:id="256"/>
+      <w:bookmarkStart w:id="262" w:name="ref-Lee2017b"/>
+      <w:bookmarkEnd w:id="261"/>
       <w:r>
         <w:t xml:space="preserve">Lee, Matthew. (2017). On the arbitrariness objection to the threshold view. </w:t>
       </w:r>
@@ -39523,8 +39563,8 @@
       <w:pPr>
         <w:pStyle w:val="Bibliography"/>
       </w:pPr>
-      <w:bookmarkStart w:id="258" w:name="ref-Lee2017a"/>
-      <w:bookmarkEnd w:id="257"/>
+      <w:bookmarkStart w:id="263" w:name="ref-Lee2017a"/>
+      <w:bookmarkEnd w:id="262"/>
       <w:r>
         <w:t xml:space="preserve">Lee, Matthew Brandon. (2017). Credence and correctness: In defense of credal reductivism. </w:t>
       </w:r>
@@ -39561,8 +39601,8 @@
       <w:pPr>
         <w:pStyle w:val="Bibliography"/>
       </w:pPr>
-      <w:bookmarkStart w:id="259" w:name="ref-Lewis1969a"/>
-      <w:bookmarkEnd w:id="258"/>
+      <w:bookmarkStart w:id="264" w:name="ref-Lewis1969a"/>
+      <w:bookmarkEnd w:id="263"/>
       <w:r>
         <w:t xml:space="preserve">Lewis, David. (1969). </w:t>
       </w:r>
@@ -39581,8 +39621,8 @@
       <w:pPr>
         <w:pStyle w:val="Bibliography"/>
       </w:pPr>
-      <w:bookmarkStart w:id="260" w:name="ref-Lewis1976b"/>
-      <w:bookmarkEnd w:id="259"/>
+      <w:bookmarkStart w:id="265" w:name="ref-Lewis1976b"/>
+      <w:bookmarkEnd w:id="264"/>
       <w:r>
         <w:t xml:space="preserve">Lewis, David. (1976). Probabilities of conditionals and conditional probabilities. </w:t>
       </w:r>
@@ -39619,8 +39659,8 @@
       <w:pPr>
         <w:pStyle w:val="Bibliography"/>
       </w:pPr>
-      <w:bookmarkStart w:id="261" w:name="ref-Lewis1982c"/>
-      <w:bookmarkEnd w:id="260"/>
+      <w:bookmarkStart w:id="266" w:name="ref-Lewis1982c"/>
+      <w:bookmarkEnd w:id="265"/>
       <w:r>
         <w:t xml:space="preserve">Lewis, David. (1982). Logic for equivocators. </w:t>
       </w:r>
@@ -39657,8 +39697,8 @@
       <w:pPr>
         <w:pStyle w:val="Bibliography"/>
       </w:pPr>
-      <w:bookmarkStart w:id="262" w:name="ref-Lewis1986h"/>
-      <w:bookmarkEnd w:id="261"/>
+      <w:bookmarkStart w:id="267" w:name="ref-Lewis1986h"/>
+      <w:bookmarkEnd w:id="266"/>
       <w:r>
         <w:t xml:space="preserve">Lewis, David. (1986). Probabilities of conditionals and conditional probabilities II. </w:t>
       </w:r>
@@ -39695,8 +39735,8 @@
       <w:pPr>
         <w:pStyle w:val="Bibliography"/>
       </w:pPr>
-      <w:bookmarkStart w:id="263" w:name="ref-Lewis1988"/>
-      <w:bookmarkEnd w:id="262"/>
+      <w:bookmarkStart w:id="268" w:name="ref-Lewis1988"/>
+      <w:bookmarkEnd w:id="267"/>
       <w:r>
         <w:t xml:space="preserve">Lewis, David. (1988). Desire as belief. </w:t>
       </w:r>
@@ -39733,8 +39773,8 @@
       <w:pPr>
         <w:pStyle w:val="Bibliography"/>
       </w:pPr>
-      <w:bookmarkStart w:id="264" w:name="ref-Lewis1996"/>
-      <w:bookmarkEnd w:id="263"/>
+      <w:bookmarkStart w:id="269" w:name="ref-Lewis1996"/>
+      <w:bookmarkEnd w:id="268"/>
       <w:r>
         <w:t xml:space="preserve">Lewis, David. (1996). Desire as belief II. </w:t>
       </w:r>
@@ -39771,8 +39811,8 @@
       <w:pPr>
         <w:pStyle w:val="Bibliography"/>
       </w:pPr>
-      <w:bookmarkStart w:id="265" w:name="ref-Lewis2004a"/>
-      <w:bookmarkEnd w:id="264"/>
+      <w:bookmarkStart w:id="270" w:name="ref-Lewis2004a"/>
+      <w:bookmarkEnd w:id="269"/>
       <w:r>
         <w:t xml:space="preserve">Lewis, David. (2004). Causation as influence. In John Collins, Ned Hall, &amp; L. A. Paul (Eds.), </w:t>
       </w:r>
@@ -39791,8 +39831,8 @@
       <w:pPr>
         <w:pStyle w:val="Bibliography"/>
       </w:pPr>
-      <w:bookmarkStart w:id="266" w:name="ref-LipseyLancaster"/>
-      <w:bookmarkEnd w:id="265"/>
+      <w:bookmarkStart w:id="271" w:name="ref-LipseyLancaster"/>
+      <w:bookmarkEnd w:id="270"/>
       <w:r>
         <w:t xml:space="preserve">Lipsey, R. G., and Kelvin Lancaster. (1956-1957). The general theory of second best. </w:t>
       </w:r>
@@ -39829,8 +39869,8 @@
       <w:pPr>
         <w:pStyle w:val="Bibliography"/>
       </w:pPr>
-      <w:bookmarkStart w:id="267" w:name="ref-Littlejohn2015"/>
-      <w:bookmarkEnd w:id="266"/>
+      <w:bookmarkStart w:id="272" w:name="ref-Littlejohn2015"/>
+      <w:bookmarkEnd w:id="271"/>
       <w:r>
         <w:t xml:space="preserve">Littlejohn, Clayton. (2018). Stop making sense? On a puzzle about rationality. </w:t>
       </w:r>
@@ -39867,8 +39907,8 @@
       <w:pPr>
         <w:pStyle w:val="Bibliography"/>
       </w:pPr>
-      <w:bookmarkStart w:id="268" w:name="ref-MacFarlane2005-Knowledge"/>
-      <w:bookmarkEnd w:id="267"/>
+      <w:bookmarkStart w:id="273" w:name="ref-MacFarlane2005-Knowledge"/>
+      <w:bookmarkEnd w:id="272"/>
       <w:r>
         <w:t xml:space="preserve">MacFarlane, John. (2005). The assessment sensitivity of knowledge attributions. </w:t>
       </w:r>
@@ -39897,8 +39937,8 @@
       <w:pPr>
         <w:pStyle w:val="Bibliography"/>
       </w:pPr>
-      <w:bookmarkStart w:id="269" w:name="ref-MachamerEtAl2000"/>
-      <w:bookmarkEnd w:id="268"/>
+      <w:bookmarkStart w:id="274" w:name="ref-MachamerEtAl2000"/>
+      <w:bookmarkEnd w:id="273"/>
       <w:r>
         <w:t xml:space="preserve">Machamer, Peter, Lindley Darden, and Carl F. Craver. (2000). Thinking about mechanisms. </w:t>
       </w:r>
@@ -39935,8 +39975,8 @@
       <w:pPr>
         <w:pStyle w:val="Bibliography"/>
       </w:pPr>
-      <w:bookmarkStart w:id="270" w:name="ref-Maher1996"/>
-      <w:bookmarkEnd w:id="269"/>
+      <w:bookmarkStart w:id="275" w:name="ref-Maher1996"/>
+      <w:bookmarkEnd w:id="274"/>
       <w:r>
         <w:t xml:space="preserve">Maher, Patrick. (1996). Subjective and objective confirmation. </w:t>
       </w:r>
@@ -39973,8 +40013,8 @@
       <w:pPr>
         <w:pStyle w:val="Bibliography"/>
       </w:pPr>
-      <w:bookmarkStart w:id="271" w:name="ref-sep-abilities"/>
-      <w:bookmarkEnd w:id="270"/>
+      <w:bookmarkStart w:id="276" w:name="ref-sep-abilities"/>
+      <w:bookmarkEnd w:id="275"/>
       <w:r>
         <w:lastRenderedPageBreak/>
         <w:t xml:space="preserve">Maier, John. (2022). Abilities. In Edward N. Zalta &amp; Uri Nodelman (Eds.), </w:t>
@@ -39994,8 +40034,8 @@
       <w:pPr>
         <w:pStyle w:val="Bibliography"/>
       </w:pPr>
-      <w:bookmarkStart w:id="272" w:name="ref-MaitraWeatherson2010"/>
-      <w:bookmarkEnd w:id="271"/>
+      <w:bookmarkStart w:id="277" w:name="ref-MaitraWeatherson2010"/>
+      <w:bookmarkEnd w:id="276"/>
       <w:r>
         <w:t xml:space="preserve">Maitra, Ishani, and Brian Weatherson. (2010). Assertion, knowledge and action. </w:t>
       </w:r>
@@ -40032,8 +40072,8 @@
       <w:pPr>
         <w:pStyle w:val="Bibliography"/>
       </w:pPr>
-      <w:bookmarkStart w:id="273" w:name="ref-MandelkernEtAl2017"/>
-      <w:bookmarkEnd w:id="272"/>
+      <w:bookmarkStart w:id="278" w:name="ref-MandelkernEtAl2017"/>
+      <w:bookmarkEnd w:id="277"/>
       <w:r>
         <w:t xml:space="preserve">Mandelkern, Matthew, Ginger Schultheis, and David Boylan. (2017). Agentive modals. </w:t>
       </w:r>
@@ -40070,8 +40110,8 @@
       <w:pPr>
         <w:pStyle w:val="Bibliography"/>
       </w:pPr>
-      <w:bookmarkStart w:id="274" w:name="ref-ManganEtAl2010"/>
-      <w:bookmarkEnd w:id="273"/>
+      <w:bookmarkStart w:id="279" w:name="ref-ManganEtAl2010"/>
+      <w:bookmarkEnd w:id="278"/>
       <w:r>
         <w:t xml:space="preserve">Mangan, Jean, Amanda Hughes, and Kim Slack. (2010). Student finance, information and decision making. </w:t>
       </w:r>
@@ -40108,8 +40148,8 @@
       <w:pPr>
         <w:pStyle w:val="Bibliography"/>
       </w:pPr>
-      <w:bookmarkStart w:id="275" w:name="ref-Manski2017"/>
-      <w:bookmarkEnd w:id="274"/>
+      <w:bookmarkStart w:id="280" w:name="ref-Manski2017"/>
+      <w:bookmarkEnd w:id="279"/>
       <w:r>
         <w:t xml:space="preserve">Manski, Charles F. (2017). Optimize, satisfice, or choose without deliberation? A simple minimax-regret assessment. </w:t>
       </w:r>
@@ -40146,8 +40186,8 @@
       <w:pPr>
         <w:pStyle w:val="Bibliography"/>
       </w:pPr>
-      <w:bookmarkStart w:id="276" w:name="ref-McGrath2021"/>
-      <w:bookmarkEnd w:id="275"/>
+      <w:bookmarkStart w:id="281" w:name="ref-McGrath2021"/>
+      <w:bookmarkEnd w:id="280"/>
       <w:r>
         <w:t xml:space="preserve">McGrath, Matthew. (2021). Being neutral: Agnosticism, inquiry and the suspension of judgment. </w:t>
       </w:r>
@@ -40184,8 +40224,8 @@
       <w:pPr>
         <w:pStyle w:val="Bibliography"/>
       </w:pPr>
-      <w:bookmarkStart w:id="277" w:name="ref-McGrathKim2019"/>
-      <w:bookmarkEnd w:id="276"/>
+      <w:bookmarkStart w:id="282" w:name="ref-McGrathKim2019"/>
+      <w:bookmarkEnd w:id="281"/>
       <w:r>
         <w:t xml:space="preserve">McGrath, Matthew, and Brian Kim. (2019). Introduction. In Brian Kim &amp; Matthew McGrath (Eds.), </w:t>
       </w:r>
@@ -40204,8 +40244,8 @@
       <w:pPr>
         <w:pStyle w:val="Bibliography"/>
       </w:pPr>
-      <w:bookmarkStart w:id="278" w:name="ref-McKenna2024"/>
-      <w:bookmarkEnd w:id="277"/>
+      <w:bookmarkStart w:id="283" w:name="ref-McKenna2024"/>
+      <w:bookmarkEnd w:id="282"/>
       <w:r>
         <w:t xml:space="preserve">McKenna, Robin. (forthcoming). Pragmatic encroachment and feminist epistemology. In Natalie Alana Ashton, Martin Kusch, Robin McKenna, &amp; Katharina Sodoma (Eds.), </w:t>
       </w:r>
@@ -40224,8 +40264,8 @@
       <w:pPr>
         <w:pStyle w:val="Bibliography"/>
       </w:pPr>
-      <w:bookmarkStart w:id="279" w:name="ref-Melchior2019"/>
-      <w:bookmarkEnd w:id="278"/>
+      <w:bookmarkStart w:id="284" w:name="ref-Melchior2019"/>
+      <w:bookmarkEnd w:id="283"/>
       <w:r>
         <w:t xml:space="preserve">Melchior, Guido. (2019). </w:t>
       </w:r>
@@ -40244,8 +40284,8 @@
       <w:pPr>
         <w:pStyle w:val="Bibliography"/>
       </w:pPr>
-      <w:bookmarkStart w:id="280" w:name="ref-Mercier2020"/>
-      <w:bookmarkEnd w:id="279"/>
+      <w:bookmarkStart w:id="285" w:name="ref-Mercier2020"/>
+      <w:bookmarkEnd w:id="284"/>
       <w:r>
         <w:t xml:space="preserve">Mercier, Hugo. (2020). </w:t>
       </w:r>
@@ -40264,8 +40304,8 @@
       <w:pPr>
         <w:pStyle w:val="Bibliography"/>
       </w:pPr>
-      <w:bookmarkStart w:id="281" w:name="ref-Nagel2010"/>
-      <w:bookmarkEnd w:id="280"/>
+      <w:bookmarkStart w:id="286" w:name="ref-Nagel2010"/>
+      <w:bookmarkEnd w:id="285"/>
       <w:r>
         <w:t xml:space="preserve">Nagel, Jennifer. (2010). Epistemic anxiety and adaptive invariantism. </w:t>
       </w:r>
@@ -40302,8 +40342,8 @@
       <w:pPr>
         <w:pStyle w:val="Bibliography"/>
       </w:pPr>
-      <w:bookmarkStart w:id="282" w:name="ref-Nagel2013-Williamson"/>
-      <w:bookmarkEnd w:id="281"/>
+      <w:bookmarkStart w:id="287" w:name="ref-Nagel2013-Williamson"/>
+      <w:bookmarkEnd w:id="286"/>
       <w:r>
         <w:t xml:space="preserve">Nagel, Jennifer. (2013). Motivating williamson’s model gettier cases. </w:t>
       </w:r>
@@ -40340,8 +40380,8 @@
       <w:pPr>
         <w:pStyle w:val="Bibliography"/>
       </w:pPr>
-      <w:bookmarkStart w:id="283" w:name="ref-Nagel2014"/>
-      <w:bookmarkEnd w:id="282"/>
+      <w:bookmarkStart w:id="288" w:name="ref-Nagel2014"/>
+      <w:bookmarkEnd w:id="287"/>
       <w:r>
         <w:t xml:space="preserve">Nagel, Jennifer. (2014). </w:t>
       </w:r>
@@ -40360,8 +40400,8 @@
       <w:pPr>
         <w:pStyle w:val="Bibliography"/>
       </w:pPr>
-      <w:bookmarkStart w:id="284" w:name="ref-Nair2019"/>
-      <w:bookmarkEnd w:id="283"/>
+      <w:bookmarkStart w:id="289" w:name="ref-Nair2019"/>
+      <w:bookmarkEnd w:id="288"/>
       <w:r>
         <w:t xml:space="preserve">Nair, Shyam. (2019). Must good reasoning satisfy cumulative transitivity? </w:t>
       </w:r>
@@ -40398,8 +40438,8 @@
       <w:pPr>
         <w:pStyle w:val="Bibliography"/>
       </w:pPr>
-      <w:bookmarkStart w:id="285" w:name="ref-Neta2007"/>
-      <w:bookmarkEnd w:id="284"/>
+      <w:bookmarkStart w:id="290" w:name="ref-Neta2007"/>
+      <w:bookmarkEnd w:id="289"/>
       <w:r>
         <w:lastRenderedPageBreak/>
         <w:t xml:space="preserve">Neta, Ram. (2007). Anti-intellectualism and the knowledge-action principle. </w:t>
@@ -40437,8 +40477,8 @@
       <w:pPr>
         <w:pStyle w:val="Bibliography"/>
       </w:pPr>
-      <w:bookmarkStart w:id="286" w:name="ref-NewmanEtAl2018"/>
-      <w:bookmarkEnd w:id="285"/>
+      <w:bookmarkStart w:id="291" w:name="ref-NewmanEtAl2018"/>
+      <w:bookmarkEnd w:id="290"/>
       <w:r>
         <w:t xml:space="preserve">Newman, David B., Joanna Schug, Masaki Yuki, Junko Yamada, and John B. Nezlek. (2018). The negative consequences of maximizing in friendship selection. </w:t>
       </w:r>
@@ -40475,8 +40515,8 @@
       <w:pPr>
         <w:pStyle w:val="Bibliography"/>
       </w:pPr>
-      <w:bookmarkStart w:id="287" w:name="ref-North2010"/>
-      <w:bookmarkEnd w:id="286"/>
+      <w:bookmarkStart w:id="292" w:name="ref-North2010"/>
+      <w:bookmarkEnd w:id="291"/>
       <w:r>
         <w:t xml:space="preserve">North, Jill. (2010). An empirical approach to symmetry and probability. </w:t>
       </w:r>
@@ -40513,8 +40553,8 @@
       <w:pPr>
         <w:pStyle w:val="Bibliography"/>
       </w:pPr>
-      <w:bookmarkStart w:id="288" w:name="ref-Nozick1981"/>
-      <w:bookmarkEnd w:id="287"/>
+      <w:bookmarkStart w:id="293" w:name="ref-Nozick1981"/>
+      <w:bookmarkEnd w:id="292"/>
       <w:r>
         <w:t xml:space="preserve">Nozick, Robert. (1981). </w:t>
       </w:r>
@@ -40533,8 +40573,8 @@
       <w:pPr>
         <w:pStyle w:val="Bibliography"/>
       </w:pPr>
-      <w:bookmarkStart w:id="289" w:name="ref-Odell2002"/>
-      <w:bookmarkEnd w:id="288"/>
+      <w:bookmarkStart w:id="294" w:name="ref-Odell2002"/>
+      <w:bookmarkEnd w:id="293"/>
       <w:r>
         <w:t xml:space="preserve">Odell, John S. (2002). Bounded rationality and world political economy. In David M. Andrews, C. Randall Henning, &amp; Louis W. Pauly (Eds.), </w:t>
       </w:r>
@@ -40553,8 +40593,8 @@
       <w:pPr>
         <w:pStyle w:val="Bibliography"/>
       </w:pPr>
-      <w:bookmarkStart w:id="290" w:name="ref-OgakiTanaka2017"/>
-      <w:bookmarkEnd w:id="289"/>
+      <w:bookmarkStart w:id="295" w:name="ref-OgakiTanaka2017"/>
+      <w:bookmarkEnd w:id="294"/>
       <w:r>
         <w:t xml:space="preserve">Ogaki, Masao, and Saori C. Tanaka. (2017). </w:t>
       </w:r>
@@ -40573,8 +40613,8 @@
       <w:pPr>
         <w:pStyle w:val="Bibliography"/>
       </w:pPr>
-      <w:bookmarkStart w:id="291" w:name="ref-Papi2013"/>
-      <w:bookmarkEnd w:id="290"/>
+      <w:bookmarkStart w:id="296" w:name="ref-Papi2013"/>
+      <w:bookmarkEnd w:id="295"/>
       <w:r>
         <w:t xml:space="preserve">Papi, Mario. (2013). Satisficing and maximizing consumers in a monopolistic screening model. </w:t>
       </w:r>
@@ -40611,8 +40651,8 @@
       <w:pPr>
         <w:pStyle w:val="Bibliography"/>
       </w:pPr>
-      <w:bookmarkStart w:id="292" w:name="ref-Pasnau2017"/>
-      <w:bookmarkEnd w:id="291"/>
+      <w:bookmarkStart w:id="297" w:name="ref-Pasnau2017"/>
+      <w:bookmarkEnd w:id="296"/>
       <w:r>
         <w:t xml:space="preserve">Pasnau, Robert. (2017). </w:t>
       </w:r>
@@ -40631,8 +40671,8 @@
       <w:pPr>
         <w:pStyle w:val="Bibliography"/>
       </w:pPr>
-      <w:bookmarkStart w:id="293" w:name="ref-Pearce1983"/>
-      <w:bookmarkEnd w:id="292"/>
+      <w:bookmarkStart w:id="298" w:name="ref-Pearce1983"/>
+      <w:bookmarkEnd w:id="297"/>
       <w:r>
         <w:t xml:space="preserve">Pearce, David G. (1983). A problem with single valued solution concepts. Retrieved from </w:t>
       </w:r>
@@ -40649,8 +40689,8 @@
       <w:pPr>
         <w:pStyle w:val="Bibliography"/>
       </w:pPr>
-      <w:bookmarkStart w:id="294" w:name="ref-Pingle2006"/>
-      <w:bookmarkEnd w:id="293"/>
+      <w:bookmarkStart w:id="299" w:name="ref-Pingle2006"/>
+      <w:bookmarkEnd w:id="298"/>
       <w:r>
         <w:t xml:space="preserve">Pingle, Mark. (2006). Deliberation cost as a foundation for behavioral economics. In Morris Altman (Ed.), </w:t>
       </w:r>
@@ -40669,8 +40709,8 @@
       <w:pPr>
         <w:pStyle w:val="Bibliography"/>
       </w:pPr>
-      <w:bookmarkStart w:id="295" w:name="ref-Pryor2004"/>
-      <w:bookmarkEnd w:id="294"/>
+      <w:bookmarkStart w:id="300" w:name="ref-Pryor2004"/>
+      <w:bookmarkEnd w:id="299"/>
       <w:r>
         <w:t xml:space="preserve">Pryor, James. (2004). What’s wrong with moore’s argument? </w:t>
       </w:r>
@@ -40707,8 +40747,8 @@
       <w:pPr>
         <w:pStyle w:val="Bibliography"/>
       </w:pPr>
-      <w:bookmarkStart w:id="296" w:name="ref-Quiggin1982"/>
-      <w:bookmarkEnd w:id="295"/>
+      <w:bookmarkStart w:id="301" w:name="ref-Quiggin1982"/>
+      <w:bookmarkEnd w:id="300"/>
       <w:r>
         <w:t xml:space="preserve">Quiggin, John. (1982). A theory of anticipated utility. </w:t>
       </w:r>
@@ -40745,8 +40785,8 @@
       <w:pPr>
         <w:pStyle w:val="Bibliography"/>
       </w:pPr>
-      <w:bookmarkStart w:id="297" w:name="ref-Quong2017"/>
-      <w:bookmarkEnd w:id="296"/>
+      <w:bookmarkStart w:id="302" w:name="ref-Quong2017"/>
+      <w:bookmarkEnd w:id="301"/>
       <w:r>
         <w:lastRenderedPageBreak/>
         <w:t xml:space="preserve">Quong, Jonathan. (2018). Public Reason. In Edward N. Zalta (Ed.), </w:t>
@@ -40777,8 +40817,8 @@
       <w:pPr>
         <w:pStyle w:val="Bibliography"/>
       </w:pPr>
-      <w:bookmarkStart w:id="298" w:name="ref-Railton1984"/>
-      <w:bookmarkEnd w:id="297"/>
+      <w:bookmarkStart w:id="303" w:name="ref-Railton1984"/>
+      <w:bookmarkEnd w:id="302"/>
       <w:r>
         <w:t xml:space="preserve">Railton, Peter. (1984). Alienation, consequentialism and the demands of morality. </w:t>
       </w:r>
@@ -40807,8 +40847,8 @@
       <w:pPr>
         <w:pStyle w:val="Bibliography"/>
       </w:pPr>
-      <w:bookmarkStart w:id="299" w:name="ref-RamseyGeneralProp"/>
-      <w:bookmarkEnd w:id="298"/>
+      <w:bookmarkStart w:id="304" w:name="ref-RamseyGeneralProp"/>
+      <w:bookmarkEnd w:id="303"/>
       <w:r>
         <w:t xml:space="preserve">Ramsey, Frank. (1990). General propositions and causality. In D. H. Mellor (Ed.), </w:t>
       </w:r>
@@ -40827,8 +40867,8 @@
       <w:pPr>
         <w:pStyle w:val="Bibliography"/>
       </w:pPr>
-      <w:bookmarkStart w:id="300" w:name="ref-Reutskaja2011"/>
-      <w:bookmarkEnd w:id="299"/>
+      <w:bookmarkStart w:id="305" w:name="ref-Reutskaja2011"/>
+      <w:bookmarkEnd w:id="304"/>
       <w:r>
         <w:t xml:space="preserve">Reutskaja, Elena, Rosemarie Nagel, Colin F. Camerer, and Antonio Rangel. (2011). Search dynamics in consumer choice under time pressure: An eye-tracking study. </w:t>
       </w:r>
@@ -40865,8 +40905,8 @@
       <w:pPr>
         <w:pStyle w:val="Bibliography"/>
       </w:pPr>
-      <w:bookmarkStart w:id="301" w:name="ref-Richter1984"/>
-      <w:bookmarkEnd w:id="300"/>
+      <w:bookmarkStart w:id="306" w:name="ref-Richter1984"/>
+      <w:bookmarkEnd w:id="305"/>
       <w:r>
         <w:t xml:space="preserve">Richter, Reed. (1984). Rationality revisited. </w:t>
       </w:r>
@@ -40903,8 +40943,8 @@
       <w:pPr>
         <w:pStyle w:val="Bibliography"/>
       </w:pPr>
-      <w:bookmarkStart w:id="302" w:name="ref-Roberts2012"/>
-      <w:bookmarkEnd w:id="301"/>
+      <w:bookmarkStart w:id="307" w:name="ref-Roberts2012"/>
+      <w:bookmarkEnd w:id="306"/>
       <w:r>
         <w:t xml:space="preserve">Roberts, Craige. (2012). Information structure in discourse: Towards an integrated formal theory of pragmatics. </w:t>
       </w:r>
@@ -40941,8 +40981,8 @@
       <w:pPr>
         <w:pStyle w:val="Bibliography"/>
       </w:pPr>
-      <w:bookmarkStart w:id="303" w:name="ref-RossSchroeder2014"/>
-      <w:bookmarkEnd w:id="302"/>
+      <w:bookmarkStart w:id="308" w:name="ref-RossSchroeder2014"/>
+      <w:bookmarkEnd w:id="307"/>
       <w:r>
         <w:t xml:space="preserve">Ross, Jacob, and Mark Schroeder. (2014). Belief, credence, and pragmatic encroachment. </w:t>
       </w:r>
@@ -40979,8 +41019,8 @@
       <w:pPr>
         <w:pStyle w:val="Bibliography"/>
       </w:pPr>
-      <w:bookmarkStart w:id="304" w:name="ref-Rousseau1913"/>
-      <w:bookmarkEnd w:id="303"/>
+      <w:bookmarkStart w:id="309" w:name="ref-Rousseau1913"/>
+      <w:bookmarkEnd w:id="308"/>
       <w:r>
         <w:t xml:space="preserve">Rousseau, Jean-Jacques. (1913). </w:t>
       </w:r>
@@ -40999,8 +41039,8 @@
       <w:pPr>
         <w:pStyle w:val="Bibliography"/>
       </w:pPr>
-      <w:bookmarkStart w:id="305" w:name="ref-RussellDoris2008"/>
-      <w:bookmarkEnd w:id="304"/>
+      <w:bookmarkStart w:id="310" w:name="ref-RussellDoris2008"/>
+      <w:bookmarkEnd w:id="309"/>
       <w:r>
         <w:t xml:space="preserve">Russell, Gillian, and John M. Doris. (2009). Knowledge by indifference. </w:t>
       </w:r>
@@ -41037,8 +41077,8 @@
       <w:pPr>
         <w:pStyle w:val="Bibliography"/>
       </w:pPr>
-      <w:bookmarkStart w:id="306" w:name="ref-Russell1997"/>
-      <w:bookmarkEnd w:id="305"/>
+      <w:bookmarkStart w:id="311" w:name="ref-Russell1997"/>
+      <w:bookmarkEnd w:id="310"/>
       <w:r>
         <w:t xml:space="preserve">Russell, Stuart J. (1997). Rationality and intelligence. </w:t>
       </w:r>
@@ -41075,8 +41115,8 @@
       <w:pPr>
         <w:pStyle w:val="Bibliography"/>
       </w:pPr>
-      <w:bookmarkStart w:id="307" w:name="ref-Savage1967"/>
-      <w:bookmarkEnd w:id="306"/>
+      <w:bookmarkStart w:id="312" w:name="ref-Savage1967"/>
+      <w:bookmarkEnd w:id="311"/>
       <w:r>
         <w:t xml:space="preserve">Savage, Leonard. (1967). Difficulties in the theory of personal probability. </w:t>
       </w:r>
@@ -41113,8 +41153,8 @@
       <w:pPr>
         <w:pStyle w:val="Bibliography"/>
       </w:pPr>
-      <w:bookmarkStart w:id="308" w:name="ref-ScheibehenneEtAl2010"/>
-      <w:bookmarkEnd w:id="307"/>
+      <w:bookmarkStart w:id="313" w:name="ref-ScheibehenneEtAl2010"/>
+      <w:bookmarkEnd w:id="312"/>
       <w:r>
         <w:t xml:space="preserve">Scheibehenne, Benjamin, Rainer Greifeneder, and Peter M. Todd. (2010). Can there ever be too many options? A meta-analytic review of choice overload. </w:t>
       </w:r>
@@ -41151,8 +41191,8 @@
       <w:pPr>
         <w:pStyle w:val="Bibliography"/>
       </w:pPr>
-      <w:bookmarkStart w:id="309" w:name="ref-Schmidt2024"/>
-      <w:bookmarkEnd w:id="308"/>
+      <w:bookmarkStart w:id="314" w:name="ref-Schmidt2024"/>
+      <w:bookmarkEnd w:id="313"/>
       <w:r>
         <w:lastRenderedPageBreak/>
         <w:t xml:space="preserve">Schmidt, Eva. (forthcoming). Reasons, attenuators, and virtue: A novel account of pragmatic encroachment. </w:t>
@@ -41180,8 +41220,8 @@
       <w:pPr>
         <w:pStyle w:val="Bibliography"/>
       </w:pPr>
-      <w:bookmarkStart w:id="310" w:name="ref-Schoenfield2013"/>
-      <w:bookmarkEnd w:id="309"/>
+      <w:bookmarkStart w:id="315" w:name="ref-Schoenfield2013"/>
+      <w:bookmarkEnd w:id="314"/>
       <w:r>
         <w:t xml:space="preserve">Schoenfield, Miriam. (2013). Permission to believe: Why permissivism is true and what it tells us about irrelevant influences on belief. </w:t>
       </w:r>
@@ -41218,8 +41258,8 @@
       <w:pPr>
         <w:pStyle w:val="Bibliography"/>
       </w:pPr>
-      <w:bookmarkStart w:id="311" w:name="ref-Schroeder2009"/>
-      <w:bookmarkEnd w:id="310"/>
+      <w:bookmarkStart w:id="316" w:name="ref-Schroeder2009"/>
+      <w:bookmarkEnd w:id="315"/>
       <w:r>
         <w:t xml:space="preserve">Schroeder, Mark. (2009). Means-end coherence, stringency, and subjective reasons. </w:t>
       </w:r>
@@ -41256,8 +41296,8 @@
       <w:pPr>
         <w:pStyle w:val="Bibliography"/>
       </w:pPr>
-      <w:bookmarkStart w:id="312" w:name="ref-Schwartz2004"/>
-      <w:bookmarkEnd w:id="311"/>
+      <w:bookmarkStart w:id="317" w:name="ref-Schwartz2004"/>
+      <w:bookmarkEnd w:id="316"/>
       <w:r>
         <w:t xml:space="preserve">Schwartz, Barry. (2004). </w:t>
       </w:r>
@@ -41276,8 +41316,8 @@
       <w:pPr>
         <w:pStyle w:val="Bibliography"/>
       </w:pPr>
-      <w:bookmarkStart w:id="313" w:name="ref-SchwartzEtAl2002"/>
-      <w:bookmarkEnd w:id="312"/>
+      <w:bookmarkStart w:id="318" w:name="ref-SchwartzEtAl2002"/>
+      <w:bookmarkEnd w:id="317"/>
       <w:r>
         <w:t xml:space="preserve">Schwartz, Barry, Andrew Ward, John Monterosso, Sonja Lyubomirsky, Katherin White, and Darrin R. Lehman. (2002). Maximizing versus satisficing: Happiness is a matter of choice. </w:t>
       </w:r>
@@ -41314,8 +41354,8 @@
       <w:pPr>
         <w:pStyle w:val="Bibliography"/>
       </w:pPr>
-      <w:bookmarkStart w:id="314" w:name="ref-Schwitzgebel2008"/>
-      <w:bookmarkEnd w:id="313"/>
+      <w:bookmarkStart w:id="319" w:name="ref-Schwitzgebel2008"/>
+      <w:bookmarkEnd w:id="318"/>
       <w:r>
         <w:t xml:space="preserve">Schwitzgebel, Eric. (2008). The unreliability of naive introspection. </w:t>
       </w:r>
@@ -41352,8 +41392,8 @@
       <w:pPr>
         <w:pStyle w:val="Bibliography"/>
       </w:pPr>
-      <w:bookmarkStart w:id="315" w:name="ref-Skyrms2001"/>
-      <w:bookmarkEnd w:id="314"/>
+      <w:bookmarkStart w:id="320" w:name="ref-Skyrms2001"/>
+      <w:bookmarkEnd w:id="319"/>
       <w:r>
         <w:t xml:space="preserve">Skyrms, Brian. (2001). The stag hunt. </w:t>
       </w:r>
@@ -41390,8 +41430,8 @@
       <w:pPr>
         <w:pStyle w:val="Bibliography"/>
       </w:pPr>
-      <w:bookmarkStart w:id="316" w:name="ref-Sosa1999"/>
-      <w:bookmarkEnd w:id="315"/>
+      <w:bookmarkStart w:id="321" w:name="ref-Sosa1999"/>
+      <w:bookmarkEnd w:id="320"/>
       <w:r>
         <w:t xml:space="preserve">Sosa, Ernest. (1999). How to defeat opposition to moore. </w:t>
       </w:r>
@@ -41428,8 +41468,8 @@
       <w:pPr>
         <w:pStyle w:val="Bibliography"/>
       </w:pPr>
-      <w:bookmarkStart w:id="317" w:name="ref-SperberEtAl2010"/>
-      <w:bookmarkEnd w:id="316"/>
+      <w:bookmarkStart w:id="322" w:name="ref-SperberEtAl2010"/>
+      <w:bookmarkEnd w:id="321"/>
       <w:r>
         <w:t xml:space="preserve">Sperber, Dan, Fabrice Clément, Christophe Heintz, Olivier Mascaro, Hugo Mercier, Gloria Origgi, and Deirdre Wilson. (2010). Epistemic vigilance. </w:t>
       </w:r>
@@ -41466,8 +41506,8 @@
       <w:pPr>
         <w:pStyle w:val="Bibliography"/>
       </w:pPr>
-      <w:bookmarkStart w:id="318" w:name="ref-Staffel2019"/>
-      <w:bookmarkEnd w:id="317"/>
+      <w:bookmarkStart w:id="323" w:name="ref-Staffel2019"/>
+      <w:bookmarkEnd w:id="322"/>
       <w:r>
         <w:t xml:space="preserve">Staffel, Julia. (2019). How do beliefs simplify reasoning? </w:t>
       </w:r>
@@ -41504,8 +41544,8 @@
       <w:pPr>
         <w:pStyle w:val="Bibliography"/>
       </w:pPr>
-      <w:bookmarkStart w:id="319" w:name="ref-Stalnaker1975"/>
-      <w:bookmarkEnd w:id="318"/>
+      <w:bookmarkStart w:id="324" w:name="ref-Stalnaker1975"/>
+      <w:bookmarkEnd w:id="323"/>
       <w:r>
         <w:t xml:space="preserve">Stalnaker, Robert. (1975). Indicative conditionals. </w:t>
       </w:r>
@@ -41542,8 +41582,8 @@
       <w:pPr>
         <w:pStyle w:val="Bibliography"/>
       </w:pPr>
-      <w:bookmarkStart w:id="320" w:name="ref-Stalnaker1984"/>
-      <w:bookmarkEnd w:id="319"/>
+      <w:bookmarkStart w:id="325" w:name="ref-Stalnaker1984"/>
+      <w:bookmarkEnd w:id="324"/>
       <w:r>
         <w:t xml:space="preserve">Stalnaker, Robert. (1984). </w:t>
       </w:r>
@@ -41562,8 +41602,8 @@
       <w:pPr>
         <w:pStyle w:val="Bibliography"/>
       </w:pPr>
-      <w:bookmarkStart w:id="321" w:name="ref-Stalnaker1994"/>
-      <w:bookmarkEnd w:id="320"/>
+      <w:bookmarkStart w:id="326" w:name="ref-Stalnaker1994"/>
+      <w:bookmarkEnd w:id="325"/>
       <w:r>
         <w:t xml:space="preserve">Stalnaker, Robert. (1994). On the evaluation of solution concepts. </w:t>
       </w:r>
@@ -41600,8 +41640,8 @@
       <w:pPr>
         <w:pStyle w:val="Bibliography"/>
       </w:pPr>
-      <w:bookmarkStart w:id="322" w:name="ref-Stalnaker1996"/>
-      <w:bookmarkEnd w:id="321"/>
+      <w:bookmarkStart w:id="327" w:name="ref-Stalnaker1996"/>
+      <w:bookmarkEnd w:id="326"/>
       <w:r>
         <w:t xml:space="preserve">Stalnaker, Robert. (1996). Knowledge, belief and counterfactual reasoning in games. </w:t>
       </w:r>
@@ -41638,8 +41678,8 @@
       <w:pPr>
         <w:pStyle w:val="Bibliography"/>
       </w:pPr>
-      <w:bookmarkStart w:id="323" w:name="ref-Stalnaker1998"/>
-      <w:bookmarkEnd w:id="322"/>
+      <w:bookmarkStart w:id="328" w:name="ref-Stalnaker1998"/>
+      <w:bookmarkEnd w:id="327"/>
       <w:r>
         <w:lastRenderedPageBreak/>
         <w:t xml:space="preserve">Stalnaker, Robert. (1998). Belief revision in games: Forward and backward induction. </w:t>
@@ -41677,8 +41717,8 @@
       <w:pPr>
         <w:pStyle w:val="Bibliography"/>
       </w:pPr>
-      <w:bookmarkStart w:id="324" w:name="ref-Stalnaker1999"/>
-      <w:bookmarkEnd w:id="323"/>
+      <w:bookmarkStart w:id="329" w:name="ref-Stalnaker1999"/>
+      <w:bookmarkEnd w:id="328"/>
       <w:r>
         <w:t xml:space="preserve">Stalnaker, Robert. (1999). Extensive and strategic forms: Games and models for games. </w:t>
       </w:r>
@@ -41715,8 +41755,8 @@
       <w:pPr>
         <w:pStyle w:val="Bibliography"/>
       </w:pPr>
-      <w:bookmarkStart w:id="325" w:name="ref-Stanley2005"/>
-      <w:bookmarkEnd w:id="324"/>
+      <w:bookmarkStart w:id="330" w:name="ref-Stanley2005"/>
+      <w:bookmarkEnd w:id="329"/>
       <w:r>
         <w:t xml:space="preserve">Stanley, Jason. (2005). </w:t>
       </w:r>
@@ -41735,8 +41775,8 @@
       <w:pPr>
         <w:pStyle w:val="Bibliography"/>
       </w:pPr>
-      <w:bookmarkStart w:id="326" w:name="ref-Stanley2011"/>
-      <w:bookmarkEnd w:id="325"/>
+      <w:bookmarkStart w:id="331" w:name="ref-Stanley2011"/>
+      <w:bookmarkEnd w:id="330"/>
       <w:r>
         <w:t xml:space="preserve">Stanley, Jason. (2011). </w:t>
       </w:r>
@@ -41755,8 +41795,8 @@
       <w:pPr>
         <w:pStyle w:val="Bibliography"/>
       </w:pPr>
-      <w:bookmarkStart w:id="327" w:name="ref-Steglich-Petersen2024"/>
-      <w:bookmarkEnd w:id="326"/>
+      <w:bookmarkStart w:id="332" w:name="ref-Steglich-Petersen2024"/>
+      <w:bookmarkEnd w:id="331"/>
       <w:r>
         <w:t xml:space="preserve">Steglich-Petersen, Asbjørn. (forthcoming). An instrumentalist explanation of pragmatic encroachment. </w:t>
       </w:r>
@@ -41783,8 +41823,8 @@
       <w:pPr>
         <w:pStyle w:val="Bibliography"/>
       </w:pPr>
-      <w:bookmarkStart w:id="328" w:name="ref-Strevens2020"/>
-      <w:bookmarkEnd w:id="327"/>
+      <w:bookmarkStart w:id="333" w:name="ref-Strevens2020"/>
+      <w:bookmarkEnd w:id="332"/>
       <w:r>
         <w:t xml:space="preserve">Strevens, Michael. (2020). </w:t>
       </w:r>
@@ -41803,8 +41843,8 @@
       <w:pPr>
         <w:pStyle w:val="Bibliography"/>
       </w:pPr>
-      <w:bookmarkStart w:id="329" w:name="ref-Tucker2016"/>
-      <w:bookmarkEnd w:id="328"/>
+      <w:bookmarkStart w:id="334" w:name="ref-Tucker2016"/>
+      <w:bookmarkEnd w:id="333"/>
       <w:r>
         <w:t xml:space="preserve">Tucker, Chris. (2016). Satisficing and motivated submaximization (in the philosophy of religion). </w:t>
       </w:r>
@@ -41841,8 +41881,8 @@
       <w:pPr>
         <w:pStyle w:val="Bibliography"/>
       </w:pPr>
-      <w:bookmarkStart w:id="330" w:name="ref-Unger1975"/>
-      <w:bookmarkEnd w:id="329"/>
+      <w:bookmarkStart w:id="335" w:name="ref-Unger1975"/>
+      <w:bookmarkEnd w:id="334"/>
       <w:r>
         <w:t xml:space="preserve">Unger, Peter. (1975). </w:t>
       </w:r>
@@ -41861,8 +41901,8 @@
       <w:pPr>
         <w:pStyle w:val="Bibliography"/>
       </w:pPr>
-      <w:bookmarkStart w:id="331" w:name="ref-Weatherson2005-WEACWD"/>
-      <w:bookmarkEnd w:id="330"/>
+      <w:bookmarkStart w:id="336" w:name="ref-Weatherson2005-WEACWD"/>
+      <w:bookmarkEnd w:id="335"/>
       <w:r>
         <w:t xml:space="preserve">Weatherson, Brian. (2005a). Can We Do Without Pragmatic Encroachment? </w:t>
       </w:r>
@@ -41899,8 +41939,8 @@
       <w:pPr>
         <w:pStyle w:val="Bibliography"/>
       </w:pPr>
-      <w:bookmarkStart w:id="332" w:name="ref-Weatherson2005b"/>
-      <w:bookmarkEnd w:id="331"/>
+      <w:bookmarkStart w:id="337" w:name="ref-Weatherson2005b"/>
+      <w:bookmarkEnd w:id="336"/>
       <w:r>
         <w:t xml:space="preserve">Weatherson, Brian. (2005b). True, truer, truest. </w:t>
       </w:r>
@@ -41937,8 +41977,8 @@
       <w:pPr>
         <w:pStyle w:val="Bibliography"/>
       </w:pPr>
-      <w:bookmarkStart w:id="333" w:name="ref-Weatherson2011-WEADIR"/>
-      <w:bookmarkEnd w:id="332"/>
+      <w:bookmarkStart w:id="338" w:name="ref-Weatherson2011-WEADIR"/>
+      <w:bookmarkEnd w:id="337"/>
       <w:r>
         <w:t xml:space="preserve">Weatherson, Brian. (2011). Defending interest-relative invariantism. </w:t>
       </w:r>
@@ -41975,8 +42015,8 @@
       <w:pPr>
         <w:pStyle w:val="Bibliography"/>
       </w:pPr>
-      <w:bookmarkStart w:id="334" w:name="ref-Weatherson2012"/>
-      <w:bookmarkEnd w:id="333"/>
+      <w:bookmarkStart w:id="339" w:name="ref-Weatherson2012"/>
+      <w:bookmarkEnd w:id="338"/>
       <w:r>
         <w:t xml:space="preserve">Weatherson, Brian. (2012). Knowledge, bets and interests. In Jessica Brown &amp; Mikkel Gerken (Eds.), </w:t>
       </w:r>
@@ -41995,8 +42035,8 @@
       <w:pPr>
         <w:pStyle w:val="Bibliography"/>
       </w:pPr>
-      <w:bookmarkStart w:id="335" w:name="ref-Weatherson2015"/>
-      <w:bookmarkEnd w:id="334"/>
+      <w:bookmarkStart w:id="340" w:name="ref-Weatherson2015"/>
+      <w:bookmarkEnd w:id="339"/>
       <w:r>
         <w:t xml:space="preserve">Weatherson, Brian. (2015). Memory, belief and time. </w:t>
       </w:r>
@@ -42033,8 +42073,8 @@
       <w:pPr>
         <w:pStyle w:val="Bibliography"/>
       </w:pPr>
-      <w:bookmarkStart w:id="336" w:name="ref-Weatherson2016"/>
-      <w:bookmarkEnd w:id="335"/>
+      <w:bookmarkStart w:id="341" w:name="ref-Weatherson2016"/>
+      <w:bookmarkEnd w:id="340"/>
       <w:r>
         <w:t xml:space="preserve">Weatherson, Brian. (2016a). Games, beliefs and credences. </w:t>
       </w:r>
@@ -42071,8 +42111,8 @@
       <w:pPr>
         <w:pStyle w:val="Bibliography"/>
       </w:pPr>
-      <w:bookmarkStart w:id="337" w:name="ref-Weatherson2016-WEARTE"/>
-      <w:bookmarkEnd w:id="336"/>
+      <w:bookmarkStart w:id="342" w:name="ref-Weatherson2016-WEARTE"/>
+      <w:bookmarkEnd w:id="341"/>
       <w:r>
         <w:t xml:space="preserve">Weatherson, Brian. (2016b). Reply to eaton and pickavance. </w:t>
       </w:r>
@@ -42101,8 +42141,8 @@
       <w:pPr>
         <w:pStyle w:val="Bibliography"/>
       </w:pPr>
-      <w:bookmarkStart w:id="338" w:name="ref-Weatherson2017-WEAII"/>
-      <w:bookmarkEnd w:id="337"/>
+      <w:bookmarkStart w:id="343" w:name="ref-Weatherson2017-WEAII"/>
+      <w:bookmarkEnd w:id="342"/>
       <w:r>
         <w:lastRenderedPageBreak/>
         <w:t xml:space="preserve">Weatherson, Brian. (2017). Interest-relative invariantism. In Jonathan Ichikawa (Ed.), </w:t>
@@ -42122,8 +42162,8 @@
       <w:pPr>
         <w:pStyle w:val="Bibliography"/>
       </w:pPr>
-      <w:bookmarkStart w:id="339" w:name="ref-Weatherson2018-WEAIEA-2"/>
-      <w:bookmarkEnd w:id="338"/>
+      <w:bookmarkStart w:id="344" w:name="ref-Weatherson2018-WEAIEA-2"/>
+      <w:bookmarkEnd w:id="343"/>
       <w:r>
         <w:t xml:space="preserve">Weatherson, Brian. (2018). Interests, evidence and games. </w:t>
       </w:r>
@@ -42152,8 +42192,8 @@
       <w:pPr>
         <w:pStyle w:val="Bibliography"/>
       </w:pPr>
-      <w:bookmarkStart w:id="340" w:name="ref-Weatherson2019"/>
-      <w:bookmarkEnd w:id="339"/>
+      <w:bookmarkStart w:id="345" w:name="ref-Weatherson2019"/>
+      <w:bookmarkEnd w:id="344"/>
       <w:r>
         <w:t xml:space="preserve">Weatherson, Brian. (2019). </w:t>
       </w:r>
@@ -42172,8 +42212,8 @@
       <w:pPr>
         <w:pStyle w:val="Bibliography"/>
       </w:pPr>
-      <w:bookmarkStart w:id="341" w:name="ref-Weisberg2010"/>
-      <w:bookmarkEnd w:id="340"/>
+      <w:bookmarkStart w:id="346" w:name="ref-Weisberg2010"/>
+      <w:bookmarkEnd w:id="345"/>
       <w:r>
         <w:t xml:space="preserve">Weisberg, Jonathan. (2010). Bootstrapping in general. </w:t>
       </w:r>
@@ -42210,8 +42250,8 @@
       <w:pPr>
         <w:pStyle w:val="Bibliography"/>
       </w:pPr>
-      <w:bookmarkStart w:id="342" w:name="ref-Weisberg2013"/>
-      <w:bookmarkEnd w:id="341"/>
+      <w:bookmarkStart w:id="347" w:name="ref-Weisberg2013"/>
+      <w:bookmarkEnd w:id="346"/>
       <w:r>
         <w:t xml:space="preserve">Weisberg, Jonathan. (2013). Knowledge in action. </w:t>
       </w:r>
@@ -42248,8 +42288,8 @@
       <w:pPr>
         <w:pStyle w:val="Bibliography"/>
       </w:pPr>
-      <w:bookmarkStart w:id="343" w:name="ref-Weisberg2020"/>
-      <w:bookmarkEnd w:id="342"/>
+      <w:bookmarkStart w:id="348" w:name="ref-Weisberg2020"/>
+      <w:bookmarkEnd w:id="347"/>
       <w:r>
         <w:t xml:space="preserve">Weisberg, Jonathan. (2020). Belief in psyontology. </w:t>
       </w:r>
@@ -42268,8 +42308,8 @@
       <w:pPr>
         <w:pStyle w:val="Bibliography"/>
       </w:pPr>
-      <w:bookmarkStart w:id="344" w:name="ref-White2005-WHIEP"/>
-      <w:bookmarkEnd w:id="343"/>
+      <w:bookmarkStart w:id="349" w:name="ref-White2005-WHIEP"/>
+      <w:bookmarkEnd w:id="348"/>
       <w:r>
         <w:t xml:space="preserve">White, Roger. (2005). Epistemic permissiveness. </w:t>
       </w:r>
@@ -42306,8 +42346,8 @@
       <w:pPr>
         <w:pStyle w:val="Bibliography"/>
       </w:pPr>
-      <w:bookmarkStart w:id="345" w:name="ref-Williams1976"/>
-      <w:bookmarkEnd w:id="344"/>
+      <w:bookmarkStart w:id="350" w:name="ref-Williams1976"/>
+      <w:bookmarkEnd w:id="349"/>
       <w:r>
         <w:t xml:space="preserve">Williams, Peter. (1976). Indeterminate probabilities. In M. Przelecki, K. Szaniawski, &amp; R. Wojcicki (Eds.), </w:t>
       </w:r>
@@ -42326,8 +42366,8 @@
       <w:pPr>
         <w:pStyle w:val="Bibliography"/>
       </w:pPr>
-      <w:bookmarkStart w:id="346" w:name="ref-Williamson1994"/>
-      <w:bookmarkEnd w:id="345"/>
+      <w:bookmarkStart w:id="351" w:name="ref-Williamson1994"/>
+      <w:bookmarkEnd w:id="350"/>
       <w:r>
         <w:t xml:space="preserve">Williamson, Timothy. (1994). </w:t>
       </w:r>
@@ -42346,8 +42386,8 @@
       <w:pPr>
         <w:pStyle w:val="Bibliography"/>
       </w:pPr>
-      <w:bookmarkStart w:id="347" w:name="ref-Williamson2000"/>
-      <w:bookmarkEnd w:id="346"/>
+      <w:bookmarkStart w:id="352" w:name="ref-Williamson2000"/>
+      <w:bookmarkEnd w:id="351"/>
       <w:r>
         <w:t xml:space="preserve">Williamson, Timothy. (2000). </w:t>
       </w:r>
@@ -42366,8 +42406,8 @@
       <w:pPr>
         <w:pStyle w:val="Bibliography"/>
       </w:pPr>
-      <w:bookmarkStart w:id="348" w:name="ref-Williamson2005"/>
-      <w:bookmarkEnd w:id="347"/>
+      <w:bookmarkStart w:id="353" w:name="ref-Williamson2005"/>
+      <w:bookmarkEnd w:id="352"/>
       <w:r>
         <w:t xml:space="preserve">Williamson, Timothy. (2005). Contextualism, Subject-Sensitive Invariantism and Knowledge of Knowledge. </w:t>
       </w:r>
@@ -42404,8 +42444,8 @@
       <w:pPr>
         <w:pStyle w:val="Bibliography"/>
       </w:pPr>
-      <w:bookmarkStart w:id="349" w:name="ref-Williamson2007"/>
-      <w:bookmarkEnd w:id="348"/>
+      <w:bookmarkStart w:id="354" w:name="ref-Williamson2007"/>
+      <w:bookmarkEnd w:id="353"/>
       <w:r>
         <w:t xml:space="preserve">Williamson, Timothy. (2007). How probable is an infinite sequence of heads? </w:t>
       </w:r>
@@ -42442,8 +42482,8 @@
       <w:pPr>
         <w:pStyle w:val="Bibliography"/>
       </w:pPr>
-      <w:bookmarkStart w:id="350" w:name="ref-WilliamsonLofoten"/>
-      <w:bookmarkEnd w:id="349"/>
+      <w:bookmarkStart w:id="355" w:name="ref-WilliamsonLofoten"/>
+      <w:bookmarkEnd w:id="354"/>
       <w:r>
         <w:t xml:space="preserve">Williamson, Timothy. (2013). Gettier cases in epistemic logic. </w:t>
       </w:r>
@@ -42480,8 +42520,8 @@
       <w:pPr>
         <w:pStyle w:val="Bibliography"/>
       </w:pPr>
-      <w:bookmarkStart w:id="351" w:name="ref-Williamson2022"/>
-      <w:bookmarkEnd w:id="350"/>
+      <w:bookmarkStart w:id="356" w:name="ref-Williamson2022"/>
+      <w:bookmarkEnd w:id="355"/>
       <w:r>
         <w:t xml:space="preserve">Williamson, Timothy. (2022). Knowledge, credence, and the strength of belief. In Amy Flowerree &amp; Baron Reed (Eds.), </w:t>
       </w:r>
@@ -42500,8 +42540,8 @@
       <w:pPr>
         <w:pStyle w:val="Bibliography"/>
       </w:pPr>
-      <w:bookmarkStart w:id="352" w:name="ref-Wittgenstein1953"/>
-      <w:bookmarkEnd w:id="351"/>
+      <w:bookmarkStart w:id="357" w:name="ref-Wittgenstein1953"/>
+      <w:bookmarkEnd w:id="356"/>
       <w:r>
         <w:t xml:space="preserve">Wittgenstein, Ludwig. (1953). </w:t>
       </w:r>
@@ -42520,8 +42560,8 @@
       <w:pPr>
         <w:pStyle w:val="Bibliography"/>
       </w:pPr>
-      <w:bookmarkStart w:id="353" w:name="ref-Woodard2021"/>
-      <w:bookmarkEnd w:id="352"/>
+      <w:bookmarkStart w:id="358" w:name="ref-Woodard2021"/>
+      <w:bookmarkEnd w:id="357"/>
       <w:r>
         <w:t xml:space="preserve">Woodard, Elise. (2020). </w:t>
       </w:r>
@@ -42540,8 +42580,8 @@
       <w:pPr>
         <w:pStyle w:val="Bibliography"/>
       </w:pPr>
-      <w:bookmarkStart w:id="354" w:name="ref-Wright2002"/>
-      <w:bookmarkEnd w:id="353"/>
+      <w:bookmarkStart w:id="359" w:name="ref-Wright2002"/>
+      <w:bookmarkEnd w:id="358"/>
       <w:r>
         <w:lastRenderedPageBreak/>
         <w:t xml:space="preserve">Wright, Crispin. (2002). (Anti-)sceptics simple and subtle: G.e. Moore and john McDowell. </w:t>
@@ -42579,8 +42619,8 @@
       <w:pPr>
         <w:pStyle w:val="Bibliography"/>
       </w:pPr>
-      <w:bookmarkStart w:id="355" w:name="ref-Wright2018"/>
-      <w:bookmarkEnd w:id="354"/>
+      <w:bookmarkStart w:id="360" w:name="ref-Wright2018"/>
+      <w:bookmarkEnd w:id="359"/>
       <w:r>
         <w:t xml:space="preserve">Wright, Crispin. (2018). </w:t>
       </w:r>
@@ -42599,8 +42639,8 @@
       <w:pPr>
         <w:pStyle w:val="Bibliography"/>
       </w:pPr>
-      <w:bookmarkStart w:id="356" w:name="ref-Wu2024"/>
-      <w:bookmarkEnd w:id="355"/>
+      <w:bookmarkStart w:id="361" w:name="ref-Wu2024"/>
+      <w:bookmarkEnd w:id="360"/>
       <w:r>
         <w:t xml:space="preserve">Wu, Jenny Yi-Chen. (forthcoming). A defense of impurist permissivism (1st edition). </w:t>
       </w:r>
@@ -42627,8 +42667,8 @@
       <w:pPr>
         <w:pStyle w:val="Bibliography"/>
       </w:pPr>
-      <w:bookmarkStart w:id="357" w:name="ref-Yalcin2018"/>
-      <w:bookmarkEnd w:id="356"/>
+      <w:bookmarkStart w:id="362" w:name="ref-Yalcin2018"/>
+      <w:bookmarkEnd w:id="361"/>
       <w:r>
         <w:t xml:space="preserve">Yalcin, Seth. (2018). Belief as question-sensitive. </w:t>
       </w:r>
@@ -42665,8 +42705,8 @@
       <w:pPr>
         <w:pStyle w:val="Bibliography"/>
       </w:pPr>
-      <w:bookmarkStart w:id="358" w:name="ref-Yalcin2021"/>
-      <w:bookmarkEnd w:id="357"/>
+      <w:bookmarkStart w:id="363" w:name="ref-Yalcin2021"/>
+      <w:bookmarkEnd w:id="362"/>
       <w:r>
         <w:t xml:space="preserve">Yalcin, Seth. (2021). Fragmented but rational. In Christina Borgoni, Dirk Kindermann, &amp; Andrea Onofori (Eds.), </w:t>
       </w:r>
@@ -42685,8 +42725,8 @@
       <w:pPr>
         <w:pStyle w:val="Bibliography"/>
       </w:pPr>
-      <w:bookmarkStart w:id="359" w:name="ref-Ye2024"/>
-      <w:bookmarkEnd w:id="358"/>
+      <w:bookmarkStart w:id="364" w:name="ref-Ye2024"/>
+      <w:bookmarkEnd w:id="363"/>
       <w:r>
         <w:t xml:space="preserve">Ye, Ru. (forthcoming). Knowledge-action principles and threshold-impurism. </w:t>
       </w:r>
@@ -42713,8 +42753,8 @@
       <w:pPr>
         <w:pStyle w:val="Bibliography"/>
       </w:pPr>
-      <w:bookmarkStart w:id="360" w:name="ref-Zweber2016"/>
-      <w:bookmarkEnd w:id="359"/>
+      <w:bookmarkStart w:id="365" w:name="ref-Zweber2016"/>
+      <w:bookmarkEnd w:id="364"/>
       <w:r>
         <w:t xml:space="preserve">Zweber, Adam. (2016). Fallibilism, closure, and pragmatic encroachment. </w:t>
       </w:r>
@@ -42746,9 +42786,9 @@
           <w:t>10.1007/s11098-016-0631-5</w:t>
         </w:r>
       </w:hyperlink>
-      <w:bookmarkEnd w:id="166"/>
-      <w:bookmarkEnd w:id="168"/>
-      <w:bookmarkEnd w:id="360"/>
+      <w:bookmarkEnd w:id="171"/>
+      <w:bookmarkEnd w:id="173"/>
+      <w:bookmarkEnd w:id="365"/>
     </w:p>
     <w:sectPr>
       <w:headerReference w:type="even" r:id="rId128"/>
@@ -43009,10 +43049,7 @@
         <w:annotationRef/>
       </w:r>
       <w:r>
-        <w:t xml:space="preserve">This was a point where I wasn’t sure if I agree with the way you were using the map analogy. I liked how you put </w:t>
-      </w:r>
-      <w:r>
-        <w:t>Melways on p. 65 — it failed to include some important information, like topographical information. That’s just abstraction, not inaccuracy. Melways didn’t falsely represent everything as being at the same elevation. Someone who took Melways to indicate that everywhere is topographically alike wouldn’t be applying the book to the wrong circumstance, they’d be misunderstanding what the book says. And I’m tempted to say the same thing about any version of supply-demand economics plausible enough to be worth believing in any practical situation</w:t>
+        <w:t>This was a point where I wasn’t sure if I agree with the way you were using the map analogy. I liked how you put Melways on p. 65 — it failed to include some important information, like topographical information. That’s just abstraction, not inaccuracy. Melways didn’t falsely represent everything as being at the same elevation. Someone who took Melways to indicate that everywhere is topographically alike wouldn’t be applying the book to the wrong circumstance, they’d be misunderstanding what the book says. And I’m tempted to say the same thing about any version of supply-demand economics plausible enough to be worth believing in any practical situation</w:t>
       </w:r>
     </w:p>
   </w:comment>
@@ -43243,7 +43280,7 @@
       </w:r>
     </w:p>
   </w:comment>
-  <w:comment w:id="106" w:author="Jonathan Ichikawa" w:date="2024-07-09T15:42:00Z" w:initials="JI">
+  <w:comment w:id="107" w:author="Jonathan Ichikawa" w:date="2024-07-09T15:42:00Z" w:initials="JI">
     <w:p>
       <w:pPr>
         <w:pStyle w:val="CommentText"/>
@@ -43259,7 +43296,7 @@
       </w:r>
     </w:p>
   </w:comment>
-  <w:comment w:id="111" w:author="Jonathan Ichikawa" w:date="2024-07-09T15:42:00Z" w:initials="JI">
+  <w:comment w:id="112" w:author="Jonathan Ichikawa" w:date="2024-07-09T15:42:00Z" w:initials="JI">
     <w:p>
       <w:pPr>
         <w:pStyle w:val="CommentText"/>
@@ -43272,32 +43309,6 @@
       </w:r>
       <w:r>
         <w:t>extra space</w:t>
-      </w:r>
-    </w:p>
-  </w:comment>
-  <w:comment w:id="115" w:author="Jonathan Ichikawa" w:date="2024-07-09T15:43:00Z" w:initials="JI">
-    <w:p>
-      <w:pPr>
-        <w:pStyle w:val="CommentText"/>
-      </w:pPr>
-      <w:r>
-        <w:rPr>
-          <w:rStyle w:val="CommentReference"/>
-        </w:rPr>
-        <w:annotationRef/>
-      </w:r>
-      <w:r>
-        <w:t xml:space="preserve">typo in the footnote: “do not </w:t>
-      </w:r>
-      <w:r>
-        <w:rPr>
-          <w:i/>
-          <w:iCs/>
-        </w:rPr>
-        <w:t xml:space="preserve">know </w:t>
-      </w:r>
-      <w:r>
-        <w:t>exactly what they know”</w:t>
       </w:r>
     </w:p>
   </w:comment>
@@ -43313,23 +43324,33 @@
         <w:annotationRef/>
       </w:r>
       <w:r>
+        <w:t xml:space="preserve">typo in the footnote: “do not </w:t>
+      </w:r>
+      <w:r>
+        <w:rPr>
+          <w:i/>
+          <w:iCs/>
+        </w:rPr>
+        <w:t xml:space="preserve">know </w:t>
+      </w:r>
+      <w:r>
+        <w:t>exactly what they know”</w:t>
+      </w:r>
+    </w:p>
+  </w:comment>
+  <w:comment w:id="117" w:author="Jonathan Ichikawa" w:date="2024-07-09T15:43:00Z" w:initials="JI">
+    <w:p>
+      <w:pPr>
+        <w:pStyle w:val="CommentText"/>
+      </w:pPr>
+      <w:r>
+        <w:rPr>
+          <w:rStyle w:val="CommentReference"/>
+        </w:rPr>
+        <w:annotationRef/>
+      </w:r>
+      <w:r>
         <w:t>Another not-super useful comment but I just wanted to say this is really interesting!</w:t>
-      </w:r>
-    </w:p>
-  </w:comment>
-  <w:comment w:id="119" w:author="Jonathan Ichikawa" w:date="2024-07-09T15:44:00Z" w:initials="JI">
-    <w:p>
-      <w:pPr>
-        <w:pStyle w:val="CommentText"/>
-      </w:pPr>
-      <w:r>
-        <w:rPr>
-          <w:rStyle w:val="CommentReference"/>
-        </w:rPr>
-        <w:annotationRef/>
-      </w:r>
-      <w:r>
-        <w:t>typo</w:t>
       </w:r>
     </w:p>
   </w:comment>
@@ -43361,11 +43382,27 @@
         <w:annotationRef/>
       </w:r>
       <w:r>
+        <w:t>typo</w:t>
+      </w:r>
+    </w:p>
+  </w:comment>
+  <w:comment w:id="122" w:author="Jonathan Ichikawa" w:date="2024-07-09T15:44:00Z" w:initials="JI">
+    <w:p>
+      <w:pPr>
+        <w:pStyle w:val="CommentText"/>
+      </w:pPr>
+      <w:r>
+        <w:rPr>
+          <w:rStyle w:val="CommentReference"/>
+        </w:rPr>
+        <w:annotationRef/>
+      </w:r>
+      <w:r>
         <w:t>Maybe this is a moderately substantive worry about this example: I don’t think whether it’s safe or not exhausts the questions about the quality of the milk. Even once I’m satisfied that a given bottle is “safe” in this sense, I might well have good reason to think that a fresher bottle is still preferable — the later the printed expiry date, the less likely it is that it will go bad before I finish it. This does seem like a big difference from the chickpeas.</w:t>
       </w:r>
     </w:p>
   </w:comment>
-  <w:comment w:id="135" w:author="Jonathan Ichikawa" w:date="2024-07-09T15:52:00Z" w:initials="JI">
+  <w:comment w:id="139" w:author="Jonathan Ichikawa" w:date="2024-07-09T15:52:00Z" w:initials="JI">
     <w:p>
       <w:pPr>
         <w:pStyle w:val="CommentText"/>
@@ -43381,7 +43418,7 @@
       </w:r>
     </w:p>
   </w:comment>
-  <w:comment w:id="156" w:author="Jonathan Ichikawa" w:date="2024-07-09T15:53:00Z" w:initials="JI">
+  <w:comment w:id="161" w:author="Jonathan Ichikawa" w:date="2024-07-09T15:53:00Z" w:initials="JI">
     <w:p>
       <w:pPr>
         <w:pStyle w:val="CommentText"/>
@@ -43427,17 +43464,17 @@
   <w15:commentEx w15:paraId="34908267" w15:done="1"/>
   <w15:commentEx w15:paraId="457BD6E8" w15:done="1"/>
   <w15:commentEx w15:paraId="40BA7C6C" w15:done="1"/>
-  <w15:commentEx w15:paraId="20439150" w15:done="0"/>
+  <w15:commentEx w15:paraId="20439150" w15:done="1"/>
   <w15:commentEx w15:paraId="1534B0BA" w15:done="1"/>
   <w15:commentEx w15:paraId="48AE937E" w15:done="1"/>
-  <w15:commentEx w15:paraId="68C2EBEE" w15:done="0"/>
+  <w15:commentEx w15:paraId="68C2EBEE" w15:done="1"/>
   <w15:commentEx w15:paraId="7786FDC3" w15:done="1"/>
   <w15:commentEx w15:paraId="0F089E77" w15:done="1"/>
   <w15:commentEx w15:paraId="249B5754" w15:done="1"/>
   <w15:commentEx w15:paraId="5D09D081" w15:done="1"/>
   <w15:commentEx w15:paraId="0B3F6580" w15:done="1"/>
   <w15:commentEx w15:paraId="43B29EEB" w15:done="1"/>
-  <w15:commentEx w15:paraId="05D11F13" w15:done="0"/>
+  <w15:commentEx w15:paraId="05D11F13" w15:done="1"/>
   <w15:commentEx w15:paraId="01021209" w15:done="1"/>
 </w15:commentsEx>
 </file>
@@ -49708,6 +49745,19 @@
       <w:szCs w:val="20"/>
     </w:rPr>
   </w:style>
+  <w:style w:type="paragraph" w:styleId="Revision">
+    <w:name w:val="Revision"/>
+    <w:hidden/>
+    <w:semiHidden/>
+    <w:rsid w:val="008038AC"/>
+    <w:pPr>
+      <w:spacing w:after="0"/>
+    </w:pPr>
+    <w:rPr>
+      <w:rFonts w:ascii="EB Garamond" w:hAnsi="EB Garamond" w:cs="Times New Roman (Body CS)"/>
+      <w:szCs w:val="22"/>
+    </w:rPr>
+  </w:style>
 </w:styles>
 </file>
 

</xml_diff>